<commit_message>
Did the metasploit part
</commit_message>
<xml_diff>
--- a/cyberhw5.docx
+++ b/cyberhw5.docx
@@ -1,6 +1,6 @@
 
 <file path=word/document.xml><?xml version="1.0" encoding="utf-8"?>
-<w:document xmlns:wpc="http://schemas.microsoft.com/office/word/2010/wordprocessingCanvas" xmlns:cx="http://schemas.microsoft.com/office/drawing/2014/chartex" xmlns:cx1="http://schemas.microsoft.com/office/drawing/2015/9/8/chartex" xmlns:cx2="http://schemas.microsoft.com/office/drawing/2015/10/21/chartex" xmlns:cx3="http://schemas.microsoft.com/office/drawing/2016/5/9/chartex" xmlns:cx4="http://schemas.microsoft.com/office/drawing/2016/5/10/chartex" xmlns:cx5="http://schemas.microsoft.com/office/drawing/2016/5/11/chartex" xmlns:cx6="http://schemas.microsoft.com/office/drawing/2016/5/12/chartex" xmlns:cx7="http://schemas.microsoft.com/office/drawing/2016/5/13/chartex" xmlns:cx8="http://schemas.microsoft.com/office/drawing/2016/5/14/chartex" xmlns:mc="http://schemas.openxmlformats.org/markup-compatibility/2006" xmlns:aink="http://schemas.microsoft.com/office/drawing/2016/ink" xmlns:am3d="http://schemas.microsoft.com/office/drawing/2017/model3d" xmlns:o="urn:schemas-microsoft-com:office:office" xmlns:r="http://schemas.openxmlformats.org/officeDocument/2006/relationships" xmlns:m="http://schemas.openxmlformats.org/officeDocument/2006/math" xmlns:v="urn:schemas-microsoft-com:vml" xmlns:wp14="http://schemas.microsoft.com/office/word/2010/wordprocessingDrawing" xmlns:wp="http://schemas.openxmlformats.org/drawingml/2006/wordprocessingDrawing" xmlns:w10="urn:schemas-microsoft-com:office:word" xmlns:w="http://schemas.openxmlformats.org/wordprocessingml/2006/main" xmlns:w14="http://schemas.microsoft.com/office/word/2010/wordml" xmlns:w15="http://schemas.microsoft.com/office/word/2012/wordml" xmlns:w16cid="http://schemas.microsoft.com/office/word/2016/wordml/cid" xmlns:w16se="http://schemas.microsoft.com/office/word/2015/wordml/symex" xmlns:wpg="http://schemas.microsoft.com/office/word/2010/wordprocessingGroup" xmlns:wpi="http://schemas.microsoft.com/office/word/2010/wordprocessingInk" xmlns:wne="http://schemas.microsoft.com/office/word/2006/wordml" xmlns:wps="http://schemas.microsoft.com/office/word/2010/wordprocessingShape" mc:Ignorable="w14 w15 w16se w16cid wp14">
+<w:document xmlns:wpc="http://schemas.microsoft.com/office/word/2010/wordprocessingCanvas" xmlns:mo="http://schemas.microsoft.com/office/mac/office/2008/main" xmlns:mc="http://schemas.openxmlformats.org/markup-compatibility/2006" xmlns:mv="urn:schemas-microsoft-com:mac:vml" xmlns:o="urn:schemas-microsoft-com:office:office" xmlns:r="http://schemas.openxmlformats.org/officeDocument/2006/relationships" xmlns:m="http://schemas.openxmlformats.org/officeDocument/2006/math" xmlns:v="urn:schemas-microsoft-com:vml" xmlns:wp14="http://schemas.microsoft.com/office/word/2010/wordprocessingDrawing" xmlns:wp="http://schemas.openxmlformats.org/drawingml/2006/wordprocessingDrawing" xmlns:w10="urn:schemas-microsoft-com:office:word" xmlns:w="http://schemas.openxmlformats.org/wordprocessingml/2006/main" xmlns:w14="http://schemas.microsoft.com/office/word/2010/wordml" xmlns:wpg="http://schemas.microsoft.com/office/word/2010/wordprocessingGroup" xmlns:wpi="http://schemas.microsoft.com/office/word/2010/wordprocessingInk" xmlns:wne="http://schemas.microsoft.com/office/word/2006/wordml" xmlns:wps="http://schemas.microsoft.com/office/word/2010/wordprocessingShape" mc:Ignorable="w14 wp14">
   <w:body>
     <w:p>
       <w:pPr>
@@ -37,13 +37,8 @@
         <w:jc w:val="right"/>
       </w:pPr>
       <w:r>
-        <w:t xml:space="preserve">Mathew </w:t>
-      </w:r>
-      <w:proofErr w:type="spellStart"/>
-      <w:r>
-        <w:t>Moltzau</w:t>
-      </w:r>
-      <w:proofErr w:type="spellEnd"/>
+        <w:t>Mathew Moltzau</w:t>
+      </w:r>
     </w:p>
     <w:p>
       <w:pPr>
@@ -76,8 +71,6 @@
         </w:rPr>
         <w:t>Homework 5 - Exploitation</w:t>
       </w:r>
-      <w:bookmarkStart w:id="0" w:name="_GoBack"/>
-      <w:bookmarkEnd w:id="0"/>
     </w:p>
     <w:p>
       <w:pPr>
@@ -152,26 +145,43 @@
         </w:rPr>
         <w:t> </w:t>
       </w:r>
-      <w:hyperlink r:id="rId6" w:tgtFrame="_blank" w:history="1">
-        <w:r>
-          <w:rPr>
-            <w:rStyle w:val="Hyperlink"/>
-            <w:color w:val="000000" w:themeColor="text1"/>
-            <w:highlight w:val="yellow"/>
-          </w:rPr>
-          <w:t>https://xss-game.appspot.com/</w:t>
-        </w:r>
-        <w:r>
-          <w:rPr>
-            <w:rStyle w:val="screenreader-only"/>
-            <w:color w:val="000000" w:themeColor="text1"/>
-            <w:highlight w:val="yellow"/>
-            <w:u w:val="single"/>
-            <w:bdr w:val="none" w:sz="0" w:space="0" w:color="auto" w:frame="1"/>
-          </w:rPr>
-          <w:t> (Links to an external site.)</w:t>
-        </w:r>
-      </w:hyperlink>
+      <w:r>
+        <w:fldChar w:fldCharType="begin"/>
+      </w:r>
+      <w:r>
+        <w:instrText xml:space="preserve"> HYPERLINK "https://xss-game.appspot.com/" \t "_blank" </w:instrText>
+      </w:r>
+      <w:r>
+        <w:fldChar w:fldCharType="separate"/>
+      </w:r>
+      <w:r>
+        <w:rPr>
+          <w:rStyle w:val="Hyperlink"/>
+          <w:color w:val="000000" w:themeColor="text1"/>
+          <w:highlight w:val="yellow"/>
+        </w:rPr>
+        <w:t>https://xss-game.appspot.com/</w:t>
+      </w:r>
+      <w:r>
+        <w:rPr>
+          <w:rStyle w:val="screenreader-only"/>
+          <w:color w:val="000000" w:themeColor="text1"/>
+          <w:highlight w:val="yellow"/>
+          <w:u w:val="single"/>
+          <w:bdr w:val="none" w:sz="0" w:space="0" w:color="auto" w:frame="1"/>
+        </w:rPr>
+        <w:t> (Links to an external site.)</w:t>
+      </w:r>
+      <w:r>
+        <w:rPr>
+          <w:rStyle w:val="screenreader-only"/>
+          <w:color w:val="000000" w:themeColor="text1"/>
+          <w:highlight w:val="yellow"/>
+          <w:u w:val="single"/>
+          <w:bdr w:val="none" w:sz="0" w:space="0" w:color="auto" w:frame="1"/>
+        </w:rPr>
+        <w:fldChar w:fldCharType="end"/>
+      </w:r>
     </w:p>
     <w:p>
       <w:pPr>
@@ -340,73 +350,218 @@
           <w:color w:val="000000" w:themeColor="text1"/>
           <w:highlight w:val="lightGray"/>
         </w:rPr>
-        <w:t>How was done:</w:t>
-      </w:r>
+        <w:t xml:space="preserve">How was done: </w:t>
+      </w:r>
+      <w:r>
+        <w:rPr>
+          <w:color w:val="000000" w:themeColor="text1"/>
+        </w:rPr>
+        <w:t xml:space="preserve">The vulnerability was exploited by embedding a </w:t>
+      </w:r>
+      <w:r>
+        <w:rPr>
+          <w:color w:val="000000" w:themeColor="text1"/>
+        </w:rPr>
+        <w:t>JavaScript</w:t>
+      </w:r>
+      <w:r>
+        <w:rPr>
+          <w:color w:val="000000" w:themeColor="text1"/>
+        </w:rPr>
+        <w:t xml:space="preserve"> alert() into a set of tags &lt;&gt; and setting post-content = to the alert embedded in the tags. </w:t>
+      </w:r>
+    </w:p>
+    <w:p>
+      <w:pPr>
+        <w:rPr>
+          <w:color w:val="000000" w:themeColor="text1"/>
+        </w:rPr>
+      </w:pPr>
+      <w:r>
+        <w:rPr>
+          <w:color w:val="000000" w:themeColor="text1"/>
+          <w:shd w:val="clear" w:color="auto" w:fill="FFFFFF"/>
+        </w:rPr>
+        <w:t>post-content=&lt;'alert("Attack")'&gt;.</w:t>
+      </w:r>
+    </w:p>
+    <w:p>
+      <w:pPr>
+        <w:rPr>
+          <w:bCs/>
+          <w:color w:val="000000" w:themeColor="text1"/>
+        </w:rPr>
+      </w:pPr>
+    </w:p>
+    <w:p>
+      <w:pPr>
+        <w:rPr>
+          <w:color w:val="000000" w:themeColor="text1"/>
+        </w:rPr>
+      </w:pPr>
       <w:r>
         <w:rPr>
           <w:color w:val="000000" w:themeColor="text1"/>
           <w:highlight w:val="lightGray"/>
         </w:rPr>
+        <w:t xml:space="preserve">How could prevent: </w:t>
+      </w:r>
+      <w:r>
+        <w:rPr>
+          <w:color w:val="000000" w:themeColor="text1"/>
+        </w:rPr>
+        <w:t xml:space="preserve">This could be prevented by escaping the status messages since we were able to update them directly from user input. </w:t>
+      </w:r>
+    </w:p>
+    <w:p>
+      <w:pPr>
+        <w:rPr>
+          <w:bCs/>
+          <w:color w:val="000000" w:themeColor="text1"/>
+        </w:rPr>
+      </w:pPr>
+    </w:p>
+    <w:p>
+      <w:pPr>
+        <w:rPr>
+          <w:bCs/>
+          <w:color w:val="000000" w:themeColor="text1"/>
+        </w:rPr>
+      </w:pPr>
+      <w:r>
+        <w:rPr>
+          <w:bCs/>
+          <w:color w:val="000000" w:themeColor="text1"/>
+          <w:highlight w:val="cyan"/>
+        </w:rPr>
+        <w:t>LEVEL 3:</w:t>
+      </w:r>
+      <w:r>
+        <w:rPr>
+          <w:bCs/>
+          <w:color w:val="000000" w:themeColor="text1"/>
+        </w:rPr>
+        <w:t xml:space="preserve"> JS functions being execution sinks, </w:t>
+      </w:r>
+      <w:r>
+        <w:rPr>
+          <w:bCs/>
+          <w:color w:val="000000" w:themeColor="text1"/>
+        </w:rPr>
+        <w:t>causing</w:t>
+      </w:r>
+      <w:r>
+        <w:rPr>
+          <w:bCs/>
+          <w:color w:val="000000" w:themeColor="text1"/>
+        </w:rPr>
+        <w:t xml:space="preserve"> the browser to execute any scripts inside the input which is hidden by higher level API’s. </w:t>
+      </w:r>
+    </w:p>
+    <w:p>
+      <w:pPr>
+        <w:rPr>
+          <w:bCs/>
+          <w:color w:val="000000" w:themeColor="text1"/>
+        </w:rPr>
+      </w:pPr>
+    </w:p>
+    <w:p>
+      <w:pPr>
+        <w:rPr>
+          <w:color w:val="000000" w:themeColor="text1"/>
+        </w:rPr>
+      </w:pPr>
+      <w:r>
+        <w:rPr>
+          <w:color w:val="000000" w:themeColor="text1"/>
+          <w:highlight w:val="lightGray"/>
+        </w:rPr>
+        <w:t xml:space="preserve">How was done: </w:t>
+      </w:r>
+      <w:r>
+        <w:rPr>
+          <w:color w:val="000000" w:themeColor="text1"/>
+        </w:rPr>
+        <w:t xml:space="preserve">The vulnerability was exploited by taking advantage of the </w:t>
+      </w:r>
+      <w:proofErr w:type="spellStart"/>
+      <w:r>
+        <w:rPr>
+          <w:color w:val="000000" w:themeColor="text1"/>
+        </w:rPr>
+        <w:t>window.location</w:t>
+      </w:r>
+      <w:proofErr w:type="spellEnd"/>
+      <w:r>
+        <w:rPr>
+          <w:color w:val="000000" w:themeColor="text1"/>
+        </w:rPr>
+        <w:t xml:space="preserve"> object and sneaking in a </w:t>
+      </w:r>
+      <w:r>
+        <w:rPr>
+          <w:color w:val="000000" w:themeColor="text1"/>
+        </w:rPr>
+        <w:t>“</w:t>
+      </w:r>
+      <w:proofErr w:type="spellStart"/>
+      <w:r>
+        <w:rPr>
+          <w:color w:val="000000" w:themeColor="text1"/>
+        </w:rPr>
+        <w:t>onerror</w:t>
+      </w:r>
+      <w:proofErr w:type="spellEnd"/>
+      <w:r>
+        <w:rPr>
+          <w:color w:val="000000" w:themeColor="text1"/>
+        </w:rPr>
+        <w:t>”</w:t>
+      </w:r>
+      <w:r>
+        <w:rPr>
+          <w:color w:val="000000" w:themeColor="text1"/>
+        </w:rPr>
+        <w:t xml:space="preserve"> action again but this time into the </w:t>
+      </w:r>
+      <w:r>
+        <w:rPr>
+          <w:color w:val="000000" w:themeColor="text1"/>
+        </w:rPr>
+        <w:t>URL</w:t>
+      </w:r>
+      <w:r>
+        <w:rPr>
+          <w:color w:val="000000" w:themeColor="text1"/>
+        </w:rPr>
+        <w:t xml:space="preserve"> since this is the only point of user</w:t>
+      </w:r>
+      <w:r>
+        <w:rPr>
+          <w:color w:val="000000" w:themeColor="text1"/>
+        </w:rPr>
         <w:t xml:space="preserve"> </w:t>
       </w:r>
       <w:r>
         <w:rPr>
           <w:color w:val="000000" w:themeColor="text1"/>
         </w:rPr>
-        <w:t xml:space="preserve">The vulnerability was exploited by </w:t>
-      </w:r>
-      <w:r>
-        <w:rPr>
-          <w:color w:val="000000" w:themeColor="text1"/>
-        </w:rPr>
-        <w:t xml:space="preserve">embedding a </w:t>
-      </w:r>
-      <w:r>
-        <w:rPr>
-          <w:color w:val="000000" w:themeColor="text1"/>
-        </w:rPr>
-        <w:t>JavaScript</w:t>
-      </w:r>
-      <w:r>
-        <w:rPr>
-          <w:color w:val="000000" w:themeColor="text1"/>
-        </w:rPr>
-        <w:t xml:space="preserve"> alert() into a set of tags &lt;&gt; and setting post-content = to the alert embedded in the tags. </w:t>
-      </w:r>
-    </w:p>
-    <w:p>
-      <w:pPr>
-        <w:rPr>
-          <w:color w:val="000000" w:themeColor="text1"/>
-        </w:rPr>
-      </w:pPr>
-      <w:r>
-        <w:rPr>
-          <w:color w:val="000000" w:themeColor="text1"/>
-          <w:shd w:val="clear" w:color="auto" w:fill="FFFFFF"/>
-        </w:rPr>
-        <w:t>post-content=&lt;'alert("</w:t>
-      </w:r>
-      <w:r>
-        <w:rPr>
-          <w:color w:val="000000" w:themeColor="text1"/>
-          <w:shd w:val="clear" w:color="auto" w:fill="FFFFFF"/>
-        </w:rPr>
-        <w:t>Attack</w:t>
-      </w:r>
-      <w:r>
-        <w:rPr>
-          <w:color w:val="000000" w:themeColor="text1"/>
-          <w:shd w:val="clear" w:color="auto" w:fill="FFFFFF"/>
-        </w:rPr>
-        <w:t>")'&gt;</w:t>
-      </w:r>
-      <w:r>
-        <w:rPr>
-          <w:color w:val="000000" w:themeColor="text1"/>
-          <w:shd w:val="clear" w:color="auto" w:fill="FFFFFF"/>
-        </w:rPr>
-        <w:t>.</w:t>
+        <w:t xml:space="preserve">input into the web app. ' </w:t>
+      </w:r>
+      <w:proofErr w:type="spellStart"/>
+      <w:r>
+        <w:rPr>
+          <w:color w:val="000000" w:themeColor="text1"/>
+        </w:rPr>
+        <w:t>onerror</w:t>
+      </w:r>
+      <w:proofErr w:type="spellEnd"/>
+      <w:r>
+        <w:rPr>
+          <w:color w:val="000000" w:themeColor="text1"/>
+        </w:rPr>
+        <w:t>='alert("Attack")'&gt;</w:t>
       </w:r>
     </w:p>
     <w:p>
@@ -428,20 +583,51 @@
           <w:color w:val="000000" w:themeColor="text1"/>
           <w:highlight w:val="lightGray"/>
         </w:rPr>
-        <w:t>How could prevent:</w:t>
-      </w:r>
-      <w:r>
-        <w:rPr>
-          <w:color w:val="000000" w:themeColor="text1"/>
-          <w:highlight w:val="lightGray"/>
-        </w:rPr>
-        <w:t xml:space="preserve"> </w:t>
-      </w:r>
-      <w:r>
-        <w:rPr>
-          <w:color w:val="000000" w:themeColor="text1"/>
-        </w:rPr>
-        <w:t xml:space="preserve">This could be prevented by escaping the status messages since we were able to update them directly from user input. </w:t>
+        <w:t xml:space="preserve">How could prevent: </w:t>
+      </w:r>
+      <w:r>
+        <w:rPr>
+          <w:color w:val="000000" w:themeColor="text1"/>
+        </w:rPr>
+        <w:t xml:space="preserve">This could be prevented by escaping the </w:t>
+      </w:r>
+      <w:r>
+        <w:rPr>
+          <w:color w:val="000000" w:themeColor="text1"/>
+        </w:rPr>
+        <w:t>“</w:t>
+      </w:r>
+      <w:proofErr w:type="spellStart"/>
+      <w:r>
+        <w:rPr>
+          <w:color w:val="000000" w:themeColor="text1"/>
+        </w:rPr>
+        <w:t>onerror</w:t>
+      </w:r>
+      <w:proofErr w:type="spellEnd"/>
+      <w:r>
+        <w:rPr>
+          <w:color w:val="000000" w:themeColor="text1"/>
+        </w:rPr>
+        <w:t>”</w:t>
+      </w:r>
+      <w:r>
+        <w:rPr>
+          <w:color w:val="000000" w:themeColor="text1"/>
+        </w:rPr>
+        <w:t xml:space="preserve"> action once again, which was able to be exploited since the browser wont load a script from the </w:t>
+      </w:r>
+      <w:r>
+        <w:rPr>
+          <w:color w:val="000000" w:themeColor="text1"/>
+        </w:rPr>
+        <w:t>URL</w:t>
+      </w:r>
+      <w:r>
+        <w:rPr>
+          <w:color w:val="000000" w:themeColor="text1"/>
+        </w:rPr>
+        <w:t xml:space="preserve"> once the page has been displayed. We needed to place the script inside a status message. </w:t>
       </w:r>
     </w:p>
     <w:p>
@@ -465,293 +651,7 @@
           <w:color w:val="000000" w:themeColor="text1"/>
           <w:highlight w:val="cyan"/>
         </w:rPr>
-        <w:t xml:space="preserve">LEVEL </w:t>
-      </w:r>
-      <w:r>
-        <w:rPr>
-          <w:bCs/>
-          <w:color w:val="000000" w:themeColor="text1"/>
-          <w:highlight w:val="cyan"/>
-        </w:rPr>
-        <w:t>3</w:t>
-      </w:r>
-      <w:r>
-        <w:rPr>
-          <w:bCs/>
-          <w:color w:val="000000" w:themeColor="text1"/>
-          <w:highlight w:val="cyan"/>
-        </w:rPr>
-        <w:t>:</w:t>
-      </w:r>
-      <w:r>
-        <w:rPr>
-          <w:bCs/>
-          <w:color w:val="000000" w:themeColor="text1"/>
-        </w:rPr>
-        <w:t xml:space="preserve"> </w:t>
-      </w:r>
-      <w:r>
-        <w:rPr>
-          <w:bCs/>
-          <w:color w:val="000000" w:themeColor="text1"/>
-        </w:rPr>
-        <w:t xml:space="preserve">JS functions being execution sinks, </w:t>
-      </w:r>
-      <w:r>
-        <w:rPr>
-          <w:bCs/>
-          <w:color w:val="000000" w:themeColor="text1"/>
-        </w:rPr>
-        <w:t>causing</w:t>
-      </w:r>
-      <w:r>
-        <w:rPr>
-          <w:bCs/>
-          <w:color w:val="000000" w:themeColor="text1"/>
-        </w:rPr>
-        <w:t xml:space="preserve"> the browser to execute any scripts inside the input which is hidden by higher level API’s. </w:t>
-      </w:r>
-    </w:p>
-    <w:p>
-      <w:pPr>
-        <w:rPr>
-          <w:bCs/>
-          <w:color w:val="000000" w:themeColor="text1"/>
-        </w:rPr>
-      </w:pPr>
-    </w:p>
-    <w:p>
-      <w:pPr>
-        <w:rPr>
-          <w:color w:val="000000" w:themeColor="text1"/>
-        </w:rPr>
-      </w:pPr>
-      <w:r>
-        <w:rPr>
-          <w:color w:val="000000" w:themeColor="text1"/>
-          <w:highlight w:val="lightGray"/>
-        </w:rPr>
-        <w:t xml:space="preserve">How was done: </w:t>
-      </w:r>
-      <w:r>
-        <w:rPr>
-          <w:color w:val="000000" w:themeColor="text1"/>
-        </w:rPr>
-        <w:t xml:space="preserve">The vulnerability was </w:t>
-      </w:r>
-      <w:r>
-        <w:rPr>
-          <w:color w:val="000000" w:themeColor="text1"/>
-        </w:rPr>
-        <w:t xml:space="preserve">exploited by taking advantage of the </w:t>
-      </w:r>
-      <w:proofErr w:type="spellStart"/>
-      <w:r>
-        <w:rPr>
-          <w:color w:val="000000" w:themeColor="text1"/>
-        </w:rPr>
-        <w:t>window.location</w:t>
-      </w:r>
-      <w:proofErr w:type="spellEnd"/>
-      <w:r>
-        <w:rPr>
-          <w:color w:val="000000" w:themeColor="text1"/>
-        </w:rPr>
-        <w:t xml:space="preserve"> object and sneaking in a </w:t>
-      </w:r>
-      <w:r>
-        <w:rPr>
-          <w:color w:val="000000" w:themeColor="text1"/>
-        </w:rPr>
-        <w:t>“</w:t>
-      </w:r>
-      <w:proofErr w:type="spellStart"/>
-      <w:r>
-        <w:rPr>
-          <w:color w:val="000000" w:themeColor="text1"/>
-        </w:rPr>
-        <w:t>onerror</w:t>
-      </w:r>
-      <w:proofErr w:type="spellEnd"/>
-      <w:r>
-        <w:rPr>
-          <w:color w:val="000000" w:themeColor="text1"/>
-        </w:rPr>
-        <w:t>”</w:t>
-      </w:r>
-      <w:r>
-        <w:rPr>
-          <w:color w:val="000000" w:themeColor="text1"/>
-        </w:rPr>
-        <w:t xml:space="preserve"> action again but this time into the </w:t>
-      </w:r>
-      <w:r>
-        <w:rPr>
-          <w:color w:val="000000" w:themeColor="text1"/>
-        </w:rPr>
-        <w:t>URL</w:t>
-      </w:r>
-      <w:r>
-        <w:rPr>
-          <w:color w:val="000000" w:themeColor="text1"/>
-        </w:rPr>
-        <w:t xml:space="preserve"> since this is the only point of user</w:t>
-      </w:r>
-      <w:r>
-        <w:rPr>
-          <w:color w:val="000000" w:themeColor="text1"/>
-        </w:rPr>
-        <w:t xml:space="preserve"> </w:t>
-      </w:r>
-      <w:r>
-        <w:rPr>
-          <w:color w:val="000000" w:themeColor="text1"/>
-        </w:rPr>
-        <w:t xml:space="preserve">input into the web app. </w:t>
-      </w:r>
-      <w:r>
-        <w:rPr>
-          <w:color w:val="000000" w:themeColor="text1"/>
-        </w:rPr>
-        <w:t xml:space="preserve">' </w:t>
-      </w:r>
-      <w:proofErr w:type="spellStart"/>
-      <w:r>
-        <w:rPr>
-          <w:color w:val="000000" w:themeColor="text1"/>
-        </w:rPr>
-        <w:t>onerror</w:t>
-      </w:r>
-      <w:proofErr w:type="spellEnd"/>
-      <w:r>
-        <w:rPr>
-          <w:color w:val="000000" w:themeColor="text1"/>
-        </w:rPr>
-        <w:t>='alert("</w:t>
-      </w:r>
-      <w:r>
-        <w:rPr>
-          <w:color w:val="000000" w:themeColor="text1"/>
-        </w:rPr>
-        <w:t>Attack</w:t>
-      </w:r>
-      <w:r>
-        <w:rPr>
-          <w:color w:val="000000" w:themeColor="text1"/>
-        </w:rPr>
-        <w:t>")'&gt;</w:t>
-      </w:r>
-    </w:p>
-    <w:p>
-      <w:pPr>
-        <w:rPr>
-          <w:bCs/>
-          <w:color w:val="000000" w:themeColor="text1"/>
-        </w:rPr>
-      </w:pPr>
-    </w:p>
-    <w:p>
-      <w:pPr>
-        <w:rPr>
-          <w:color w:val="000000" w:themeColor="text1"/>
-        </w:rPr>
-      </w:pPr>
-      <w:r>
-        <w:rPr>
-          <w:color w:val="000000" w:themeColor="text1"/>
-          <w:highlight w:val="lightGray"/>
-        </w:rPr>
-        <w:t xml:space="preserve">How could prevent: </w:t>
-      </w:r>
-      <w:r>
-        <w:rPr>
-          <w:color w:val="000000" w:themeColor="text1"/>
-        </w:rPr>
-        <w:t xml:space="preserve">This could be prevented by </w:t>
-      </w:r>
-      <w:r>
-        <w:rPr>
-          <w:color w:val="000000" w:themeColor="text1"/>
-        </w:rPr>
-        <w:t xml:space="preserve">escaping the </w:t>
-      </w:r>
-      <w:r>
-        <w:rPr>
-          <w:color w:val="000000" w:themeColor="text1"/>
-        </w:rPr>
-        <w:t>“</w:t>
-      </w:r>
-      <w:proofErr w:type="spellStart"/>
-      <w:r>
-        <w:rPr>
-          <w:color w:val="000000" w:themeColor="text1"/>
-        </w:rPr>
-        <w:t>onerror</w:t>
-      </w:r>
-      <w:proofErr w:type="spellEnd"/>
-      <w:r>
-        <w:rPr>
-          <w:color w:val="000000" w:themeColor="text1"/>
-        </w:rPr>
-        <w:t>”</w:t>
-      </w:r>
-      <w:r>
-        <w:rPr>
-          <w:color w:val="000000" w:themeColor="text1"/>
-        </w:rPr>
-        <w:t xml:space="preserve"> action once again, which was able to be exploited since the browser wont load a script from the </w:t>
-      </w:r>
-      <w:r>
-        <w:rPr>
-          <w:color w:val="000000" w:themeColor="text1"/>
-        </w:rPr>
-        <w:t>URL</w:t>
-      </w:r>
-      <w:r>
-        <w:rPr>
-          <w:color w:val="000000" w:themeColor="text1"/>
-        </w:rPr>
-        <w:t xml:space="preserve"> once the page has been displayed. We needed to place the script inside a status message. </w:t>
-      </w:r>
-    </w:p>
-    <w:p>
-      <w:pPr>
-        <w:rPr>
-          <w:bCs/>
-          <w:color w:val="000000" w:themeColor="text1"/>
-        </w:rPr>
-      </w:pPr>
-    </w:p>
-    <w:p>
-      <w:pPr>
-        <w:rPr>
-          <w:bCs/>
-          <w:color w:val="000000" w:themeColor="text1"/>
-        </w:rPr>
-      </w:pPr>
-      <w:r>
-        <w:rPr>
-          <w:bCs/>
-          <w:color w:val="000000" w:themeColor="text1"/>
-          <w:highlight w:val="cyan"/>
-        </w:rPr>
-        <w:t xml:space="preserve">LEVEL </w:t>
-      </w:r>
-      <w:r>
-        <w:rPr>
-          <w:bCs/>
-          <w:color w:val="000000" w:themeColor="text1"/>
-          <w:highlight w:val="cyan"/>
-        </w:rPr>
-        <w:t>4</w:t>
-      </w:r>
-      <w:r>
-        <w:rPr>
-          <w:bCs/>
-          <w:color w:val="000000" w:themeColor="text1"/>
-          <w:highlight w:val="cyan"/>
-        </w:rPr>
-        <w:t>:</w:t>
+        <w:t>LEVEL 4:</w:t>
       </w:r>
       <w:r>
         <w:rPr>
@@ -829,14 +729,252 @@
           <w:color w:val="000000" w:themeColor="text1"/>
           <w:shd w:val="clear" w:color="auto" w:fill="FFFFFF"/>
         </w:rPr>
-        <w:t>timer=');alert('</w:t>
-      </w:r>
+        <w:t>timer=');alert('Attack</w:t>
+      </w:r>
+    </w:p>
+    <w:p>
+      <w:pPr>
+        <w:rPr>
+          <w:bCs/>
+          <w:color w:val="000000" w:themeColor="text1"/>
+        </w:rPr>
+      </w:pPr>
+    </w:p>
+    <w:p>
+      <w:pPr>
+        <w:rPr>
+          <w:color w:val="000000" w:themeColor="text1"/>
+        </w:rPr>
+      </w:pPr>
+      <w:r>
+        <w:rPr>
+          <w:color w:val="000000" w:themeColor="text1"/>
+          <w:highlight w:val="lightGray"/>
+        </w:rPr>
+        <w:t>How could prevent</w:t>
+      </w:r>
+      <w:r>
+        <w:rPr>
+          <w:color w:val="000000" w:themeColor="text1"/>
+        </w:rPr>
+        <w:t xml:space="preserve">: </w:t>
+      </w:r>
+      <w:r>
+        <w:rPr>
+          <w:color w:val="000000" w:themeColor="text1"/>
+        </w:rPr>
+        <w:t>This could have been prevented by escaping the timer input values.</w:t>
+      </w:r>
+    </w:p>
+    <w:p>
+      <w:pPr>
+        <w:rPr>
+          <w:bCs/>
+          <w:color w:val="000000" w:themeColor="text1"/>
+        </w:rPr>
+      </w:pPr>
+    </w:p>
+    <w:p>
+      <w:pPr>
+        <w:rPr>
+          <w:bCs/>
+          <w:color w:val="000000" w:themeColor="text1"/>
+        </w:rPr>
+      </w:pPr>
+    </w:p>
+    <w:p>
+      <w:pPr>
+        <w:rPr>
+          <w:bCs/>
+          <w:color w:val="000000" w:themeColor="text1"/>
+        </w:rPr>
+      </w:pPr>
+      <w:r>
+        <w:rPr>
+          <w:bCs/>
+          <w:color w:val="000000" w:themeColor="text1"/>
+          <w:highlight w:val="cyan"/>
+        </w:rPr>
+        <w:t>LEVEL 5:</w:t>
+      </w:r>
+      <w:r>
+        <w:rPr>
+          <w:bCs/>
+          <w:color w:val="000000" w:themeColor="text1"/>
+        </w:rPr>
+        <w:t xml:space="preserve"> Context Matters</w:t>
+      </w:r>
+    </w:p>
+    <w:p>
+      <w:pPr>
+        <w:rPr>
+          <w:bCs/>
+          <w:color w:val="000000" w:themeColor="text1"/>
+        </w:rPr>
+      </w:pPr>
+    </w:p>
+    <w:p>
+      <w:pPr>
+        <w:rPr>
+          <w:color w:val="000000" w:themeColor="text1"/>
+        </w:rPr>
+      </w:pPr>
+      <w:r>
+        <w:rPr>
+          <w:color w:val="000000" w:themeColor="text1"/>
+          <w:highlight w:val="lightGray"/>
+        </w:rPr>
+        <w:t>How was done</w:t>
+      </w:r>
+      <w:r>
+        <w:rPr>
+          <w:color w:val="000000" w:themeColor="text1"/>
+        </w:rPr>
+        <w:t>: This attack was done by first going transitioning to the signup page of the web application since the hint stated that the URL parameter in the source code is handled poorly. When we inject “next=</w:t>
+      </w:r>
+      <w:proofErr w:type="spellStart"/>
+      <w:r>
+        <w:rPr>
+          <w:color w:val="000000" w:themeColor="text1"/>
+        </w:rPr>
+        <w:t>javascript:alert</w:t>
+      </w:r>
+      <w:proofErr w:type="spellEnd"/>
+      <w:r>
+        <w:rPr>
+          <w:color w:val="000000" w:themeColor="text1"/>
+        </w:rPr>
+        <w:t xml:space="preserve">('Attack')” in the </w:t>
+      </w:r>
+      <w:r>
+        <w:rPr>
+          <w:color w:val="000000" w:themeColor="text1"/>
+        </w:rPr>
+        <w:t>URL</w:t>
+      </w:r>
+      <w:r>
+        <w:rPr>
+          <w:color w:val="000000" w:themeColor="text1"/>
+        </w:rPr>
+        <w:t xml:space="preserve"> from this page we can execute the alert by clicking the next button onside the frame.</w:t>
+      </w:r>
+    </w:p>
+    <w:p>
+      <w:pPr>
+        <w:rPr>
+          <w:bCs/>
+          <w:color w:val="000000" w:themeColor="text1"/>
+        </w:rPr>
+      </w:pPr>
+    </w:p>
+    <w:p>
+      <w:pPr>
+        <w:rPr>
+          <w:color w:val="000000" w:themeColor="text1"/>
+        </w:rPr>
+      </w:pPr>
+      <w:r>
+        <w:rPr>
+          <w:color w:val="000000" w:themeColor="text1"/>
+          <w:highlight w:val="lightGray"/>
+        </w:rPr>
+        <w:t>How could prevent</w:t>
+      </w:r>
+      <w:r>
+        <w:rPr>
+          <w:color w:val="000000" w:themeColor="text1"/>
+        </w:rPr>
+        <w:t>: This could have been prevented by not allowing the browser to interpret the URL as a scripting URI.</w:t>
+      </w:r>
+    </w:p>
+    <w:p>
+      <w:pPr>
+        <w:rPr>
+          <w:color w:val="000000" w:themeColor="text1"/>
+        </w:rPr>
+      </w:pPr>
+    </w:p>
+    <w:p>
+      <w:pPr>
+        <w:rPr>
+          <w:bCs/>
+          <w:color w:val="000000" w:themeColor="text1"/>
+        </w:rPr>
+      </w:pPr>
+      <w:r>
+        <w:rPr>
+          <w:bCs/>
+          <w:color w:val="000000" w:themeColor="text1"/>
+          <w:highlight w:val="cyan"/>
+        </w:rPr>
+        <w:t>LEVEL 6:</w:t>
+      </w:r>
+      <w:r>
+        <w:rPr>
+          <w:bCs/>
+          <w:color w:val="000000" w:themeColor="text1"/>
+        </w:rPr>
+        <w:t xml:space="preserve"> Follow the Rabbit</w:t>
+      </w:r>
+    </w:p>
+    <w:p>
+      <w:pPr>
+        <w:rPr>
+          <w:bCs/>
+          <w:color w:val="000000" w:themeColor="text1"/>
+        </w:rPr>
+      </w:pPr>
+    </w:p>
+    <w:p>
+      <w:pPr>
+        <w:rPr>
+          <w:color w:val="000000" w:themeColor="text1"/>
+        </w:rPr>
+      </w:pPr>
+      <w:r>
+        <w:rPr>
+          <w:color w:val="000000" w:themeColor="text1"/>
+          <w:highlight w:val="lightGray"/>
+        </w:rPr>
+        <w:t>How was done</w:t>
+      </w:r>
+      <w:r>
+        <w:rPr>
+          <w:color w:val="000000" w:themeColor="text1"/>
+        </w:rPr>
+        <w:t xml:space="preserve">: This attack was accomplished by adding the string </w:t>
+      </w:r>
+      <w:proofErr w:type="spellStart"/>
       <w:r>
         <w:rPr>
           <w:color w:val="000000" w:themeColor="text1"/>
           <w:shd w:val="clear" w:color="auto" w:fill="FFFFFF"/>
         </w:rPr>
-        <w:t>Attack</w:t>
+        <w:t>data:text</w:t>
+      </w:r>
+      <w:proofErr w:type="spellEnd"/>
+      <w:r>
+        <w:rPr>
+          <w:color w:val="000000" w:themeColor="text1"/>
+          <w:shd w:val="clear" w:color="auto" w:fill="FFFFFF"/>
+        </w:rPr>
+        <w:t>/</w:t>
+      </w:r>
+      <w:proofErr w:type="spellStart"/>
+      <w:r>
+        <w:rPr>
+          <w:color w:val="000000" w:themeColor="text1"/>
+          <w:shd w:val="clear" w:color="auto" w:fill="FFFFFF"/>
+        </w:rPr>
+        <w:t>plain,alert</w:t>
+      </w:r>
+      <w:proofErr w:type="spellEnd"/>
+      <w:r>
+        <w:rPr>
+          <w:color w:val="000000" w:themeColor="text1"/>
+          <w:shd w:val="clear" w:color="auto" w:fill="FFFFFF"/>
+        </w:rPr>
+        <w:t>('Attack') into the URL. Once again using the URL to load the alert() but this time altering the character set</w:t>
       </w:r>
     </w:p>
     <w:p>
@@ -864,348 +1002,7 @@
         <w:rPr>
           <w:color w:val="000000" w:themeColor="text1"/>
         </w:rPr>
-        <w:t xml:space="preserve">: </w:t>
-      </w:r>
-      <w:r>
-        <w:rPr>
-          <w:color w:val="000000" w:themeColor="text1"/>
-        </w:rPr>
-        <w:t>This could have been prevented by escaping the timer input values.</w:t>
-      </w:r>
-    </w:p>
-    <w:p>
-      <w:pPr>
-        <w:rPr>
-          <w:bCs/>
-          <w:color w:val="000000" w:themeColor="text1"/>
-        </w:rPr>
-      </w:pPr>
-    </w:p>
-    <w:p>
-      <w:pPr>
-        <w:rPr>
-          <w:bCs/>
-          <w:color w:val="000000" w:themeColor="text1"/>
-        </w:rPr>
-      </w:pPr>
-    </w:p>
-    <w:p>
-      <w:pPr>
-        <w:rPr>
-          <w:bCs/>
-          <w:color w:val="000000" w:themeColor="text1"/>
-        </w:rPr>
-      </w:pPr>
-      <w:r>
-        <w:rPr>
-          <w:bCs/>
-          <w:color w:val="000000" w:themeColor="text1"/>
-          <w:highlight w:val="cyan"/>
-        </w:rPr>
-        <w:t xml:space="preserve">LEVEL </w:t>
-      </w:r>
-      <w:r>
-        <w:rPr>
-          <w:bCs/>
-          <w:color w:val="000000" w:themeColor="text1"/>
-          <w:highlight w:val="cyan"/>
-        </w:rPr>
-        <w:t>5</w:t>
-      </w:r>
-      <w:r>
-        <w:rPr>
-          <w:bCs/>
-          <w:color w:val="000000" w:themeColor="text1"/>
-          <w:highlight w:val="cyan"/>
-        </w:rPr>
-        <w:t>:</w:t>
-      </w:r>
-      <w:r>
-        <w:rPr>
-          <w:bCs/>
-          <w:color w:val="000000" w:themeColor="text1"/>
-        </w:rPr>
-        <w:t xml:space="preserve"> Context Matters</w:t>
-      </w:r>
-    </w:p>
-    <w:p>
-      <w:pPr>
-        <w:rPr>
-          <w:bCs/>
-          <w:color w:val="000000" w:themeColor="text1"/>
-        </w:rPr>
-      </w:pPr>
-    </w:p>
-    <w:p>
-      <w:pPr>
-        <w:rPr>
-          <w:color w:val="000000" w:themeColor="text1"/>
-        </w:rPr>
-      </w:pPr>
-      <w:r>
-        <w:rPr>
-          <w:color w:val="000000" w:themeColor="text1"/>
-          <w:highlight w:val="lightGray"/>
-        </w:rPr>
-        <w:t>How was done</w:t>
-      </w:r>
-      <w:r>
-        <w:rPr>
-          <w:color w:val="000000" w:themeColor="text1"/>
-        </w:rPr>
-        <w:t xml:space="preserve">: </w:t>
-      </w:r>
-      <w:r>
-        <w:rPr>
-          <w:color w:val="000000" w:themeColor="text1"/>
-        </w:rPr>
-        <w:t>This attack was done by first going transitioning to the signup page of the web application since the hint stated that the URL parameter in the source code is handled poorly. When we inject “</w:t>
-      </w:r>
-      <w:r>
-        <w:rPr>
-          <w:color w:val="000000" w:themeColor="text1"/>
-        </w:rPr>
-        <w:t>next=</w:t>
-      </w:r>
-      <w:proofErr w:type="spellStart"/>
-      <w:r>
-        <w:rPr>
-          <w:color w:val="000000" w:themeColor="text1"/>
-        </w:rPr>
-        <w:t>javascript:alert</w:t>
-      </w:r>
-      <w:proofErr w:type="spellEnd"/>
-      <w:r>
-        <w:rPr>
-          <w:color w:val="000000" w:themeColor="text1"/>
-        </w:rPr>
-        <w:t>('Attack')</w:t>
-      </w:r>
-      <w:r>
-        <w:rPr>
-          <w:color w:val="000000" w:themeColor="text1"/>
-        </w:rPr>
-        <w:t xml:space="preserve">” in the </w:t>
-      </w:r>
-      <w:r>
-        <w:rPr>
-          <w:color w:val="000000" w:themeColor="text1"/>
-        </w:rPr>
-        <w:t>URL</w:t>
-      </w:r>
-      <w:r>
-        <w:rPr>
-          <w:color w:val="000000" w:themeColor="text1"/>
-        </w:rPr>
-        <w:t xml:space="preserve"> from this page we can execute the alert by clicking the next button onside the frame.</w:t>
-      </w:r>
-    </w:p>
-    <w:p>
-      <w:pPr>
-        <w:rPr>
-          <w:bCs/>
-          <w:color w:val="000000" w:themeColor="text1"/>
-        </w:rPr>
-      </w:pPr>
-    </w:p>
-    <w:p>
-      <w:pPr>
-        <w:rPr>
-          <w:color w:val="000000" w:themeColor="text1"/>
-        </w:rPr>
-      </w:pPr>
-      <w:r>
-        <w:rPr>
-          <w:color w:val="000000" w:themeColor="text1"/>
-          <w:highlight w:val="lightGray"/>
-        </w:rPr>
-        <w:t>How could prevent</w:t>
-      </w:r>
-      <w:r>
-        <w:rPr>
-          <w:color w:val="000000" w:themeColor="text1"/>
-        </w:rPr>
-        <w:t xml:space="preserve">: </w:t>
-      </w:r>
-      <w:r>
-        <w:rPr>
-          <w:color w:val="000000" w:themeColor="text1"/>
-        </w:rPr>
-        <w:t>This could have been prevented by not allowing the browser to interpret the URL as a scripting URI.</w:t>
-      </w:r>
-    </w:p>
-    <w:p>
-      <w:pPr>
-        <w:rPr>
-          <w:color w:val="000000" w:themeColor="text1"/>
-        </w:rPr>
-      </w:pPr>
-    </w:p>
-    <w:p>
-      <w:pPr>
-        <w:rPr>
-          <w:bCs/>
-          <w:color w:val="000000" w:themeColor="text1"/>
-        </w:rPr>
-      </w:pPr>
-      <w:r>
-        <w:rPr>
-          <w:bCs/>
-          <w:color w:val="000000" w:themeColor="text1"/>
-          <w:highlight w:val="cyan"/>
-        </w:rPr>
-        <w:t xml:space="preserve">LEVEL </w:t>
-      </w:r>
-      <w:r>
-        <w:rPr>
-          <w:bCs/>
-          <w:color w:val="000000" w:themeColor="text1"/>
-          <w:highlight w:val="cyan"/>
-        </w:rPr>
-        <w:t>6</w:t>
-      </w:r>
-      <w:r>
-        <w:rPr>
-          <w:bCs/>
-          <w:color w:val="000000" w:themeColor="text1"/>
-          <w:highlight w:val="cyan"/>
-        </w:rPr>
-        <w:t>:</w:t>
-      </w:r>
-      <w:r>
-        <w:rPr>
-          <w:bCs/>
-          <w:color w:val="000000" w:themeColor="text1"/>
-        </w:rPr>
-        <w:t xml:space="preserve"> </w:t>
-      </w:r>
-      <w:r>
-        <w:rPr>
-          <w:bCs/>
-          <w:color w:val="000000" w:themeColor="text1"/>
-        </w:rPr>
-        <w:t>Follow the Rabbit</w:t>
-      </w:r>
-    </w:p>
-    <w:p>
-      <w:pPr>
-        <w:rPr>
-          <w:bCs/>
-          <w:color w:val="000000" w:themeColor="text1"/>
-        </w:rPr>
-      </w:pPr>
-    </w:p>
-    <w:p>
-      <w:pPr>
-        <w:rPr>
-          <w:color w:val="000000" w:themeColor="text1"/>
-        </w:rPr>
-      </w:pPr>
-      <w:r>
-        <w:rPr>
-          <w:color w:val="000000" w:themeColor="text1"/>
-          <w:highlight w:val="lightGray"/>
-        </w:rPr>
-        <w:t>How was done</w:t>
-      </w:r>
-      <w:r>
-        <w:rPr>
-          <w:color w:val="000000" w:themeColor="text1"/>
-        </w:rPr>
-        <w:t xml:space="preserve">: </w:t>
-      </w:r>
-      <w:r>
-        <w:rPr>
-          <w:color w:val="000000" w:themeColor="text1"/>
-        </w:rPr>
-        <w:t xml:space="preserve">This attack was accomplished by adding the string </w:t>
-      </w:r>
-      <w:proofErr w:type="spellStart"/>
-      <w:r>
-        <w:rPr>
-          <w:color w:val="000000" w:themeColor="text1"/>
-          <w:shd w:val="clear" w:color="auto" w:fill="FFFFFF"/>
-        </w:rPr>
-        <w:t>data:text</w:t>
-      </w:r>
-      <w:proofErr w:type="spellEnd"/>
-      <w:r>
-        <w:rPr>
-          <w:color w:val="000000" w:themeColor="text1"/>
-          <w:shd w:val="clear" w:color="auto" w:fill="FFFFFF"/>
-        </w:rPr>
-        <w:t>/</w:t>
-      </w:r>
-      <w:proofErr w:type="spellStart"/>
-      <w:r>
-        <w:rPr>
-          <w:color w:val="000000" w:themeColor="text1"/>
-          <w:shd w:val="clear" w:color="auto" w:fill="FFFFFF"/>
-        </w:rPr>
-        <w:t>plain,alert</w:t>
-      </w:r>
-      <w:proofErr w:type="spellEnd"/>
-      <w:r>
-        <w:rPr>
-          <w:color w:val="000000" w:themeColor="text1"/>
-          <w:shd w:val="clear" w:color="auto" w:fill="FFFFFF"/>
-        </w:rPr>
-        <w:t>('</w:t>
-      </w:r>
-      <w:r>
-        <w:rPr>
-          <w:color w:val="000000" w:themeColor="text1"/>
-          <w:shd w:val="clear" w:color="auto" w:fill="FFFFFF"/>
-        </w:rPr>
-        <w:t>Attack</w:t>
-      </w:r>
-      <w:r>
-        <w:rPr>
-          <w:color w:val="000000" w:themeColor="text1"/>
-          <w:shd w:val="clear" w:color="auto" w:fill="FFFFFF"/>
-        </w:rPr>
-        <w:t>')</w:t>
-      </w:r>
-      <w:r>
-        <w:rPr>
-          <w:color w:val="000000" w:themeColor="text1"/>
-          <w:shd w:val="clear" w:color="auto" w:fill="FFFFFF"/>
-        </w:rPr>
-        <w:t xml:space="preserve"> into the URL. Once again using the URL to load the alert() but this time altering the character set</w:t>
-      </w:r>
-    </w:p>
-    <w:p>
-      <w:pPr>
-        <w:rPr>
-          <w:bCs/>
-          <w:color w:val="000000" w:themeColor="text1"/>
-        </w:rPr>
-      </w:pPr>
-    </w:p>
-    <w:p>
-      <w:pPr>
-        <w:rPr>
-          <w:color w:val="000000" w:themeColor="text1"/>
-        </w:rPr>
-      </w:pPr>
-      <w:r>
-        <w:rPr>
-          <w:color w:val="000000" w:themeColor="text1"/>
-          <w:highlight w:val="lightGray"/>
-        </w:rPr>
-        <w:t>How could prevent</w:t>
-      </w:r>
-      <w:r>
-        <w:rPr>
-          <w:color w:val="000000" w:themeColor="text1"/>
-        </w:rPr>
-        <w:t xml:space="preserve">: </w:t>
-      </w:r>
-      <w:r>
-        <w:rPr>
-          <w:color w:val="000000" w:themeColor="text1"/>
-        </w:rPr>
-        <w:t>We could prevent this attack by not allowing the browser to be forced to compute the inappropriate responses of character set sniffing by including the appropriate headers</w:t>
+        <w:t>: We could prevent this attack by not allowing the browser to be forced to compute the inappropriate responses of character set sniffing by including the appropriate headers</w:t>
       </w:r>
     </w:p>
     <w:p>
@@ -1349,21 +1146,7 @@
         <w:rPr>
           <w:color w:val="000000" w:themeColor="text1"/>
         </w:rPr>
-        <w:t xml:space="preserve">Think about this kind of an attack as a foreign spy, working for the </w:t>
-      </w:r>
-      <w:proofErr w:type="gramStart"/>
-      <w:r>
-        <w:rPr>
-          <w:color w:val="000000" w:themeColor="text1"/>
-        </w:rPr>
-        <w:t>adversaries</w:t>
-      </w:r>
-      <w:proofErr w:type="gramEnd"/>
-      <w:r>
-        <w:rPr>
-          <w:color w:val="000000" w:themeColor="text1"/>
-        </w:rPr>
-        <w:t xml:space="preserve"> government. The spy makes her way into the building “database”, which to her co-workers, she is trusted because she obviously made I through security, why would anyone think otherwise? Same scenario for the second order attack because developers typically trust data that is coming from the database. </w:t>
+        <w:t xml:space="preserve">Think about this kind of an attack as a foreign spy, working for the adversaries government. The spy makes her way into the building “database”, which to her co-workers, she is trusted because she obviously made I through security, why would anyone think otherwise? Same scenario for the second order attack because developers typically trust data that is coming from the database. </w:t>
       </w:r>
     </w:p>
     <w:p>
@@ -1661,72 +1444,73 @@
           <w:color w:val="000000" w:themeColor="text1"/>
           <w:highlight w:val="cyan"/>
         </w:rPr>
+        <w:t xml:space="preserve"> '--' and password='</w:t>
+      </w:r>
+      <w:r>
+        <w:rPr>
+          <w:color w:val="000000" w:themeColor="text1"/>
+          <w:highlight w:val="red"/>
+        </w:rPr>
         <w:t xml:space="preserve"> </w:t>
       </w:r>
+      <w:proofErr w:type="spellStart"/>
+      <w:r>
+        <w:rPr>
+          <w:color w:val="000000" w:themeColor="text1"/>
+          <w:highlight w:val="red"/>
+        </w:rPr>
+        <w:t>doRaMe</w:t>
+      </w:r>
+      <w:proofErr w:type="spellEnd"/>
       <w:r>
         <w:rPr>
           <w:color w:val="000000" w:themeColor="text1"/>
           <w:highlight w:val="cyan"/>
         </w:rPr>
-        <w:t>'--' and password='</w:t>
-      </w:r>
-      <w:r>
-        <w:rPr>
-          <w:color w:val="000000" w:themeColor="text1"/>
-          <w:highlight w:val="red"/>
-        </w:rPr>
-        <w:t xml:space="preserve"> </w:t>
-      </w:r>
-      <w:proofErr w:type="spellStart"/>
-      <w:r>
-        <w:rPr>
-          <w:color w:val="000000" w:themeColor="text1"/>
-          <w:highlight w:val="red"/>
-        </w:rPr>
-        <w:t>doRaMe</w:t>
-      </w:r>
-      <w:proofErr w:type="spellEnd"/>
-      <w:r>
+        <w:t xml:space="preserve"> '</w:t>
+      </w:r>
+    </w:p>
+    <w:p>
+      <w:pPr>
+        <w:rPr>
+          <w:color w:val="000000" w:themeColor="text1"/>
+        </w:rPr>
+      </w:pPr>
+    </w:p>
+    <w:p>
+      <w:pPr>
+        <w:rPr>
+          <w:color w:val="000000" w:themeColor="text1"/>
+        </w:rPr>
+      </w:pPr>
+      <w:r>
+        <w:rPr>
+          <w:color w:val="000000" w:themeColor="text1"/>
+        </w:rPr>
+        <w:t xml:space="preserve">Then after the query portion in the WHERE clause – is discarded for comments we are left with, </w:t>
+      </w:r>
+    </w:p>
+    <w:p>
+      <w:pPr>
+        <w:rPr>
+          <w:color w:val="000000" w:themeColor="text1"/>
+        </w:rPr>
+      </w:pPr>
+    </w:p>
+    <w:p>
+      <w:pPr>
         <w:rPr>
           <w:color w:val="000000" w:themeColor="text1"/>
           <w:highlight w:val="cyan"/>
         </w:rPr>
-        <w:t xml:space="preserve"> </w:t>
-      </w:r>
+      </w:pPr>
       <w:r>
         <w:rPr>
           <w:color w:val="000000" w:themeColor="text1"/>
           <w:highlight w:val="cyan"/>
         </w:rPr>
-        <w:t>'</w:t>
-      </w:r>
-    </w:p>
-    <w:p>
-      <w:pPr>
-        <w:rPr>
-          <w:color w:val="000000" w:themeColor="text1"/>
-        </w:rPr>
-      </w:pPr>
-    </w:p>
-    <w:p>
-      <w:pPr>
-        <w:rPr>
-          <w:color w:val="000000" w:themeColor="text1"/>
-        </w:rPr>
-      </w:pPr>
-      <w:r>
-        <w:rPr>
-          <w:color w:val="000000" w:themeColor="text1"/>
-        </w:rPr>
-        <w:t xml:space="preserve">Then after the query portion in the WHERE clause – is discarded for comments we are left with, </w:t>
-      </w:r>
-    </w:p>
-    <w:p>
-      <w:pPr>
-        <w:rPr>
-          <w:color w:val="000000" w:themeColor="text1"/>
-        </w:rPr>
-      </w:pPr>
+        <w:t>UPDATE users</w:t>
+      </w:r>
     </w:p>
     <w:p>
       <w:pPr>
@@ -1740,37 +1524,52 @@
           <w:color w:val="000000" w:themeColor="text1"/>
           <w:highlight w:val="cyan"/>
         </w:rPr>
-        <w:t>UPDATE users</w:t>
-      </w:r>
-    </w:p>
-    <w:p>
-      <w:pPr>
+        <w:t>SET password=’</w:t>
+      </w:r>
+      <w:proofErr w:type="spellStart"/>
+      <w:r>
         <w:rPr>
           <w:color w:val="000000" w:themeColor="text1"/>
           <w:highlight w:val="cyan"/>
         </w:rPr>
-      </w:pPr>
+        <w:t>somethingElse</w:t>
+      </w:r>
+      <w:proofErr w:type="spellEnd"/>
       <w:r>
         <w:rPr>
           <w:color w:val="000000" w:themeColor="text1"/>
           <w:highlight w:val="cyan"/>
         </w:rPr>
-        <w:t>SET password=’</w:t>
-      </w:r>
-      <w:proofErr w:type="spellStart"/>
+        <w:t>’</w:t>
+      </w:r>
+    </w:p>
+    <w:p>
+      <w:pPr>
+        <w:rPr>
+          <w:color w:val="000000" w:themeColor="text1"/>
+        </w:rPr>
+      </w:pPr>
       <w:r>
         <w:rPr>
           <w:color w:val="000000" w:themeColor="text1"/>
           <w:highlight w:val="cyan"/>
         </w:rPr>
-        <w:t>somethingElse</w:t>
-      </w:r>
-      <w:proofErr w:type="spellEnd"/>
+        <w:t>WHERE username=’</w:t>
+      </w:r>
+      <w:proofErr w:type="spellStart"/>
       <w:r>
         <w:rPr>
           <w:color w:val="000000" w:themeColor="text1"/>
           <w:highlight w:val="cyan"/>
         </w:rPr>
+        <w:t>CyberBros</w:t>
+      </w:r>
+      <w:proofErr w:type="spellEnd"/>
+      <w:r>
+        <w:rPr>
+          <w:color w:val="000000" w:themeColor="text1"/>
+          <w:highlight w:val="cyan"/>
+        </w:rPr>
         <w:t>’</w:t>
       </w:r>
     </w:p>
@@ -1780,36 +1579,6 @@
           <w:color w:val="000000" w:themeColor="text1"/>
         </w:rPr>
       </w:pPr>
-      <w:r>
-        <w:rPr>
-          <w:color w:val="000000" w:themeColor="text1"/>
-          <w:highlight w:val="cyan"/>
-        </w:rPr>
-        <w:t>WHERE username=’</w:t>
-      </w:r>
-      <w:proofErr w:type="spellStart"/>
-      <w:r>
-        <w:rPr>
-          <w:color w:val="000000" w:themeColor="text1"/>
-          <w:highlight w:val="cyan"/>
-        </w:rPr>
-        <w:t>CyberBros</w:t>
-      </w:r>
-      <w:proofErr w:type="spellEnd"/>
-      <w:r>
-        <w:rPr>
-          <w:color w:val="000000" w:themeColor="text1"/>
-          <w:highlight w:val="cyan"/>
-        </w:rPr>
-        <w:t>’</w:t>
-      </w:r>
-    </w:p>
-    <w:p>
-      <w:pPr>
-        <w:rPr>
-          <w:color w:val="000000" w:themeColor="text1"/>
-        </w:rPr>
-      </w:pPr>
     </w:p>
     <w:p>
       <w:pPr>
@@ -1835,27 +1604,6 @@
         </w:rPr>
         <w:t xml:space="preserve"> we just successfully performed a second order SQL injection and updating the First account we created rather than the second, which is all we should have had access to manipulate. </w:t>
       </w:r>
-    </w:p>
-    <w:p>
-      <w:pPr>
-        <w:rPr>
-          <w:color w:val="000000" w:themeColor="text1"/>
-        </w:rPr>
-      </w:pPr>
-    </w:p>
-    <w:p>
-      <w:pPr>
-        <w:rPr>
-          <w:color w:val="000000" w:themeColor="text1"/>
-        </w:rPr>
-      </w:pPr>
-    </w:p>
-    <w:p>
-      <w:pPr>
-        <w:rPr>
-          <w:color w:val="000000" w:themeColor="text1"/>
-        </w:rPr>
-      </w:pPr>
     </w:p>
     <w:p>
       <w:pPr>
@@ -1925,21 +1673,7 @@
           <w:i/>
           <w:color w:val="000000" w:themeColor="text1"/>
         </w:rPr>
-        <w:t xml:space="preserve">Sources for each attack below come from &lt; </w:t>
-      </w:r>
-      <w:r>
-        <w:rPr>
-          <w:i/>
-          <w:color w:val="000000" w:themeColor="text1"/>
-        </w:rPr>
-        <w:t>https://cwe.mitre.org/data/definitions</w:t>
-      </w:r>
-      <w:r>
-        <w:rPr>
-          <w:i/>
-          <w:color w:val="000000" w:themeColor="text1"/>
-        </w:rPr>
-        <w:t>&gt;</w:t>
+        <w:t>Sources for each attack below come from &lt; https://cwe.mitre.org/data/definitions&gt;</w:t>
       </w:r>
     </w:p>
     <w:p>
@@ -2001,6 +1735,7 @@
         <w:rPr>
           <w:color w:val="000000"/>
         </w:rPr>
+        <w:lastRenderedPageBreak/>
         <w:t>The software does not neutralize or incorrectly neutralizes user-controllable input before it is placed in output that is used as a web page that is served to other users.</w:t>
       </w:r>
     </w:p>
@@ -2203,33 +1938,11 @@
         </w:rPr>
         <w:t xml:space="preserve">CWE-352: Cross-Site Request Forgery, </w:t>
       </w:r>
-      <w:proofErr w:type="gramStart"/>
       <w:r>
         <w:rPr>
           <w:color w:val="000000"/>
         </w:rPr>
-        <w:t>The</w:t>
-      </w:r>
-      <w:proofErr w:type="gramEnd"/>
-      <w:r>
-        <w:rPr>
-          <w:color w:val="000000"/>
-        </w:rPr>
-        <w:t xml:space="preserve"> web application does not, or </w:t>
-      </w:r>
-      <w:proofErr w:type="spellStart"/>
-      <w:r>
-        <w:rPr>
-          <w:color w:val="000000"/>
-        </w:rPr>
-        <w:t>can not</w:t>
-      </w:r>
-      <w:proofErr w:type="spellEnd"/>
-      <w:r>
-        <w:rPr>
-          <w:color w:val="000000"/>
-        </w:rPr>
-        <w:t>, sufficiently verify whether a well-formed, valid, consistent request was intentionally provided by the user who submitted the request.</w:t>
+        <w:t>The web application does not, or can not, sufficiently verify whether a well-formed, valid, consistent request was intentionally provided by the user who submitted the request.</w:t>
       </w:r>
     </w:p>
     <w:p>
@@ -2350,14 +2063,7 @@
         <w:rPr>
           <w:color w:val="000000"/>
         </w:rPr>
-        <w:t xml:space="preserve">Because of the same-origin policy, an attacker cannot read or modify the value stored in the cookie. To successfully submit a form on behalf of the user, the attacker would have to correctly </w:t>
-      </w:r>
-      <w:r>
-        <w:rPr>
-          <w:color w:val="000000"/>
-        </w:rPr>
-        <w:lastRenderedPageBreak/>
-        <w:t>guess the pseudorandom value. If the pseudorandom value is cryptographically strong, this will be prohibitively difficult.</w:t>
+        <w:t>Because of the same-origin policy, an attacker cannot read or modify the value stored in the cookie. To successfully submit a form on behalf of the user, the attacker would have to correctly guess the pseudorandom value. If the pseudorandom value is cryptographically strong, this will be prohibitively difficult.</w:t>
       </w:r>
     </w:p>
     <w:p>
@@ -2431,13 +2137,7 @@
         <w:rPr>
           <w:color w:val="000000"/>
         </w:rPr>
-        <w:t>t</w:t>
-      </w:r>
-      <w:r>
-        <w:rPr>
-          <w:color w:val="000000"/>
-        </w:rPr>
-        <w:t>he software uses external input to construct a pathname that should be within a restricted directory, but it does not properly neutralize sequences such as ".." that can resolve to a location that is outside of that directory.</w:t>
+        <w:t>the software uses external input to construct a pathname that should be within a restricted directory, but it does not properly neutralize sequences such as ".." that can resolve to a location that is outside of that directory.</w:t>
       </w:r>
     </w:p>
     <w:p>
@@ -2462,14 +2162,14 @@
           <w:color w:val="000000" w:themeColor="text1"/>
           <w:shd w:val="clear" w:color="auto" w:fill="FFFFFF"/>
         </w:rPr>
-        <w:t>We did this in lab10</w:t>
+        <w:t>We did this in lab6</w:t>
       </w:r>
       <w:r>
         <w:rPr>
           <w:color w:val="000000" w:themeColor="text1"/>
           <w:shd w:val="clear" w:color="auto" w:fill="FFFFFF"/>
         </w:rPr>
-        <w:t xml:space="preserve"> !!</w:t>
+        <w:t>!!</w:t>
       </w:r>
     </w:p>
     <w:p>
@@ -2515,21 +2215,7 @@
         <w:rPr>
           <w:color w:val="000000"/>
         </w:rPr>
-        <w:t xml:space="preserve">). For example, if </w:t>
-      </w:r>
-      <w:proofErr w:type="gramStart"/>
-      <w:r>
-        <w:rPr>
-          <w:color w:val="000000"/>
-        </w:rPr>
-        <w:t>"..</w:t>
-      </w:r>
-      <w:proofErr w:type="gramEnd"/>
-      <w:r>
-        <w:rPr>
-          <w:color w:val="000000"/>
-        </w:rPr>
-        <w:t>/" sequences are removed from the ".../...//" string in a sequential fashion, two instances of "../" would be removed from the original string, but the remaining characters would still form the "../" string.</w:t>
+        <w:t>). For example, if "../" sequences are removed from the ".../...//" string in a sequential fashion, two instances of "../" would be removed from the original string, but the remaining characters would still form the "../" string.</w:t>
       </w:r>
     </w:p>
     <w:p>
@@ -2563,147 +2249,1875 @@
           <w:highlight w:val="cyan"/>
           <w:shd w:val="clear" w:color="auto" w:fill="FFFFFF"/>
         </w:rPr>
-        <w:t>SQL Injection</w:t>
-      </w:r>
-      <w:r>
-        <w:rPr>
-          <w:color w:val="000000" w:themeColor="text1"/>
+        <w:t>SQL Injection:</w:t>
+      </w:r>
+    </w:p>
+    <w:p>
+      <w:pPr>
+        <w:rPr>
+          <w:color w:val="000000" w:themeColor="text1"/>
+          <w:shd w:val="clear" w:color="auto" w:fill="FFFFFF"/>
+        </w:rPr>
+      </w:pPr>
+    </w:p>
+    <w:p>
+      <w:pPr>
+        <w:rPr>
+          <w:color w:val="000000" w:themeColor="text1"/>
+          <w:shd w:val="clear" w:color="auto" w:fill="FFFFFF"/>
+        </w:rPr>
+      </w:pPr>
+      <w:r>
+        <w:rPr>
+          <w:color w:val="000000" w:themeColor="text1"/>
+          <w:shd w:val="clear" w:color="auto" w:fill="FFFFFF"/>
+        </w:rPr>
+        <w:t xml:space="preserve">CWE-89: Improper Neutralization of Special Elements used in an SQL Command (‘SQL Injection’), </w:t>
+      </w:r>
+    </w:p>
+    <w:p>
+      <w:pPr>
+        <w:rPr>
+          <w:color w:val="000000" w:themeColor="text1"/>
+        </w:rPr>
+      </w:pPr>
+    </w:p>
+    <w:p>
+      <w:pPr>
+        <w:rPr>
+          <w:color w:val="000000" w:themeColor="text1"/>
+        </w:rPr>
+      </w:pPr>
+      <w:r>
+        <w:rPr>
+          <w:color w:val="000000" w:themeColor="text1"/>
+        </w:rPr>
+        <w:t>Libraries / Frameworks : Use a vetted library or framework that does not allow this weakness to occur or provides constructs that make this weakness easier to avoid.</w:t>
+      </w:r>
+      <w:r>
+        <w:rPr>
+          <w:rStyle w:val="apple-converted-space"/>
+          <w:color w:val="000000" w:themeColor="text1"/>
+        </w:rPr>
+        <w:t> </w:t>
+      </w:r>
+      <w:r>
+        <w:rPr>
+          <w:color w:val="000000" w:themeColor="text1"/>
+        </w:rPr>
+        <w:t>Consider using persistence layers such as Hibernate or Enterprise Java Beans, which can provide significant protection against SQL injection if used properly.</w:t>
+      </w:r>
+    </w:p>
+    <w:p>
+      <w:pPr>
+        <w:rPr>
+          <w:color w:val="000000" w:themeColor="text1"/>
+        </w:rPr>
+      </w:pPr>
+    </w:p>
+    <w:p>
+      <w:pPr>
+        <w:rPr>
+          <w:color w:val="000000" w:themeColor="text1"/>
+        </w:rPr>
+      </w:pPr>
+      <w:r>
+        <w:rPr>
+          <w:color w:val="000000" w:themeColor="text1"/>
+        </w:rPr>
+        <w:t>Input Validation : Assume all input is malicious. Use an "accept known good" input validation strategy, i.e., use a whitelist of acceptable inputs that strictly conform to specifications. Reject any input that does not strictly conform to specifications, or transform it into something that does.</w:t>
+      </w:r>
+    </w:p>
+    <w:p>
+      <w:pPr>
+        <w:pStyle w:val="NormalWeb"/>
+        <w:shd w:val="clear" w:color="auto" w:fill="FFFFFF"/>
+        <w:spacing w:before="180" w:beforeAutospacing="0" w:after="180" w:afterAutospacing="0"/>
+      </w:pPr>
+      <w:r>
+        <w:rPr>
+          <w:rStyle w:val="Strong"/>
+          <w:highlight w:val="yellow"/>
+        </w:rPr>
+        <w:t>Question 4 (4 points)</w:t>
+      </w:r>
+      <w:r>
+        <w:rPr>
+          <w:highlight w:val="yellow"/>
+        </w:rPr>
+        <w:t>. The Open Web Application Security Project is an online community that produces freely-available articles, methodologies, documentation, tools, and technologies in the field of web application security. OWASP top 10 is an effort to enumerate the top 10 Web app vulnerabilities every couple of years.</w:t>
+      </w:r>
+    </w:p>
+    <w:p>
+      <w:pPr>
+        <w:pStyle w:val="NormalWeb"/>
+        <w:shd w:val="clear" w:color="auto" w:fill="FFFFFF"/>
+        <w:spacing w:before="180" w:beforeAutospacing="0" w:after="180" w:afterAutospacing="0"/>
+        <w:rPr>
+          <w:i/>
+        </w:rPr>
+      </w:pPr>
+      <w:r>
+        <w:rPr>
+          <w:i/>
+        </w:rPr>
+        <w:t>A) Compare OWASP top 10, in 2010, 2013, and 2017. Discuss how Injection and XSS attacks have changed their places on the list. Explain three other interesting insights that you could learn by comparing the three top 10 lists.</w:t>
+      </w:r>
+    </w:p>
+    <w:p>
+      <w:pPr>
+        <w:pStyle w:val="NormalWeb"/>
+        <w:shd w:val="clear" w:color="auto" w:fill="FFFFFF"/>
+        <w:spacing w:before="0" w:beforeAutospacing="0" w:after="0" w:afterAutospacing="0"/>
+        <w:rPr>
+          <w:i/>
+          <w:color w:val="2D3B45"/>
+        </w:rPr>
+      </w:pPr>
+      <w:r>
+        <w:rPr>
+          <w:i/>
+        </w:rPr>
+        <w:t>B) Review OWASP top 10 from 2017 (</w:t>
+      </w:r>
+      <w:r>
+        <w:rPr>
+          <w:i/>
+          <w:color w:val="2D3B45"/>
+        </w:rPr>
+        <w:fldChar w:fldCharType="begin"/>
+      </w:r>
+      <w:r>
+        <w:rPr>
+          <w:i/>
+          <w:color w:val="2D3B45"/>
+        </w:rPr>
+        <w:instrText xml:space="preserve"> HYPERLINK "https://www.owasp.org/images/7/72/OWASP_Top_10-2017_%28en%29.pdf.pdf" \t "_blank" </w:instrText>
+      </w:r>
+      <w:r>
+        <w:rPr>
+          <w:i/>
+          <w:color w:val="2D3B45"/>
+        </w:rPr>
+      </w:r>
+      <w:r>
+        <w:rPr>
+          <w:i/>
+          <w:color w:val="2D3B45"/>
+        </w:rPr>
+        <w:fldChar w:fldCharType="separate"/>
+      </w:r>
+      <w:r>
+        <w:rPr>
+          <w:rStyle w:val="Hyperlink"/>
+          <w:i/>
+        </w:rPr>
+        <w:t>Link</w:t>
+      </w:r>
+      <w:r>
+        <w:rPr>
+          <w:i/>
+          <w:color w:val="2D3B45"/>
+        </w:rPr>
+        <w:fldChar w:fldCharType="end"/>
+      </w:r>
+      <w:r>
+        <w:rPr>
+          <w:i/>
+        </w:rPr>
+        <w:t>). Select three classes of attacks that we have not covered in class. Explain what they are. </w:t>
+      </w:r>
+    </w:p>
+    <w:p>
+      <w:pPr>
+        <w:rPr>
+          <w:color w:val="000000" w:themeColor="text1"/>
+        </w:rPr>
+      </w:pPr>
+    </w:p>
+    <w:p>
+      <w:pPr>
+        <w:pStyle w:val="NormalWeb"/>
+        <w:shd w:val="clear" w:color="auto" w:fill="FFFFFF"/>
+        <w:spacing w:before="180" w:beforeAutospacing="0" w:after="180" w:afterAutospacing="0"/>
+        <w:rPr>
+          <w:color w:val="2D3B45"/>
+          <w:highlight w:val="yellow"/>
+        </w:rPr>
+      </w:pPr>
+      <w:r>
+        <w:rPr>
+          <w:rStyle w:val="Strong"/>
+          <w:highlight w:val="yellow"/>
+        </w:rPr>
+        <w:lastRenderedPageBreak/>
+        <w:t>Question 5</w:t>
+      </w:r>
+      <w:r>
+        <w:rPr>
+          <w:rStyle w:val="Strong"/>
+          <w:highlight w:val="yellow"/>
+        </w:rPr>
+        <w:t xml:space="preserve"> </w:t>
+      </w:r>
+      <w:r>
+        <w:rPr>
+          <w:rStyle w:val="Strong"/>
+          <w:highlight w:val="yellow"/>
+        </w:rPr>
+        <w:t>(5 points)</w:t>
+      </w:r>
+      <w:r>
+        <w:rPr>
+          <w:rStyle w:val="Strong"/>
+          <w:highlight w:val="yellow"/>
+        </w:rPr>
+        <w:t>.</w:t>
+      </w:r>
+      <w:r>
+        <w:rPr>
+          <w:highlight w:val="yellow"/>
+        </w:rPr>
+        <w:t xml:space="preserve"> </w:t>
+      </w:r>
+      <w:r>
+        <w:rPr>
+          <w:highlight w:val="yellow"/>
+        </w:rPr>
+        <w:t xml:space="preserve">The metasploitable-2 VM has plenty of vulnerabilities that could be exploited with </w:t>
+      </w:r>
+      <w:proofErr w:type="spellStart"/>
+      <w:r>
+        <w:rPr>
+          <w:highlight w:val="yellow"/>
+        </w:rPr>
+        <w:t>Metasploit</w:t>
+      </w:r>
+      <w:proofErr w:type="spellEnd"/>
+      <w:r>
+        <w:rPr>
+          <w:highlight w:val="yellow"/>
+        </w:rPr>
+        <w:t>. This </w:t>
+      </w:r>
+      <w:r>
+        <w:rPr>
+          <w:color w:val="2D3B45"/>
+          <w:highlight w:val="yellow"/>
+        </w:rPr>
+        <w:fldChar w:fldCharType="begin"/>
+      </w:r>
+      <w:r>
+        <w:rPr>
+          <w:color w:val="2D3B45"/>
+          <w:highlight w:val="yellow"/>
+        </w:rPr>
+        <w:instrText xml:space="preserve"> HYPERLINK "https://www.hackingarticles.in/comprehensive-guide-on-metasploitable-2/" \t "_blank" </w:instrText>
+      </w:r>
+      <w:r>
+        <w:rPr>
+          <w:color w:val="2D3B45"/>
+          <w:highlight w:val="yellow"/>
+        </w:rPr>
+      </w:r>
+      <w:r>
+        <w:rPr>
+          <w:color w:val="2D3B45"/>
+          <w:highlight w:val="yellow"/>
+        </w:rPr>
+        <w:fldChar w:fldCharType="separate"/>
+      </w:r>
+      <w:r>
+        <w:rPr>
+          <w:rStyle w:val="Hyperlink"/>
+          <w:highlight w:val="yellow"/>
+        </w:rPr>
+        <w:t>link</w:t>
+      </w:r>
+      <w:r>
+        <w:rPr>
+          <w:color w:val="2D3B45"/>
+          <w:highlight w:val="yellow"/>
+        </w:rPr>
+        <w:fldChar w:fldCharType="end"/>
+      </w:r>
+      <w:r>
+        <w:rPr>
+          <w:color w:val="2D3B45"/>
+          <w:highlight w:val="yellow"/>
+        </w:rPr>
+        <w:t> </w:t>
+      </w:r>
+      <w:r>
+        <w:rPr>
+          <w:highlight w:val="yellow"/>
+        </w:rPr>
+        <w:t>provides a list of all these vulnerabilities and how each could be exploited.</w:t>
+      </w:r>
+      <w:r>
+        <w:rPr>
+          <w:color w:val="2D3B45"/>
+        </w:rPr>
+        <w:t xml:space="preserve"> </w:t>
+      </w:r>
+    </w:p>
+    <w:p>
+      <w:pPr>
+        <w:pStyle w:val="NormalWeb"/>
+        <w:shd w:val="clear" w:color="auto" w:fill="FFFFFF"/>
+        <w:spacing w:before="0" w:beforeAutospacing="0" w:after="0" w:afterAutospacing="0"/>
+        <w:rPr>
+          <w:i/>
+        </w:rPr>
+      </w:pPr>
+      <w:r>
+        <w:rPr>
+          <w:i/>
+        </w:rPr>
+        <w:t>Pick 5 new vulnerabilities from this list (that we did not cover in class). Follow the guidelines to execute each of them. Then, for each includes a snapshot in addition to a description. Your description must explain how the exploit works, what vulnerability or misconfiguration it exploits, what inputs you needed to provide, and also a short description of the exploitation procedure.</w:t>
+      </w:r>
+    </w:p>
+    <w:p/>
+    <w:p>
+      <w:r>
+        <w:rPr>
           <w:highlight w:val="cyan"/>
-          <w:shd w:val="clear" w:color="auto" w:fill="FFFFFF"/>
-        </w:rPr>
-        <w:t>:</w:t>
-      </w:r>
-    </w:p>
-    <w:p>
-      <w:pPr>
-        <w:rPr>
-          <w:color w:val="000000" w:themeColor="text1"/>
-          <w:shd w:val="clear" w:color="auto" w:fill="FFFFFF"/>
-        </w:rPr>
-      </w:pPr>
-    </w:p>
-    <w:p>
-      <w:pPr>
-        <w:rPr>
-          <w:color w:val="000000" w:themeColor="text1"/>
-          <w:shd w:val="clear" w:color="auto" w:fill="FFFFFF"/>
-        </w:rPr>
-      </w:pPr>
-      <w:r>
-        <w:rPr>
-          <w:color w:val="000000" w:themeColor="text1"/>
-          <w:shd w:val="clear" w:color="auto" w:fill="FFFFFF"/>
-        </w:rPr>
-        <w:t xml:space="preserve">CWE-89: Improper Neutralization of Special Elements used in an SQL Command (‘SQL Injection’), </w:t>
-      </w:r>
-    </w:p>
-    <w:p>
-      <w:pPr>
-        <w:rPr>
-          <w:color w:val="000000" w:themeColor="text1"/>
-        </w:rPr>
-      </w:pPr>
-    </w:p>
-    <w:p>
-      <w:pPr>
-        <w:rPr>
-          <w:color w:val="000000" w:themeColor="text1"/>
-        </w:rPr>
-      </w:pPr>
-      <w:r>
-        <w:rPr>
-          <w:color w:val="000000" w:themeColor="text1"/>
-        </w:rPr>
-        <w:t xml:space="preserve">Libraries / Frameworks : </w:t>
-      </w:r>
-      <w:r>
-        <w:rPr>
-          <w:color w:val="000000" w:themeColor="text1"/>
-        </w:rPr>
-        <w:t>Use a vetted library or framework that does not allow this weakness to occur or provides constructs that make this weakness easier to avoid.</w:t>
-      </w:r>
-      <w:r>
-        <w:rPr>
-          <w:rStyle w:val="apple-converted-space"/>
-          <w:color w:val="000000" w:themeColor="text1"/>
-        </w:rPr>
-        <w:t> </w:t>
-      </w:r>
-      <w:r>
-        <w:rPr>
-          <w:color w:val="000000" w:themeColor="text1"/>
-        </w:rPr>
-        <w:t>C</w:t>
-      </w:r>
-      <w:r>
-        <w:rPr>
-          <w:color w:val="000000" w:themeColor="text1"/>
-        </w:rPr>
-        <w:t>onsider using persistence layers such as Hibernate or Enterprise Java Beans, which can provide significant protection against SQL injection if used properly.</w:t>
-      </w:r>
-    </w:p>
-    <w:p>
-      <w:pPr>
-        <w:rPr>
-          <w:color w:val="000000" w:themeColor="text1"/>
-        </w:rPr>
-      </w:pPr>
-    </w:p>
-    <w:p>
-      <w:pPr>
-        <w:rPr>
-          <w:color w:val="000000" w:themeColor="text1"/>
-        </w:rPr>
-      </w:pPr>
-      <w:r>
-        <w:rPr>
-          <w:color w:val="000000" w:themeColor="text1"/>
-        </w:rPr>
-        <w:t xml:space="preserve">Input Validation : </w:t>
-      </w:r>
-      <w:r>
-        <w:rPr>
-          <w:color w:val="000000" w:themeColor="text1"/>
-        </w:rPr>
-        <w:t xml:space="preserve">Assume all input is malicious. Use an "accept known good" input validation strategy, i.e., use a whitelist of acceptable inputs that strictly conform to specifications. Reject any input that does not strictly conform to </w:t>
-      </w:r>
-      <w:proofErr w:type="gramStart"/>
-      <w:r>
-        <w:rPr>
-          <w:color w:val="000000" w:themeColor="text1"/>
-        </w:rPr>
-        <w:t>specifications, or</w:t>
-      </w:r>
-      <w:proofErr w:type="gramEnd"/>
-      <w:r>
-        <w:rPr>
-          <w:color w:val="000000" w:themeColor="text1"/>
-        </w:rPr>
-        <w:t xml:space="preserve"> transform it into something that does.</w:t>
-      </w:r>
-    </w:p>
-    <w:p>
-      <w:pPr>
-        <w:rPr>
-          <w:color w:val="000000" w:themeColor="text1"/>
-        </w:rPr>
-      </w:pPr>
-    </w:p>
-    <w:p>
-      <w:pPr>
-        <w:ind w:left="360"/>
-        <w:rPr>
-          <w:color w:val="000000" w:themeColor="text1"/>
-          <w:shd w:val="clear" w:color="auto" w:fill="FFFFFF"/>
-        </w:rPr>
-      </w:pPr>
-    </w:p>
-    <w:p>
-      <w:pPr>
-        <w:rPr>
-          <w:color w:val="000000" w:themeColor="text1"/>
-        </w:rPr>
-      </w:pPr>
+        </w:rPr>
+        <w:t xml:space="preserve">1)  </w:t>
+      </w:r>
+      <w:proofErr w:type="spellStart"/>
+      <w:r>
+        <w:rPr>
+          <w:highlight w:val="cyan"/>
+        </w:rPr>
+        <w:t>Bruteforcing</w:t>
+      </w:r>
+      <w:proofErr w:type="spellEnd"/>
+      <w:r>
+        <w:rPr>
+          <w:highlight w:val="cyan"/>
+        </w:rPr>
+        <w:t xml:space="preserve"> Port 22 </w:t>
+      </w:r>
+      <w:r>
+        <w:rPr>
+          <w:highlight w:val="cyan"/>
+        </w:rPr>
+        <w:t>(RSA Method)</w:t>
+      </w:r>
+    </w:p>
+    <w:p/>
+    <w:p>
+      <w:r>
+        <w:t>This exploit works by brute-forcing a collection of RSA keys</w:t>
+      </w:r>
+      <w:r>
+        <w:t xml:space="preserve"> from an online archive</w:t>
+      </w:r>
+      <w:r>
+        <w:t>.</w:t>
+      </w:r>
+      <w:r>
+        <w:t xml:space="preserve"> </w:t>
+      </w:r>
+      <w:r>
+        <w:t>I'm not sure how the initial RSA keys were collected,</w:t>
+      </w:r>
+      <w:r>
+        <w:t xml:space="preserve"> since from looking online this kind of attack is not generally likely to occur.</w:t>
+      </w:r>
+    </w:p>
+    <w:p/>
+    <w:p>
+      <w:pPr>
+        <w:jc w:val="center"/>
+      </w:pPr>
+      <w:r>
+        <w:rPr>
+          <w:noProof/>
+        </w:rPr>
+        <w:drawing>
+          <wp:inline distT="0" distB="0" distL="0" distR="0" wp14:anchorId="444A18B6" wp14:editId="69A2C67F">
+            <wp:extent cx="4325303" cy="2580468"/>
+            <wp:effectExtent l="0" t="0" r="0" b="10795"/>
+            <wp:docPr id="1" name="Picture 1" descr="Macintosh HD:Users:Phoenixo:Desktop:Screen Shot 2019-11-12 at 11.03.22 AM.png"/>
+            <wp:cNvGraphicFramePr>
+              <a:graphicFrameLocks xmlns:a="http://schemas.openxmlformats.org/drawingml/2006/main" noChangeAspect="1"/>
+            </wp:cNvGraphicFramePr>
+            <a:graphic xmlns:a="http://schemas.openxmlformats.org/drawingml/2006/main">
+              <a:graphicData uri="http://schemas.openxmlformats.org/drawingml/2006/picture">
+                <pic:pic xmlns:pic="http://schemas.openxmlformats.org/drawingml/2006/picture">
+                  <pic:nvPicPr>
+                    <pic:cNvPr id="0" name="Picture 1" descr="Macintosh HD:Users:Phoenixo:Desktop:Screen Shot 2019-11-12 at 11.03.22 AM.png"/>
+                    <pic:cNvPicPr>
+                      <a:picLocks noChangeAspect="1" noChangeArrowheads="1"/>
+                    </pic:cNvPicPr>
+                  </pic:nvPicPr>
+                  <pic:blipFill>
+                    <a:blip r:embed="rId10">
+                      <a:extLst>
+                        <a:ext uri="{28A0092B-C50C-407E-A947-70E740481C1C}">
+                          <a14:useLocalDpi xmlns:a14="http://schemas.microsoft.com/office/drawing/2010/main" val="0"/>
+                        </a:ext>
+                      </a:extLst>
+                    </a:blip>
+                    <a:srcRect/>
+                    <a:stretch>
+                      <a:fillRect/>
+                    </a:stretch>
+                  </pic:blipFill>
+                  <pic:spPr bwMode="auto">
+                    <a:xfrm>
+                      <a:off x="0" y="0"/>
+                      <a:ext cx="4325303" cy="2580468"/>
+                    </a:xfrm>
+                    <a:prstGeom prst="rect">
+                      <a:avLst/>
+                    </a:prstGeom>
+                    <a:noFill/>
+                    <a:ln>
+                      <a:noFill/>
+                    </a:ln>
+                  </pic:spPr>
+                </pic:pic>
+              </a:graphicData>
+            </a:graphic>
+          </wp:inline>
+        </w:drawing>
+      </w:r>
+    </w:p>
+    <w:p/>
+    <w:p>
+      <w:r>
+        <w:t xml:space="preserve">There are a total of </w:t>
+      </w:r>
+      <w:r>
+        <w:t>32,768</w:t>
+      </w:r>
+      <w:r>
+        <w:t xml:space="preserve"> keys to try. After </w:t>
+      </w:r>
+      <w:r>
+        <w:t xml:space="preserve">a key is found, an </w:t>
+      </w:r>
+      <w:proofErr w:type="spellStart"/>
+      <w:r>
+        <w:t>ssh</w:t>
+      </w:r>
+      <w:proofErr w:type="spellEnd"/>
+      <w:r>
+        <w:t xml:space="preserve"> command is printed to the screen that the user can then use to </w:t>
+      </w:r>
+      <w:proofErr w:type="spellStart"/>
+      <w:r>
+        <w:t>ssh</w:t>
+      </w:r>
+      <w:proofErr w:type="spellEnd"/>
+      <w:r>
+        <w:t xml:space="preserve"> into the system. It seems that it wouldn't be too difficult to block this kind of attack by listening for </w:t>
+      </w:r>
+      <w:r>
+        <w:t xml:space="preserve">loads of </w:t>
+      </w:r>
+      <w:r>
+        <w:t>incoming traffic to port 22.</w:t>
+      </w:r>
+    </w:p>
+    <w:p/>
+    <w:p>
+      <w:pPr>
+        <w:jc w:val="center"/>
+      </w:pPr>
+      <w:r>
+        <w:rPr>
+          <w:noProof/>
+        </w:rPr>
+        <w:drawing>
+          <wp:inline distT="0" distB="0" distL="0" distR="0" wp14:anchorId="24A5E1D0" wp14:editId="0AD49CB7">
+            <wp:extent cx="4313362" cy="1681566"/>
+            <wp:effectExtent l="0" t="0" r="5080" b="0"/>
+            <wp:docPr id="2" name="Picture 2" descr="Macintosh HD:Users:Phoenixo:Desktop:Screen Shot 2019-11-12 at 11.04.01 AM.png"/>
+            <wp:cNvGraphicFramePr>
+              <a:graphicFrameLocks xmlns:a="http://schemas.openxmlformats.org/drawingml/2006/main" noChangeAspect="1"/>
+            </wp:cNvGraphicFramePr>
+            <a:graphic xmlns:a="http://schemas.openxmlformats.org/drawingml/2006/main">
+              <a:graphicData uri="http://schemas.openxmlformats.org/drawingml/2006/picture">
+                <pic:pic xmlns:pic="http://schemas.openxmlformats.org/drawingml/2006/picture">
+                  <pic:nvPicPr>
+                    <pic:cNvPr id="0" name="Picture 2" descr="Macintosh HD:Users:Phoenixo:Desktop:Screen Shot 2019-11-12 at 11.04.01 AM.png"/>
+                    <pic:cNvPicPr>
+                      <a:picLocks noChangeAspect="1" noChangeArrowheads="1"/>
+                    </pic:cNvPicPr>
+                  </pic:nvPicPr>
+                  <pic:blipFill>
+                    <a:blip r:embed="rId11">
+                      <a:extLst>
+                        <a:ext uri="{28A0092B-C50C-407E-A947-70E740481C1C}">
+                          <a14:useLocalDpi xmlns:a14="http://schemas.microsoft.com/office/drawing/2010/main" val="0"/>
+                        </a:ext>
+                      </a:extLst>
+                    </a:blip>
+                    <a:srcRect/>
+                    <a:stretch>
+                      <a:fillRect/>
+                    </a:stretch>
+                  </pic:blipFill>
+                  <pic:spPr bwMode="auto">
+                    <a:xfrm>
+                      <a:off x="0" y="0"/>
+                      <a:ext cx="4313362" cy="1681566"/>
+                    </a:xfrm>
+                    <a:prstGeom prst="rect">
+                      <a:avLst/>
+                    </a:prstGeom>
+                    <a:noFill/>
+                    <a:ln>
+                      <a:noFill/>
+                    </a:ln>
+                  </pic:spPr>
+                </pic:pic>
+              </a:graphicData>
+            </a:graphic>
+          </wp:inline>
+        </w:drawing>
+      </w:r>
+    </w:p>
+    <w:p/>
+    <w:p>
+      <w:r>
+        <w:rPr>
+          <w:highlight w:val="cyan"/>
+        </w:rPr>
+        <w:lastRenderedPageBreak/>
+        <w:t xml:space="preserve">2)  Exploiting Port </w:t>
+      </w:r>
+      <w:r>
+        <w:rPr>
+          <w:highlight w:val="cyan"/>
+        </w:rPr>
+        <w:t>3306</w:t>
+      </w:r>
+      <w:r>
+        <w:rPr>
+          <w:highlight w:val="cyan"/>
+        </w:rPr>
+        <w:t xml:space="preserve"> (</w:t>
+      </w:r>
+      <w:r>
+        <w:rPr>
+          <w:highlight w:val="cyan"/>
+        </w:rPr>
+        <w:t>MySQL</w:t>
+      </w:r>
+      <w:r>
+        <w:rPr>
+          <w:highlight w:val="cyan"/>
+        </w:rPr>
+        <w:t>)</w:t>
+      </w:r>
+    </w:p>
+    <w:p/>
+    <w:p>
+      <w:r>
+        <w:t>This exploit is extremely simple, the vulnerability is a default</w:t>
+      </w:r>
+      <w:r>
+        <w:t xml:space="preserve"> root password. I tried to execute the command via kali </w:t>
+      </w:r>
+      <w:proofErr w:type="spellStart"/>
+      <w:r>
+        <w:t>linux</w:t>
+      </w:r>
+      <w:proofErr w:type="spellEnd"/>
+      <w:r>
+        <w:t xml:space="preserve">, however there seemed to be a version error. Using a second </w:t>
+      </w:r>
+      <w:proofErr w:type="spellStart"/>
+      <w:r>
+        <w:t>metasploit</w:t>
+      </w:r>
+      <w:proofErr w:type="spellEnd"/>
+      <w:r>
+        <w:t xml:space="preserve"> VM which had the same </w:t>
+      </w:r>
+      <w:proofErr w:type="spellStart"/>
+      <w:r>
+        <w:t>mysql</w:t>
+      </w:r>
+      <w:proofErr w:type="spellEnd"/>
+      <w:r>
+        <w:t xml:space="preserve"> version, it was easy to recreate.</w:t>
+      </w:r>
+    </w:p>
+    <w:p/>
+    <w:p>
+      <w:r>
+        <w:rPr>
+          <w:noProof/>
+        </w:rPr>
+        <w:drawing>
+          <wp:inline distT="0" distB="0" distL="0" distR="0" wp14:anchorId="198CDC25" wp14:editId="4BE62BBE">
+            <wp:extent cx="5935980" cy="3750310"/>
+            <wp:effectExtent l="0" t="0" r="7620" b="8890"/>
+            <wp:docPr id="8" name="Picture 8" descr="Macintosh HD:Users:Phoenixo:Desktop:Screen Shot 2019-11-12 at 12.42.30 PM.png"/>
+            <wp:cNvGraphicFramePr>
+              <a:graphicFrameLocks xmlns:a="http://schemas.openxmlformats.org/drawingml/2006/main" noChangeAspect="1"/>
+            </wp:cNvGraphicFramePr>
+            <a:graphic xmlns:a="http://schemas.openxmlformats.org/drawingml/2006/main">
+              <a:graphicData uri="http://schemas.openxmlformats.org/drawingml/2006/picture">
+                <pic:pic xmlns:pic="http://schemas.openxmlformats.org/drawingml/2006/picture">
+                  <pic:nvPicPr>
+                    <pic:cNvPr id="0" name="Picture 12" descr="Macintosh HD:Users:Phoenixo:Desktop:Screen Shot 2019-11-12 at 12.42.30 PM.png"/>
+                    <pic:cNvPicPr>
+                      <a:picLocks noChangeAspect="1" noChangeArrowheads="1"/>
+                    </pic:cNvPicPr>
+                  </pic:nvPicPr>
+                  <pic:blipFill>
+                    <a:blip r:embed="rId12">
+                      <a:extLst>
+                        <a:ext uri="{28A0092B-C50C-407E-A947-70E740481C1C}">
+                          <a14:useLocalDpi xmlns:a14="http://schemas.microsoft.com/office/drawing/2010/main" val="0"/>
+                        </a:ext>
+                      </a:extLst>
+                    </a:blip>
+                    <a:srcRect/>
+                    <a:stretch>
+                      <a:fillRect/>
+                    </a:stretch>
+                  </pic:blipFill>
+                  <pic:spPr bwMode="auto">
+                    <a:xfrm>
+                      <a:off x="0" y="0"/>
+                      <a:ext cx="5935980" cy="3750310"/>
+                    </a:xfrm>
+                    <a:prstGeom prst="rect">
+                      <a:avLst/>
+                    </a:prstGeom>
+                    <a:noFill/>
+                    <a:ln>
+                      <a:noFill/>
+                    </a:ln>
+                  </pic:spPr>
+                </pic:pic>
+              </a:graphicData>
+            </a:graphic>
+          </wp:inline>
+        </w:drawing>
+      </w:r>
+    </w:p>
+    <w:p/>
+    <w:p>
+      <w:r>
+        <w:rPr>
+          <w:highlight w:val="cyan"/>
+        </w:rPr>
+        <w:t>3)  Exploiting Port 5432 (</w:t>
+      </w:r>
+      <w:proofErr w:type="spellStart"/>
+      <w:r>
+        <w:rPr>
+          <w:highlight w:val="cyan"/>
+        </w:rPr>
+        <w:t>Postgres</w:t>
+      </w:r>
+      <w:proofErr w:type="spellEnd"/>
+      <w:r>
+        <w:rPr>
+          <w:highlight w:val="cyan"/>
+        </w:rPr>
+        <w:t>)</w:t>
+      </w:r>
+    </w:p>
+    <w:p/>
+    <w:p>
+      <w:r>
+        <w:t xml:space="preserve">This exploit takes advantage </w:t>
+      </w:r>
+      <w:r>
+        <w:t xml:space="preserve">of </w:t>
+      </w:r>
+      <w:proofErr w:type="spellStart"/>
+      <w:r>
+        <w:t>postgres</w:t>
+      </w:r>
+      <w:proofErr w:type="spellEnd"/>
+      <w:r>
+        <w:t xml:space="preserve">' ability to write to the </w:t>
+      </w:r>
+      <w:proofErr w:type="spellStart"/>
+      <w:r>
+        <w:t>filesystem</w:t>
+      </w:r>
+      <w:proofErr w:type="spellEnd"/>
+      <w:r>
+        <w:t xml:space="preserve"> and store libraries in the /</w:t>
+      </w:r>
+      <w:proofErr w:type="spellStart"/>
+      <w:r>
+        <w:t>tmp</w:t>
+      </w:r>
+      <w:proofErr w:type="spellEnd"/>
+      <w:r>
+        <w:t xml:space="preserve"> folder. The exploit compiles c code it wants to execute</w:t>
+      </w:r>
+      <w:r>
+        <w:t xml:space="preserve"> and writes to `</w:t>
+      </w:r>
+      <w:proofErr w:type="spellStart"/>
+      <w:r>
+        <w:t>pg_largeobject</w:t>
+      </w:r>
+      <w:proofErr w:type="spellEnd"/>
+      <w:r>
+        <w:t>`</w:t>
+      </w:r>
+      <w:r>
+        <w:t>, which is written on the host machine</w:t>
+      </w:r>
+      <w:r>
+        <w:t xml:space="preserve">. </w:t>
+      </w:r>
+      <w:r>
+        <w:t xml:space="preserve">That being said, in order the exploit to even work, the data needs to be broken up so that the payload isn't too large. With the ability for arbitrary code execution, a session is created. </w:t>
+      </w:r>
+    </w:p>
+    <w:p/>
+    <w:p>
+      <w:r>
+        <w:t>There is a lot of code invol</w:t>
+      </w:r>
+      <w:r>
+        <w:t>ved in this exploit, but here are</w:t>
+      </w:r>
+      <w:r>
+        <w:t xml:space="preserve"> a </w:t>
+      </w:r>
+      <w:r>
+        <w:t xml:space="preserve">few </w:t>
+      </w:r>
+      <w:r>
+        <w:t>screenshot</w:t>
+      </w:r>
+      <w:r>
+        <w:t xml:space="preserve">s of </w:t>
+      </w:r>
+      <w:r>
+        <w:t>it below:</w:t>
+      </w:r>
+    </w:p>
+    <w:p>
+      <w:pPr>
+        <w:jc w:val="center"/>
+      </w:pPr>
+      <w:r>
+        <w:rPr>
+          <w:noProof/>
+        </w:rPr>
+        <w:lastRenderedPageBreak/>
+        <w:drawing>
+          <wp:inline distT="0" distB="0" distL="0" distR="0" wp14:anchorId="5828E99F" wp14:editId="34974B2F">
+            <wp:extent cx="4231037" cy="2524609"/>
+            <wp:effectExtent l="0" t="0" r="10795" b="0"/>
+            <wp:docPr id="9" name="Picture 9"/>
+            <wp:cNvGraphicFramePr>
+              <a:graphicFrameLocks xmlns:a="http://schemas.openxmlformats.org/drawingml/2006/main" noChangeAspect="1"/>
+            </wp:cNvGraphicFramePr>
+            <a:graphic xmlns:a="http://schemas.openxmlformats.org/drawingml/2006/main">
+              <a:graphicData uri="http://schemas.openxmlformats.org/drawingml/2006/picture">
+                <pic:pic xmlns:pic="http://schemas.openxmlformats.org/drawingml/2006/picture">
+                  <pic:nvPicPr>
+                    <pic:cNvPr id="0" name="Screen Shot 2019-11-12 at 12.54.06 PM.png"/>
+                    <pic:cNvPicPr/>
+                  </pic:nvPicPr>
+                  <pic:blipFill>
+                    <a:blip r:embed="rId13">
+                      <a:extLst>
+                        <a:ext uri="{28A0092B-C50C-407E-A947-70E740481C1C}">
+                          <a14:useLocalDpi xmlns:a14="http://schemas.microsoft.com/office/drawing/2010/main" val="0"/>
+                        </a:ext>
+                      </a:extLst>
+                    </a:blip>
+                    <a:stretch>
+                      <a:fillRect/>
+                    </a:stretch>
+                  </pic:blipFill>
+                  <pic:spPr>
+                    <a:xfrm>
+                      <a:off x="0" y="0"/>
+                      <a:ext cx="4231037" cy="2524609"/>
+                    </a:xfrm>
+                    <a:prstGeom prst="rect">
+                      <a:avLst/>
+                    </a:prstGeom>
+                  </pic:spPr>
+                </pic:pic>
+              </a:graphicData>
+            </a:graphic>
+          </wp:inline>
+        </w:drawing>
+      </w:r>
+    </w:p>
+    <w:p/>
+    <w:p>
+      <w:pPr>
+        <w:jc w:val="center"/>
+      </w:pPr>
+      <w:r>
+        <w:rPr>
+          <w:noProof/>
+        </w:rPr>
+        <w:drawing>
+          <wp:inline distT="0" distB="0" distL="0" distR="0" wp14:anchorId="2B2C1C6C" wp14:editId="564B269C">
+            <wp:extent cx="4313678" cy="2255003"/>
+            <wp:effectExtent l="0" t="0" r="4445" b="5715"/>
+            <wp:docPr id="10" name="Picture 10"/>
+            <wp:cNvGraphicFramePr>
+              <a:graphicFrameLocks xmlns:a="http://schemas.openxmlformats.org/drawingml/2006/main" noChangeAspect="1"/>
+            </wp:cNvGraphicFramePr>
+            <a:graphic xmlns:a="http://schemas.openxmlformats.org/drawingml/2006/main">
+              <a:graphicData uri="http://schemas.openxmlformats.org/drawingml/2006/picture">
+                <pic:pic xmlns:pic="http://schemas.openxmlformats.org/drawingml/2006/picture">
+                  <pic:nvPicPr>
+                    <pic:cNvPr id="0" name="1.png"/>
+                    <pic:cNvPicPr/>
+                  </pic:nvPicPr>
+                  <pic:blipFill>
+                    <a:blip r:embed="rId14">
+                      <a:extLst>
+                        <a:ext uri="{28A0092B-C50C-407E-A947-70E740481C1C}">
+                          <a14:useLocalDpi xmlns:a14="http://schemas.microsoft.com/office/drawing/2010/main" val="0"/>
+                        </a:ext>
+                      </a:extLst>
+                    </a:blip>
+                    <a:stretch>
+                      <a:fillRect/>
+                    </a:stretch>
+                  </pic:blipFill>
+                  <pic:spPr>
+                    <a:xfrm>
+                      <a:off x="0" y="0"/>
+                      <a:ext cx="4313678" cy="2255003"/>
+                    </a:xfrm>
+                    <a:prstGeom prst="rect">
+                      <a:avLst/>
+                    </a:prstGeom>
+                  </pic:spPr>
+                </pic:pic>
+              </a:graphicData>
+            </a:graphic>
+          </wp:inline>
+        </w:drawing>
+      </w:r>
+    </w:p>
+    <w:p>
+      <w:pPr>
+        <w:jc w:val="center"/>
+      </w:pPr>
+    </w:p>
+    <w:p>
+      <w:pPr>
+        <w:jc w:val="center"/>
+      </w:pPr>
+      <w:r>
+        <w:rPr>
+          <w:noProof/>
+        </w:rPr>
+        <w:drawing>
+          <wp:inline distT="0" distB="0" distL="0" distR="0" wp14:anchorId="1C152489" wp14:editId="72276AE4">
+            <wp:extent cx="4461498" cy="2378989"/>
+            <wp:effectExtent l="0" t="0" r="9525" b="8890"/>
+            <wp:docPr id="11" name="Picture 11"/>
+            <wp:cNvGraphicFramePr>
+              <a:graphicFrameLocks xmlns:a="http://schemas.openxmlformats.org/drawingml/2006/main" noChangeAspect="1"/>
+            </wp:cNvGraphicFramePr>
+            <a:graphic xmlns:a="http://schemas.openxmlformats.org/drawingml/2006/main">
+              <a:graphicData uri="http://schemas.openxmlformats.org/drawingml/2006/picture">
+                <pic:pic xmlns:pic="http://schemas.openxmlformats.org/drawingml/2006/picture">
+                  <pic:nvPicPr>
+                    <pic:cNvPr id="0" name="2.png"/>
+                    <pic:cNvPicPr/>
+                  </pic:nvPicPr>
+                  <pic:blipFill>
+                    <a:blip r:embed="rId15">
+                      <a:extLst>
+                        <a:ext uri="{28A0092B-C50C-407E-A947-70E740481C1C}">
+                          <a14:useLocalDpi xmlns:a14="http://schemas.microsoft.com/office/drawing/2010/main" val="0"/>
+                        </a:ext>
+                      </a:extLst>
+                    </a:blip>
+                    <a:stretch>
+                      <a:fillRect/>
+                    </a:stretch>
+                  </pic:blipFill>
+                  <pic:spPr>
+                    <a:xfrm>
+                      <a:off x="0" y="0"/>
+                      <a:ext cx="4461498" cy="2378989"/>
+                    </a:xfrm>
+                    <a:prstGeom prst="rect">
+                      <a:avLst/>
+                    </a:prstGeom>
+                  </pic:spPr>
+                </pic:pic>
+              </a:graphicData>
+            </a:graphic>
+          </wp:inline>
+        </w:drawing>
+      </w:r>
+    </w:p>
+    <w:p/>
+    <w:p>
+      <w:bookmarkStart w:id="0" w:name="_GoBack"/>
+      <w:bookmarkEnd w:id="0"/>
+      <w:r>
+        <w:t xml:space="preserve">Below, we run the exploit and a session is created for us to run commands in. The exploit puts us in </w:t>
+      </w:r>
+      <w:proofErr w:type="spellStart"/>
+      <w:r>
+        <w:t>postgresql's</w:t>
+      </w:r>
+      <w:proofErr w:type="spellEnd"/>
+      <w:r>
+        <w:t xml:space="preserve"> lib folder</w:t>
+      </w:r>
+      <w:r>
+        <w:t xml:space="preserve"> with a number of </w:t>
+      </w:r>
+      <w:proofErr w:type="spellStart"/>
+      <w:r>
+        <w:t>pg</w:t>
+      </w:r>
+      <w:proofErr w:type="spellEnd"/>
+      <w:r>
+        <w:t>-prefixed files</w:t>
+      </w:r>
+      <w:r>
+        <w:t>.</w:t>
+      </w:r>
+    </w:p>
+    <w:p/>
+    <w:p>
+      <w:r>
+        <w:rPr>
+          <w:noProof/>
+        </w:rPr>
+        <w:lastRenderedPageBreak/>
+        <w:drawing>
+          <wp:inline distT="0" distB="0" distL="0" distR="0" wp14:anchorId="6D3CA5D6" wp14:editId="4AB2EA11">
+            <wp:extent cx="5989955" cy="3331845"/>
+            <wp:effectExtent l="0" t="0" r="4445" b="0"/>
+            <wp:docPr id="3" name="Picture 3" descr="Macintosh HD:Users:Phoenixo:Desktop:Screen Shot 2019-11-12 at 11.17.40 AM.png"/>
+            <wp:cNvGraphicFramePr>
+              <a:graphicFrameLocks xmlns:a="http://schemas.openxmlformats.org/drawingml/2006/main" noChangeAspect="1"/>
+            </wp:cNvGraphicFramePr>
+            <a:graphic xmlns:a="http://schemas.openxmlformats.org/drawingml/2006/main">
+              <a:graphicData uri="http://schemas.openxmlformats.org/drawingml/2006/picture">
+                <pic:pic xmlns:pic="http://schemas.openxmlformats.org/drawingml/2006/picture">
+                  <pic:nvPicPr>
+                    <pic:cNvPr id="0" name="Picture 3" descr="Macintosh HD:Users:Phoenixo:Desktop:Screen Shot 2019-11-12 at 11.17.40 AM.png"/>
+                    <pic:cNvPicPr>
+                      <a:picLocks noChangeAspect="1" noChangeArrowheads="1"/>
+                    </pic:cNvPicPr>
+                  </pic:nvPicPr>
+                  <pic:blipFill>
+                    <a:blip r:embed="rId16">
+                      <a:extLst>
+                        <a:ext uri="{28A0092B-C50C-407E-A947-70E740481C1C}">
+                          <a14:useLocalDpi xmlns:a14="http://schemas.microsoft.com/office/drawing/2010/main" val="0"/>
+                        </a:ext>
+                      </a:extLst>
+                    </a:blip>
+                    <a:srcRect/>
+                    <a:stretch>
+                      <a:fillRect/>
+                    </a:stretch>
+                  </pic:blipFill>
+                  <pic:spPr bwMode="auto">
+                    <a:xfrm>
+                      <a:off x="0" y="0"/>
+                      <a:ext cx="5989955" cy="3331845"/>
+                    </a:xfrm>
+                    <a:prstGeom prst="rect">
+                      <a:avLst/>
+                    </a:prstGeom>
+                    <a:noFill/>
+                    <a:ln>
+                      <a:noFill/>
+                    </a:ln>
+                  </pic:spPr>
+                </pic:pic>
+              </a:graphicData>
+            </a:graphic>
+          </wp:inline>
+        </w:drawing>
+      </w:r>
+    </w:p>
+    <w:p/>
+    <w:p>
+      <w:r>
+        <w:rPr>
+          <w:highlight w:val="cyan"/>
+        </w:rPr>
+        <w:t xml:space="preserve">4)  Exploiting Port </w:t>
+      </w:r>
+      <w:r>
+        <w:rPr>
+          <w:highlight w:val="cyan"/>
+        </w:rPr>
+        <w:t>24 TELNET</w:t>
+      </w:r>
+      <w:r>
+        <w:rPr>
+          <w:highlight w:val="cyan"/>
+        </w:rPr>
+        <w:t xml:space="preserve"> (</w:t>
+      </w:r>
+      <w:r>
+        <w:rPr>
+          <w:highlight w:val="cyan"/>
+        </w:rPr>
+        <w:t>Credential</w:t>
+      </w:r>
+      <w:r>
+        <w:rPr>
+          <w:highlight w:val="cyan"/>
+        </w:rPr>
+        <w:t xml:space="preserve"> </w:t>
+      </w:r>
+      <w:r>
+        <w:rPr>
+          <w:highlight w:val="cyan"/>
+        </w:rPr>
+        <w:t>Capture</w:t>
+      </w:r>
+      <w:r>
+        <w:rPr>
+          <w:highlight w:val="cyan"/>
+        </w:rPr>
+        <w:t>)</w:t>
+      </w:r>
+    </w:p>
+    <w:p>
+      <w:pPr>
+        <w:rPr>
+          <w:rFonts w:ascii="Times" w:hAnsi="Times"/>
+          <w:sz w:val="20"/>
+          <w:szCs w:val="20"/>
+        </w:rPr>
+      </w:pPr>
+    </w:p>
+    <w:p>
+      <w:pPr>
+        <w:rPr>
+          <w:rFonts w:ascii="Times" w:hAnsi="Times"/>
+          <w:sz w:val="20"/>
+          <w:szCs w:val="20"/>
+        </w:rPr>
+      </w:pPr>
+    </w:p>
+    <w:p>
+      <w:pPr>
+        <w:jc w:val="center"/>
+        <w:rPr>
+          <w:rFonts w:ascii="Times" w:hAnsi="Times"/>
+          <w:sz w:val="20"/>
+          <w:szCs w:val="20"/>
+        </w:rPr>
+      </w:pPr>
+      <w:r>
+        <w:rPr>
+          <w:noProof/>
+        </w:rPr>
+        <w:drawing>
+          <wp:inline distT="0" distB="0" distL="0" distR="0" wp14:anchorId="4CCA7A99" wp14:editId="0ECE130E">
+            <wp:extent cx="4835472" cy="3364346"/>
+            <wp:effectExtent l="0" t="0" r="0" b="0"/>
+            <wp:docPr id="5" name="Picture 5" descr="Macintosh HD:Users:Phoenixo:Desktop:Screen Shot 2019-11-12 at 11.55.24 AM.png"/>
+            <wp:cNvGraphicFramePr>
+              <a:graphicFrameLocks xmlns:a="http://schemas.openxmlformats.org/drawingml/2006/main" noChangeAspect="1"/>
+            </wp:cNvGraphicFramePr>
+            <a:graphic xmlns:a="http://schemas.openxmlformats.org/drawingml/2006/main">
+              <a:graphicData uri="http://schemas.openxmlformats.org/drawingml/2006/picture">
+                <pic:pic xmlns:pic="http://schemas.openxmlformats.org/drawingml/2006/picture">
+                  <pic:nvPicPr>
+                    <pic:cNvPr id="0" name="Picture 5" descr="Macintosh HD:Users:Phoenixo:Desktop:Screen Shot 2019-11-12 at 11.55.24 AM.png"/>
+                    <pic:cNvPicPr>
+                      <a:picLocks noChangeAspect="1" noChangeArrowheads="1"/>
+                    </pic:cNvPicPr>
+                  </pic:nvPicPr>
+                  <pic:blipFill>
+                    <a:blip r:embed="rId17">
+                      <a:extLst>
+                        <a:ext uri="{28A0092B-C50C-407E-A947-70E740481C1C}">
+                          <a14:useLocalDpi xmlns:a14="http://schemas.microsoft.com/office/drawing/2010/main" val="0"/>
+                        </a:ext>
+                      </a:extLst>
+                    </a:blip>
+                    <a:srcRect/>
+                    <a:stretch>
+                      <a:fillRect/>
+                    </a:stretch>
+                  </pic:blipFill>
+                  <pic:spPr bwMode="auto">
+                    <a:xfrm>
+                      <a:off x="0" y="0"/>
+                      <a:ext cx="4836338" cy="3364949"/>
+                    </a:xfrm>
+                    <a:prstGeom prst="rect">
+                      <a:avLst/>
+                    </a:prstGeom>
+                    <a:noFill/>
+                    <a:ln>
+                      <a:noFill/>
+                    </a:ln>
+                  </pic:spPr>
+                </pic:pic>
+              </a:graphicData>
+            </a:graphic>
+          </wp:inline>
+        </w:drawing>
+      </w:r>
+    </w:p>
+    <w:p/>
+    <w:p>
+      <w:r>
+        <w:t xml:space="preserve">This exploit uses </w:t>
+      </w:r>
+      <w:proofErr w:type="spellStart"/>
+      <w:r>
+        <w:t>wireshark</w:t>
+      </w:r>
+      <w:proofErr w:type="spellEnd"/>
+      <w:r>
+        <w:t xml:space="preserve"> to sniff traffic</w:t>
+      </w:r>
+      <w:r>
+        <w:t>. To perform the explo</w:t>
+      </w:r>
+      <w:r>
+        <w:t xml:space="preserve">it we need to use telnet normally so that we can what information is used to log in. </w:t>
+      </w:r>
+      <w:r>
+        <w:t>When we follow the TCP strea</w:t>
+      </w:r>
+      <w:r>
+        <w:t>m we are able to have a dialog box</w:t>
+      </w:r>
+      <w:r>
+        <w:t xml:space="preserve"> pop up that displays the username and password in plain text. From here, the attacker can </w:t>
+      </w:r>
+      <w:r>
+        <w:t xml:space="preserve">then use </w:t>
+      </w:r>
+      <w:r>
+        <w:t xml:space="preserve">telnet themselves, or even use the </w:t>
+      </w:r>
+      <w:r>
+        <w:t>credentials</w:t>
+      </w:r>
+      <w:r>
+        <w:t xml:space="preserve"> for </w:t>
+      </w:r>
+      <w:proofErr w:type="spellStart"/>
+      <w:r>
+        <w:t>ssh</w:t>
+      </w:r>
+      <w:proofErr w:type="spellEnd"/>
+      <w:r>
+        <w:t>.</w:t>
+      </w:r>
+    </w:p>
+    <w:p/>
+    <w:p/>
+    <w:p>
+      <w:r>
+        <w:rPr>
+          <w:highlight w:val="cyan"/>
+        </w:rPr>
+        <w:t>5)  Privilege Escalation via Port 2049: NFS</w:t>
+      </w:r>
+    </w:p>
+    <w:p/>
+    <w:p>
+      <w:pPr>
+        <w:widowControl w:val="0"/>
+        <w:autoSpaceDE w:val="0"/>
+        <w:autoSpaceDN w:val="0"/>
+        <w:adjustRightInd w:val="0"/>
+        <w:rPr>
+          <w:rFonts w:ascii="Consolas" w:eastAsiaTheme="minorHAnsi" w:hAnsi="Consolas" w:cs="Helvetica"/>
+          <w:color w:val="353535"/>
+          <w:sz w:val="20"/>
+          <w:szCs w:val="20"/>
+        </w:rPr>
+      </w:pPr>
+      <w:proofErr w:type="spellStart"/>
+      <w:r>
+        <w:rPr>
+          <w:rFonts w:ascii="Consolas" w:eastAsiaTheme="minorHAnsi" w:hAnsi="Consolas" w:cs="Helvetica"/>
+          <w:color w:val="353535"/>
+          <w:sz w:val="20"/>
+          <w:szCs w:val="20"/>
+        </w:rPr>
+        <w:t>showmount</w:t>
+      </w:r>
+      <w:proofErr w:type="spellEnd"/>
+      <w:r>
+        <w:rPr>
+          <w:rFonts w:ascii="Consolas" w:eastAsiaTheme="minorHAnsi" w:hAnsi="Consolas" w:cs="Helvetica"/>
+          <w:color w:val="353535"/>
+          <w:sz w:val="20"/>
+          <w:szCs w:val="20"/>
+        </w:rPr>
+        <w:t xml:space="preserve"> -e 192.168.1</w:t>
+      </w:r>
+      <w:r>
+        <w:rPr>
+          <w:rFonts w:ascii="Consolas" w:eastAsiaTheme="minorHAnsi" w:hAnsi="Consolas" w:cs="Helvetica"/>
+          <w:color w:val="353535"/>
+          <w:sz w:val="20"/>
+          <w:szCs w:val="20"/>
+        </w:rPr>
+        <w:t>0.146</w:t>
+      </w:r>
+    </w:p>
+    <w:p>
+      <w:pPr>
+        <w:widowControl w:val="0"/>
+        <w:autoSpaceDE w:val="0"/>
+        <w:autoSpaceDN w:val="0"/>
+        <w:adjustRightInd w:val="0"/>
+        <w:rPr>
+          <w:rFonts w:ascii="Consolas" w:eastAsiaTheme="minorHAnsi" w:hAnsi="Consolas" w:cs="Helvetica"/>
+          <w:color w:val="353535"/>
+          <w:sz w:val="20"/>
+          <w:szCs w:val="20"/>
+        </w:rPr>
+      </w:pPr>
+      <w:proofErr w:type="spellStart"/>
+      <w:r>
+        <w:rPr>
+          <w:rFonts w:ascii="Consolas" w:eastAsiaTheme="minorHAnsi" w:hAnsi="Consolas" w:cs="Helvetica"/>
+          <w:color w:val="353535"/>
+          <w:sz w:val="20"/>
+          <w:szCs w:val="20"/>
+        </w:rPr>
+        <w:t>ssh-keygen</w:t>
+      </w:r>
+      <w:proofErr w:type="spellEnd"/>
+      <w:r>
+        <w:rPr>
+          <w:rFonts w:ascii="Consolas" w:eastAsiaTheme="minorHAnsi" w:hAnsi="Consolas" w:cs="Helvetica"/>
+          <w:color w:val="353535"/>
+          <w:sz w:val="20"/>
+          <w:szCs w:val="20"/>
+        </w:rPr>
+        <w:t xml:space="preserve"> # just use the default </w:t>
+      </w:r>
+      <w:proofErr w:type="spellStart"/>
+      <w:r>
+        <w:rPr>
+          <w:rFonts w:ascii="Consolas" w:eastAsiaTheme="minorHAnsi" w:hAnsi="Consolas" w:cs="Helvetica"/>
+          <w:color w:val="353535"/>
+          <w:sz w:val="20"/>
+          <w:szCs w:val="20"/>
+        </w:rPr>
+        <w:t>rsa</w:t>
+      </w:r>
+      <w:proofErr w:type="spellEnd"/>
+      <w:r>
+        <w:rPr>
+          <w:rFonts w:ascii="Consolas" w:eastAsiaTheme="minorHAnsi" w:hAnsi="Consolas" w:cs="Helvetica"/>
+          <w:color w:val="353535"/>
+          <w:sz w:val="20"/>
+          <w:szCs w:val="20"/>
+        </w:rPr>
+        <w:t xml:space="preserve"> file and default password</w:t>
+      </w:r>
+    </w:p>
+    <w:p>
+      <w:pPr>
+        <w:widowControl w:val="0"/>
+        <w:autoSpaceDE w:val="0"/>
+        <w:autoSpaceDN w:val="0"/>
+        <w:adjustRightInd w:val="0"/>
+        <w:rPr>
+          <w:rFonts w:ascii="Consolas" w:eastAsiaTheme="minorHAnsi" w:hAnsi="Consolas" w:cs="Helvetica"/>
+          <w:color w:val="353535"/>
+          <w:sz w:val="20"/>
+          <w:szCs w:val="20"/>
+        </w:rPr>
+      </w:pPr>
+      <w:proofErr w:type="spellStart"/>
+      <w:r>
+        <w:rPr>
+          <w:rFonts w:ascii="Consolas" w:eastAsiaTheme="minorHAnsi" w:hAnsi="Consolas" w:cs="Helvetica"/>
+          <w:color w:val="353535"/>
+          <w:sz w:val="20"/>
+          <w:szCs w:val="20"/>
+        </w:rPr>
+        <w:t>mkdir</w:t>
+      </w:r>
+      <w:proofErr w:type="spellEnd"/>
+      <w:r>
+        <w:rPr>
+          <w:rFonts w:ascii="Consolas" w:eastAsiaTheme="minorHAnsi" w:hAnsi="Consolas" w:cs="Helvetica"/>
+          <w:color w:val="353535"/>
+          <w:sz w:val="20"/>
+          <w:szCs w:val="20"/>
+        </w:rPr>
+        <w:t xml:space="preserve"> /</w:t>
+      </w:r>
+      <w:proofErr w:type="spellStart"/>
+      <w:r>
+        <w:rPr>
+          <w:rFonts w:ascii="Consolas" w:eastAsiaTheme="minorHAnsi" w:hAnsi="Consolas" w:cs="Helvetica"/>
+          <w:color w:val="353535"/>
+          <w:sz w:val="20"/>
+          <w:szCs w:val="20"/>
+        </w:rPr>
+        <w:t>tmp</w:t>
+      </w:r>
+      <w:proofErr w:type="spellEnd"/>
+      <w:r>
+        <w:rPr>
+          <w:rFonts w:ascii="Consolas" w:eastAsiaTheme="minorHAnsi" w:hAnsi="Consolas" w:cs="Helvetica"/>
+          <w:color w:val="353535"/>
+          <w:sz w:val="20"/>
+          <w:szCs w:val="20"/>
+        </w:rPr>
+        <w:t>/</w:t>
+      </w:r>
+      <w:proofErr w:type="spellStart"/>
+      <w:r>
+        <w:rPr>
+          <w:rFonts w:ascii="Consolas" w:eastAsiaTheme="minorHAnsi" w:hAnsi="Consolas" w:cs="Helvetica"/>
+          <w:color w:val="353535"/>
+          <w:sz w:val="20"/>
+          <w:szCs w:val="20"/>
+        </w:rPr>
+        <w:t>sshkey</w:t>
+      </w:r>
+      <w:proofErr w:type="spellEnd"/>
+    </w:p>
+    <w:p>
+      <w:pPr>
+        <w:widowControl w:val="0"/>
+        <w:autoSpaceDE w:val="0"/>
+        <w:autoSpaceDN w:val="0"/>
+        <w:adjustRightInd w:val="0"/>
+        <w:rPr>
+          <w:rFonts w:ascii="Consolas" w:eastAsiaTheme="minorHAnsi" w:hAnsi="Consolas" w:cs="Helvetica"/>
+          <w:color w:val="353535"/>
+          <w:sz w:val="20"/>
+          <w:szCs w:val="20"/>
+        </w:rPr>
+      </w:pPr>
+      <w:r>
+        <w:rPr>
+          <w:rFonts w:ascii="Consolas" w:eastAsiaTheme="minorHAnsi" w:hAnsi="Consolas" w:cs="Helvetica"/>
+          <w:color w:val="353535"/>
+          <w:sz w:val="20"/>
+          <w:szCs w:val="20"/>
+        </w:rPr>
+        <w:t xml:space="preserve">mount -t </w:t>
+      </w:r>
+      <w:proofErr w:type="spellStart"/>
+      <w:r>
+        <w:rPr>
+          <w:rFonts w:ascii="Consolas" w:eastAsiaTheme="minorHAnsi" w:hAnsi="Consolas" w:cs="Helvetica"/>
+          <w:color w:val="353535"/>
+          <w:sz w:val="20"/>
+          <w:szCs w:val="20"/>
+        </w:rPr>
+        <w:t>nfs</w:t>
+      </w:r>
+      <w:proofErr w:type="spellEnd"/>
+      <w:r>
+        <w:rPr>
+          <w:rFonts w:ascii="Consolas" w:eastAsiaTheme="minorHAnsi" w:hAnsi="Consolas" w:cs="Helvetica"/>
+          <w:color w:val="353535"/>
+          <w:sz w:val="20"/>
+          <w:szCs w:val="20"/>
+        </w:rPr>
+        <w:t xml:space="preserve"> 192.168.10.146</w:t>
+      </w:r>
+      <w:r>
+        <w:rPr>
+          <w:rFonts w:ascii="Consolas" w:eastAsiaTheme="minorHAnsi" w:hAnsi="Consolas" w:cs="Helvetica"/>
+          <w:color w:val="353535"/>
+          <w:sz w:val="20"/>
+          <w:szCs w:val="20"/>
+        </w:rPr>
+        <w:t>:/ /</w:t>
+      </w:r>
+      <w:proofErr w:type="spellStart"/>
+      <w:r>
+        <w:rPr>
+          <w:rFonts w:ascii="Consolas" w:eastAsiaTheme="minorHAnsi" w:hAnsi="Consolas" w:cs="Helvetica"/>
+          <w:color w:val="353535"/>
+          <w:sz w:val="20"/>
+          <w:szCs w:val="20"/>
+        </w:rPr>
+        <w:t>tmp</w:t>
+      </w:r>
+      <w:proofErr w:type="spellEnd"/>
+      <w:r>
+        <w:rPr>
+          <w:rFonts w:ascii="Consolas" w:eastAsiaTheme="minorHAnsi" w:hAnsi="Consolas" w:cs="Helvetica"/>
+          <w:color w:val="353535"/>
+          <w:sz w:val="20"/>
+          <w:szCs w:val="20"/>
+        </w:rPr>
+        <w:t>/</w:t>
+      </w:r>
+      <w:proofErr w:type="spellStart"/>
+      <w:r>
+        <w:rPr>
+          <w:rFonts w:ascii="Consolas" w:eastAsiaTheme="minorHAnsi" w:hAnsi="Consolas" w:cs="Helvetica"/>
+          <w:color w:val="353535"/>
+          <w:sz w:val="20"/>
+          <w:szCs w:val="20"/>
+        </w:rPr>
+        <w:t>sshkey</w:t>
+      </w:r>
+      <w:proofErr w:type="spellEnd"/>
+      <w:r>
+        <w:rPr>
+          <w:rFonts w:ascii="Consolas" w:eastAsiaTheme="minorHAnsi" w:hAnsi="Consolas" w:cs="Helvetica"/>
+          <w:color w:val="353535"/>
+          <w:sz w:val="20"/>
+          <w:szCs w:val="20"/>
+        </w:rPr>
+        <w:t>/</w:t>
+      </w:r>
+    </w:p>
+    <w:p>
+      <w:pPr>
+        <w:widowControl w:val="0"/>
+        <w:autoSpaceDE w:val="0"/>
+        <w:autoSpaceDN w:val="0"/>
+        <w:adjustRightInd w:val="0"/>
+        <w:rPr>
+          <w:rFonts w:ascii="Consolas" w:eastAsiaTheme="minorHAnsi" w:hAnsi="Consolas" w:cs="Helvetica"/>
+          <w:color w:val="353535"/>
+          <w:sz w:val="20"/>
+          <w:szCs w:val="20"/>
+        </w:rPr>
+      </w:pPr>
+      <w:r>
+        <w:rPr>
+          <w:rFonts w:ascii="Consolas" w:eastAsiaTheme="minorHAnsi" w:hAnsi="Consolas" w:cs="Helvetica"/>
+          <w:color w:val="353535"/>
+          <w:sz w:val="20"/>
+          <w:szCs w:val="20"/>
+        </w:rPr>
+        <w:t>cat ~/</w:t>
+      </w:r>
+      <w:r>
+        <w:rPr>
+          <w:rFonts w:ascii="Consolas" w:eastAsiaTheme="minorHAnsi" w:hAnsi="Consolas" w:cs="Helvetica"/>
+          <w:color w:val="353535"/>
+          <w:sz w:val="20"/>
+          <w:szCs w:val="20"/>
+        </w:rPr>
+        <w:t>.</w:t>
+      </w:r>
+      <w:proofErr w:type="spellStart"/>
+      <w:r>
+        <w:rPr>
+          <w:rFonts w:ascii="Consolas" w:eastAsiaTheme="minorHAnsi" w:hAnsi="Consolas" w:cs="Helvetica"/>
+          <w:color w:val="353535"/>
+          <w:sz w:val="20"/>
+          <w:szCs w:val="20"/>
+        </w:rPr>
+        <w:t>ssh</w:t>
+      </w:r>
+      <w:proofErr w:type="spellEnd"/>
+      <w:r>
+        <w:rPr>
+          <w:rFonts w:ascii="Consolas" w:eastAsiaTheme="minorHAnsi" w:hAnsi="Consolas" w:cs="Helvetica"/>
+          <w:color w:val="353535"/>
+          <w:sz w:val="20"/>
+          <w:szCs w:val="20"/>
+        </w:rPr>
+        <w:t>/id_rsa.pub &gt;&gt;/</w:t>
+      </w:r>
+      <w:proofErr w:type="spellStart"/>
+      <w:r>
+        <w:rPr>
+          <w:rFonts w:ascii="Consolas" w:eastAsiaTheme="minorHAnsi" w:hAnsi="Consolas" w:cs="Helvetica"/>
+          <w:color w:val="353535"/>
+          <w:sz w:val="20"/>
+          <w:szCs w:val="20"/>
+        </w:rPr>
+        <w:t>tmp</w:t>
+      </w:r>
+      <w:proofErr w:type="spellEnd"/>
+      <w:r>
+        <w:rPr>
+          <w:rFonts w:ascii="Consolas" w:eastAsiaTheme="minorHAnsi" w:hAnsi="Consolas" w:cs="Helvetica"/>
+          <w:color w:val="353535"/>
+          <w:sz w:val="20"/>
+          <w:szCs w:val="20"/>
+        </w:rPr>
+        <w:t>/</w:t>
+      </w:r>
+      <w:proofErr w:type="spellStart"/>
+      <w:r>
+        <w:rPr>
+          <w:rFonts w:ascii="Consolas" w:eastAsiaTheme="minorHAnsi" w:hAnsi="Consolas" w:cs="Helvetica"/>
+          <w:color w:val="353535"/>
+          <w:sz w:val="20"/>
+          <w:szCs w:val="20"/>
+        </w:rPr>
+        <w:t>sshkey</w:t>
+      </w:r>
+      <w:proofErr w:type="spellEnd"/>
+      <w:r>
+        <w:rPr>
+          <w:rFonts w:ascii="Consolas" w:eastAsiaTheme="minorHAnsi" w:hAnsi="Consolas" w:cs="Helvetica"/>
+          <w:color w:val="353535"/>
+          <w:sz w:val="20"/>
+          <w:szCs w:val="20"/>
+        </w:rPr>
+        <w:t>/</w:t>
+      </w:r>
+      <w:r>
+        <w:rPr>
+          <w:rFonts w:ascii="Consolas" w:eastAsiaTheme="minorHAnsi" w:hAnsi="Consolas" w:cs="Helvetica"/>
+          <w:color w:val="353535"/>
+          <w:sz w:val="20"/>
+          <w:szCs w:val="20"/>
+        </w:rPr>
+        <w:t>home/</w:t>
+      </w:r>
+      <w:proofErr w:type="spellStart"/>
+      <w:r>
+        <w:rPr>
+          <w:rFonts w:ascii="Consolas" w:eastAsiaTheme="minorHAnsi" w:hAnsi="Consolas" w:cs="Helvetica"/>
+          <w:color w:val="353535"/>
+          <w:sz w:val="20"/>
+          <w:szCs w:val="20"/>
+        </w:rPr>
+        <w:t>msfadmin</w:t>
+      </w:r>
+      <w:proofErr w:type="spellEnd"/>
+      <w:r>
+        <w:rPr>
+          <w:rFonts w:ascii="Consolas" w:eastAsiaTheme="minorHAnsi" w:hAnsi="Consolas" w:cs="Helvetica"/>
+          <w:color w:val="353535"/>
+          <w:sz w:val="20"/>
+          <w:szCs w:val="20"/>
+        </w:rPr>
+        <w:t>/.</w:t>
+      </w:r>
+      <w:proofErr w:type="spellStart"/>
+      <w:r>
+        <w:rPr>
+          <w:rFonts w:ascii="Consolas" w:eastAsiaTheme="minorHAnsi" w:hAnsi="Consolas" w:cs="Helvetica"/>
+          <w:color w:val="353535"/>
+          <w:sz w:val="20"/>
+          <w:szCs w:val="20"/>
+        </w:rPr>
+        <w:t>ssh</w:t>
+      </w:r>
+      <w:proofErr w:type="spellEnd"/>
+      <w:r>
+        <w:rPr>
+          <w:rFonts w:ascii="Consolas" w:eastAsiaTheme="minorHAnsi" w:hAnsi="Consolas" w:cs="Helvetica"/>
+          <w:color w:val="353535"/>
+          <w:sz w:val="20"/>
+          <w:szCs w:val="20"/>
+        </w:rPr>
+        <w:t>/</w:t>
+      </w:r>
+      <w:proofErr w:type="spellStart"/>
+      <w:r>
+        <w:rPr>
+          <w:rFonts w:ascii="Consolas" w:eastAsiaTheme="minorHAnsi" w:hAnsi="Consolas" w:cs="Helvetica"/>
+          <w:color w:val="353535"/>
+          <w:sz w:val="20"/>
+          <w:szCs w:val="20"/>
+        </w:rPr>
+        <w:t>authorized_keys</w:t>
+      </w:r>
+      <w:proofErr w:type="spellEnd"/>
+    </w:p>
+    <w:p>
+      <w:pPr>
+        <w:widowControl w:val="0"/>
+        <w:autoSpaceDE w:val="0"/>
+        <w:autoSpaceDN w:val="0"/>
+        <w:adjustRightInd w:val="0"/>
+        <w:rPr>
+          <w:rFonts w:ascii="Consolas" w:eastAsiaTheme="minorHAnsi" w:hAnsi="Consolas" w:cs="Helvetica"/>
+          <w:color w:val="353535"/>
+          <w:sz w:val="20"/>
+          <w:szCs w:val="20"/>
+        </w:rPr>
+      </w:pPr>
+      <w:proofErr w:type="spellStart"/>
+      <w:r>
+        <w:rPr>
+          <w:rFonts w:ascii="Consolas" w:eastAsiaTheme="minorHAnsi" w:hAnsi="Consolas" w:cs="Helvetica"/>
+          <w:color w:val="353535"/>
+          <w:sz w:val="20"/>
+          <w:szCs w:val="20"/>
+        </w:rPr>
+        <w:t>umount</w:t>
+      </w:r>
+      <w:proofErr w:type="spellEnd"/>
+      <w:r>
+        <w:rPr>
+          <w:rFonts w:ascii="Consolas" w:eastAsiaTheme="minorHAnsi" w:hAnsi="Consolas" w:cs="Helvetica"/>
+          <w:color w:val="353535"/>
+          <w:sz w:val="20"/>
+          <w:szCs w:val="20"/>
+        </w:rPr>
+        <w:t xml:space="preserve"> /</w:t>
+      </w:r>
+      <w:proofErr w:type="spellStart"/>
+      <w:r>
+        <w:rPr>
+          <w:rFonts w:ascii="Consolas" w:eastAsiaTheme="minorHAnsi" w:hAnsi="Consolas" w:cs="Helvetica"/>
+          <w:color w:val="353535"/>
+          <w:sz w:val="20"/>
+          <w:szCs w:val="20"/>
+        </w:rPr>
+        <w:t>tmp</w:t>
+      </w:r>
+      <w:proofErr w:type="spellEnd"/>
+      <w:r>
+        <w:rPr>
+          <w:rFonts w:ascii="Consolas" w:eastAsiaTheme="minorHAnsi" w:hAnsi="Consolas" w:cs="Helvetica"/>
+          <w:color w:val="353535"/>
+          <w:sz w:val="20"/>
+          <w:szCs w:val="20"/>
+        </w:rPr>
+        <w:t>/</w:t>
+      </w:r>
+      <w:proofErr w:type="spellStart"/>
+      <w:r>
+        <w:rPr>
+          <w:rFonts w:ascii="Consolas" w:eastAsiaTheme="minorHAnsi" w:hAnsi="Consolas" w:cs="Helvetica"/>
+          <w:color w:val="353535"/>
+          <w:sz w:val="20"/>
+          <w:szCs w:val="20"/>
+        </w:rPr>
+        <w:t>sshkey</w:t>
+      </w:r>
+      <w:proofErr w:type="spellEnd"/>
+    </w:p>
+    <w:p>
+      <w:pPr>
+        <w:rPr>
+          <w:rFonts w:ascii="Consolas" w:eastAsiaTheme="minorHAnsi" w:hAnsi="Consolas" w:cs="Helvetica"/>
+          <w:color w:val="353535"/>
+          <w:sz w:val="20"/>
+          <w:szCs w:val="20"/>
+        </w:rPr>
+      </w:pPr>
+      <w:proofErr w:type="spellStart"/>
+      <w:r>
+        <w:rPr>
+          <w:rFonts w:ascii="Consolas" w:eastAsiaTheme="minorHAnsi" w:hAnsi="Consolas" w:cs="Helvetica"/>
+          <w:color w:val="353535"/>
+          <w:sz w:val="20"/>
+          <w:szCs w:val="20"/>
+        </w:rPr>
+        <w:t>ssh</w:t>
+      </w:r>
+      <w:proofErr w:type="spellEnd"/>
+      <w:r>
+        <w:rPr>
+          <w:rFonts w:ascii="Consolas" w:eastAsiaTheme="minorHAnsi" w:hAnsi="Consolas" w:cs="Helvetica"/>
+          <w:color w:val="353535"/>
+          <w:sz w:val="20"/>
+          <w:szCs w:val="20"/>
+        </w:rPr>
+        <w:t xml:space="preserve"> </w:t>
+      </w:r>
+      <w:r>
+        <w:rPr>
+          <w:rFonts w:ascii="Consolas" w:eastAsiaTheme="minorHAnsi" w:hAnsi="Consolas" w:cs="Helvetica"/>
+          <w:color w:val="353535"/>
+          <w:sz w:val="20"/>
+          <w:szCs w:val="20"/>
+        </w:rPr>
+        <w:t>msfadmin</w:t>
+      </w:r>
+      <w:r>
+        <w:rPr>
+          <w:rFonts w:ascii="Consolas" w:eastAsiaTheme="minorHAnsi" w:hAnsi="Consolas" w:cs="Helvetica"/>
+          <w:color w:val="353535"/>
+          <w:sz w:val="20"/>
+          <w:szCs w:val="20"/>
+        </w:rPr>
+        <w:t>@192.168</w:t>
+      </w:r>
+      <w:r>
+        <w:rPr>
+          <w:rFonts w:ascii="Consolas" w:eastAsiaTheme="minorHAnsi" w:hAnsi="Consolas" w:cs="Helvetica"/>
+          <w:color w:val="353535"/>
+          <w:sz w:val="20"/>
+          <w:szCs w:val="20"/>
+        </w:rPr>
+        <w:t>.10.146</w:t>
+      </w:r>
+    </w:p>
+    <w:p>
+      <w:pPr>
+        <w:rPr>
+          <w:rFonts w:ascii="Helvetica" w:eastAsiaTheme="minorHAnsi" w:hAnsi="Helvetica" w:cs="Helvetica"/>
+          <w:color w:val="353535"/>
+        </w:rPr>
+      </w:pPr>
+    </w:p>
+    <w:p>
+      <w:r>
+        <w:t>This attack starts out in what appears to be a legitimate use of generatin</w:t>
+      </w:r>
+      <w:r>
+        <w:t xml:space="preserve">g an </w:t>
+      </w:r>
+      <w:proofErr w:type="spellStart"/>
+      <w:r>
+        <w:t>ssh</w:t>
+      </w:r>
+      <w:proofErr w:type="spellEnd"/>
+      <w:r>
+        <w:t xml:space="preserve"> key. However, by using some sneaky trickery we are able to use the </w:t>
+      </w:r>
+      <w:proofErr w:type="spellStart"/>
+      <w:r>
+        <w:t>ssh</w:t>
+      </w:r>
+      <w:proofErr w:type="spellEnd"/>
+      <w:r>
+        <w:t xml:space="preserve"> key to gain access without a password.</w:t>
+      </w:r>
+    </w:p>
+    <w:p/>
+    <w:p>
+      <w:r>
+        <w:t xml:space="preserve">The mount is where the attack </w:t>
+      </w:r>
+      <w:r>
+        <w:t xml:space="preserve">truly </w:t>
+      </w:r>
+      <w:r>
+        <w:t xml:space="preserve">begins, and all the system's files are written to our folder temporary folder. From there, we edit one of the host's files that allows our </w:t>
+      </w:r>
+      <w:proofErr w:type="spellStart"/>
+      <w:r>
+        <w:t>ssh</w:t>
+      </w:r>
+      <w:proofErr w:type="spellEnd"/>
+      <w:r>
+        <w:t xml:space="preserve"> key to become authorized. The </w:t>
+      </w:r>
+      <w:proofErr w:type="spellStart"/>
+      <w:r>
+        <w:t>filesystem</w:t>
+      </w:r>
+      <w:proofErr w:type="spellEnd"/>
+      <w:r>
+        <w:t xml:space="preserve"> is saved</w:t>
+      </w:r>
+      <w:r>
+        <w:t xml:space="preserve"> when we </w:t>
+      </w:r>
+      <w:proofErr w:type="spellStart"/>
+      <w:r>
+        <w:t>unmount</w:t>
+      </w:r>
+      <w:proofErr w:type="spellEnd"/>
+      <w:r>
+        <w:t xml:space="preserve">, and we can </w:t>
+      </w:r>
+      <w:proofErr w:type="spellStart"/>
+      <w:r>
+        <w:t>ssh</w:t>
+      </w:r>
+      <w:proofErr w:type="spellEnd"/>
+      <w:r>
+        <w:t xml:space="preserve"> into the user with no password.</w:t>
+      </w:r>
+      <w:r>
+        <w:t xml:space="preserve"> In order to avoid this attack, t</w:t>
+      </w:r>
+      <w:r>
+        <w:t>he</w:t>
+      </w:r>
+      <w:r>
+        <w:t xml:space="preserve"> victim </w:t>
+      </w:r>
+      <w:r>
+        <w:t>should probably disable file sharing to protect their machine</w:t>
+      </w:r>
+      <w:r>
+        <w:t>, or maybe a password can be configured for remote mounting</w:t>
+      </w:r>
+      <w:r>
+        <w:t>.</w:t>
+      </w:r>
+    </w:p>
+    <w:p/>
+    <w:p>
+      <w:r>
+        <w:rPr>
+          <w:noProof/>
+        </w:rPr>
+        <w:drawing>
+          <wp:inline distT="0" distB="0" distL="0" distR="0" wp14:anchorId="12BDC0E7" wp14:editId="149E15F8">
+            <wp:extent cx="5943600" cy="4440555"/>
+            <wp:effectExtent l="0" t="0" r="0" b="4445"/>
+            <wp:docPr id="7" name="Picture 7" descr="Macintosh HD:Users:Phoenixo:Desktop:Screen Shot 2019-11-12 at 12.16.02 PM.png"/>
+            <wp:cNvGraphicFramePr>
+              <a:graphicFrameLocks xmlns:a="http://schemas.openxmlformats.org/drawingml/2006/main" noChangeAspect="1"/>
+            </wp:cNvGraphicFramePr>
+            <a:graphic xmlns:a="http://schemas.openxmlformats.org/drawingml/2006/main">
+              <a:graphicData uri="http://schemas.openxmlformats.org/drawingml/2006/picture">
+                <pic:pic xmlns:pic="http://schemas.openxmlformats.org/drawingml/2006/picture">
+                  <pic:nvPicPr>
+                    <pic:cNvPr id="0" name="Picture 11" descr="Macintosh HD:Users:Phoenixo:Desktop:Screen Shot 2019-11-12 at 12.16.02 PM.png"/>
+                    <pic:cNvPicPr>
+                      <a:picLocks noChangeAspect="1" noChangeArrowheads="1"/>
+                    </pic:cNvPicPr>
+                  </pic:nvPicPr>
+                  <pic:blipFill>
+                    <a:blip r:embed="rId18">
+                      <a:extLst>
+                        <a:ext uri="{28A0092B-C50C-407E-A947-70E740481C1C}">
+                          <a14:useLocalDpi xmlns:a14="http://schemas.microsoft.com/office/drawing/2010/main" val="0"/>
+                        </a:ext>
+                      </a:extLst>
+                    </a:blip>
+                    <a:srcRect/>
+                    <a:stretch>
+                      <a:fillRect/>
+                    </a:stretch>
+                  </pic:blipFill>
+                  <pic:spPr bwMode="auto">
+                    <a:xfrm>
+                      <a:off x="0" y="0"/>
+                      <a:ext cx="5943600" cy="4440555"/>
+                    </a:xfrm>
+                    <a:prstGeom prst="rect">
+                      <a:avLst/>
+                    </a:prstGeom>
+                    <a:noFill/>
+                    <a:ln>
+                      <a:noFill/>
+                    </a:ln>
+                  </pic:spPr>
+                </pic:pic>
+              </a:graphicData>
+            </a:graphic>
+          </wp:inline>
+        </w:drawing>
+      </w:r>
     </w:p>
     <w:sectPr>
       <w:pgSz w:w="12240" w:h="15840"/>
@@ -2716,8 +4130,8 @@
 </file>
 
 <file path=word/numbering.xml><?xml version="1.0" encoding="utf-8"?>
-<w:numbering xmlns:wpc="http://schemas.microsoft.com/office/word/2010/wordprocessingCanvas" xmlns:cx="http://schemas.microsoft.com/office/drawing/2014/chartex" xmlns:cx1="http://schemas.microsoft.com/office/drawing/2015/9/8/chartex" xmlns:cx2="http://schemas.microsoft.com/office/drawing/2015/10/21/chartex" xmlns:cx3="http://schemas.microsoft.com/office/drawing/2016/5/9/chartex" xmlns:cx4="http://schemas.microsoft.com/office/drawing/2016/5/10/chartex" xmlns:cx5="http://schemas.microsoft.com/office/drawing/2016/5/11/chartex" xmlns:cx6="http://schemas.microsoft.com/office/drawing/2016/5/12/chartex" xmlns:cx7="http://schemas.microsoft.com/office/drawing/2016/5/13/chartex" xmlns:cx8="http://schemas.microsoft.com/office/drawing/2016/5/14/chartex" xmlns:mc="http://schemas.openxmlformats.org/markup-compatibility/2006" xmlns:aink="http://schemas.microsoft.com/office/drawing/2016/ink" xmlns:am3d="http://schemas.microsoft.com/office/drawing/2017/model3d" xmlns:o="urn:schemas-microsoft-com:office:office" xmlns:r="http://schemas.openxmlformats.org/officeDocument/2006/relationships" xmlns:m="http://schemas.openxmlformats.org/officeDocument/2006/math" xmlns:v="urn:schemas-microsoft-com:vml" xmlns:wp14="http://schemas.microsoft.com/office/word/2010/wordprocessingDrawing" xmlns:wp="http://schemas.openxmlformats.org/drawingml/2006/wordprocessingDrawing" xmlns:w10="urn:schemas-microsoft-com:office:word" xmlns:w="http://schemas.openxmlformats.org/wordprocessingml/2006/main" xmlns:w14="http://schemas.microsoft.com/office/word/2010/wordml" xmlns:w15="http://schemas.microsoft.com/office/word/2012/wordml" xmlns:w16cid="http://schemas.microsoft.com/office/word/2016/wordml/cid" xmlns:w16se="http://schemas.microsoft.com/office/word/2015/wordml/symex" xmlns:wpg="http://schemas.microsoft.com/office/word/2010/wordprocessingGroup" xmlns:wpi="http://schemas.microsoft.com/office/word/2010/wordprocessingInk" xmlns:wne="http://schemas.microsoft.com/office/word/2006/wordml" xmlns:wps="http://schemas.microsoft.com/office/word/2010/wordprocessingShape" mc:Ignorable="w14 w15 w16se w16cid wp14">
-  <w:abstractNum w:abstractNumId="0" w15:restartNumberingAfterBreak="0">
+<w:numbering xmlns:wpc="http://schemas.microsoft.com/office/word/2010/wordprocessingCanvas" xmlns:mo="http://schemas.microsoft.com/office/mac/office/2008/main" xmlns:mc="http://schemas.openxmlformats.org/markup-compatibility/2006" xmlns:mv="urn:schemas-microsoft-com:mac:vml" xmlns:o="urn:schemas-microsoft-com:office:office" xmlns:r="http://schemas.openxmlformats.org/officeDocument/2006/relationships" xmlns:m="http://schemas.openxmlformats.org/officeDocument/2006/math" xmlns:v="urn:schemas-microsoft-com:vml" xmlns:wp14="http://schemas.microsoft.com/office/word/2010/wordprocessingDrawing" xmlns:wp="http://schemas.openxmlformats.org/drawingml/2006/wordprocessingDrawing" xmlns:w10="urn:schemas-microsoft-com:office:word" xmlns:w="http://schemas.openxmlformats.org/wordprocessingml/2006/main" xmlns:w14="http://schemas.microsoft.com/office/word/2010/wordml" xmlns:wpg="http://schemas.microsoft.com/office/word/2010/wordprocessingGroup" xmlns:wpi="http://schemas.microsoft.com/office/word/2010/wordprocessingInk" xmlns:wne="http://schemas.microsoft.com/office/word/2006/wordml" xmlns:wps="http://schemas.microsoft.com/office/word/2010/wordprocessingShape" mc:Ignorable="w14 wp14">
+  <w:abstractNum w:abstractNumId="0">
     <w:nsid w:val="36116D86"/>
     <w:multiLevelType w:val="hybridMultilevel"/>
     <w:tmpl w:val="2F82EFDC"/>
@@ -2806,7 +4220,7 @@
       </w:pPr>
     </w:lvl>
   </w:abstractNum>
-  <w:abstractNum w:abstractNumId="1" w15:restartNumberingAfterBreak="0">
+  <w:abstractNum w:abstractNumId="1">
     <w:nsid w:val="42F62475"/>
     <w:multiLevelType w:val="hybridMultilevel"/>
     <w:tmpl w:val="7708FC5C"/>
@@ -2895,7 +4309,7 @@
       </w:pPr>
     </w:lvl>
   </w:abstractNum>
-  <w:abstractNum w:abstractNumId="2" w15:restartNumberingAfterBreak="0">
+  <w:abstractNum w:abstractNumId="2">
     <w:nsid w:val="652A3CDA"/>
     <w:multiLevelType w:val="multilevel"/>
     <w:tmpl w:val="4E6288C2"/>
@@ -3044,7 +4458,7 @@
       </w:rPr>
     </w:lvl>
   </w:abstractNum>
-  <w:abstractNum w:abstractNumId="3" w15:restartNumberingAfterBreak="0">
+  <w:abstractNum w:abstractNumId="3">
     <w:nsid w:val="659C5C5B"/>
     <w:multiLevelType w:val="multilevel"/>
     <w:tmpl w:val="96026814"/>
@@ -3209,7 +4623,7 @@
 </file>
 
 <file path=word/styles.xml><?xml version="1.0" encoding="utf-8"?>
-<w:styles xmlns:mc="http://schemas.openxmlformats.org/markup-compatibility/2006" xmlns:r="http://schemas.openxmlformats.org/officeDocument/2006/relationships" xmlns:w="http://schemas.openxmlformats.org/wordprocessingml/2006/main" xmlns:w14="http://schemas.microsoft.com/office/word/2010/wordml" xmlns:w15="http://schemas.microsoft.com/office/word/2012/wordml" xmlns:w16cid="http://schemas.microsoft.com/office/word/2016/wordml/cid" xmlns:w16se="http://schemas.microsoft.com/office/word/2015/wordml/symex" mc:Ignorable="w14 w15 w16se w16cid">
+<w:styles xmlns:mc="http://schemas.openxmlformats.org/markup-compatibility/2006" xmlns:r="http://schemas.openxmlformats.org/officeDocument/2006/relationships" xmlns:w="http://schemas.openxmlformats.org/wordprocessingml/2006/main" xmlns:w14="http://schemas.microsoft.com/office/word/2010/wordml" mc:Ignorable="w14">
   <w:docDefaults>
     <w:rPrDefault>
       <w:rPr>
@@ -3221,382 +4635,153 @@
     </w:rPrDefault>
     <w:pPrDefault/>
   </w:docDefaults>
-  <w:latentStyles w:defLockedState="0" w:defUIPriority="99" w:defSemiHidden="0" w:defUnhideWhenUsed="0" w:defQFormat="0" w:count="375">
-    <w:lsdException w:name="Normal" w:uiPriority="0" w:qFormat="1"/>
-    <w:lsdException w:name="heading 1" w:uiPriority="9" w:qFormat="1"/>
-    <w:lsdException w:name="heading 2" w:semiHidden="1" w:uiPriority="9" w:unhideWhenUsed="1" w:qFormat="1"/>
-    <w:lsdException w:name="heading 3" w:semiHidden="1" w:uiPriority="9" w:unhideWhenUsed="1" w:qFormat="1"/>
-    <w:lsdException w:name="heading 4" w:semiHidden="1" w:uiPriority="9" w:unhideWhenUsed="1" w:qFormat="1"/>
-    <w:lsdException w:name="heading 5" w:semiHidden="1" w:uiPriority="9" w:unhideWhenUsed="1" w:qFormat="1"/>
-    <w:lsdException w:name="heading 6" w:semiHidden="1" w:uiPriority="9" w:unhideWhenUsed="1" w:qFormat="1"/>
-    <w:lsdException w:name="heading 7" w:semiHidden="1" w:uiPriority="9" w:unhideWhenUsed="1" w:qFormat="1"/>
-    <w:lsdException w:name="heading 8" w:semiHidden="1" w:uiPriority="9" w:unhideWhenUsed="1" w:qFormat="1"/>
-    <w:lsdException w:name="heading 9" w:semiHidden="1" w:uiPriority="9" w:unhideWhenUsed="1" w:qFormat="1"/>
-    <w:lsdException w:name="index 1" w:semiHidden="1" w:unhideWhenUsed="1"/>
-    <w:lsdException w:name="index 2" w:semiHidden="1" w:unhideWhenUsed="1"/>
-    <w:lsdException w:name="index 3" w:semiHidden="1" w:unhideWhenUsed="1"/>
-    <w:lsdException w:name="index 4" w:semiHidden="1" w:unhideWhenUsed="1"/>
-    <w:lsdException w:name="index 5" w:semiHidden="1" w:unhideWhenUsed="1"/>
-    <w:lsdException w:name="index 6" w:semiHidden="1" w:unhideWhenUsed="1"/>
-    <w:lsdException w:name="index 7" w:semiHidden="1" w:unhideWhenUsed="1"/>
-    <w:lsdException w:name="index 8" w:semiHidden="1" w:unhideWhenUsed="1"/>
-    <w:lsdException w:name="index 9" w:semiHidden="1" w:unhideWhenUsed="1"/>
-    <w:lsdException w:name="toc 1" w:semiHidden="1" w:uiPriority="39" w:unhideWhenUsed="1"/>
-    <w:lsdException w:name="toc 2" w:semiHidden="1" w:uiPriority="39" w:unhideWhenUsed="1"/>
-    <w:lsdException w:name="toc 3" w:semiHidden="1" w:uiPriority="39" w:unhideWhenUsed="1"/>
-    <w:lsdException w:name="toc 4" w:semiHidden="1" w:uiPriority="39" w:unhideWhenUsed="1"/>
-    <w:lsdException w:name="toc 5" w:semiHidden="1" w:uiPriority="39" w:unhideWhenUsed="1"/>
-    <w:lsdException w:name="toc 6" w:semiHidden="1" w:uiPriority="39" w:unhideWhenUsed="1"/>
-    <w:lsdException w:name="toc 7" w:semiHidden="1" w:uiPriority="39" w:unhideWhenUsed="1"/>
-    <w:lsdException w:name="toc 8" w:semiHidden="1" w:uiPriority="39" w:unhideWhenUsed="1"/>
-    <w:lsdException w:name="toc 9" w:semiHidden="1" w:uiPriority="39" w:unhideWhenUsed="1"/>
-    <w:lsdException w:name="Normal Indent" w:semiHidden="1" w:unhideWhenUsed="1"/>
-    <w:lsdException w:name="footnote text" w:semiHidden="1" w:unhideWhenUsed="1"/>
-    <w:lsdException w:name="annotation text" w:semiHidden="1" w:unhideWhenUsed="1"/>
-    <w:lsdException w:name="header" w:semiHidden="1" w:unhideWhenUsed="1"/>
-    <w:lsdException w:name="footer" w:semiHidden="1" w:unhideWhenUsed="1"/>
-    <w:lsdException w:name="index heading" w:semiHidden="1" w:unhideWhenUsed="1"/>
-    <w:lsdException w:name="caption" w:semiHidden="1" w:uiPriority="35" w:unhideWhenUsed="1" w:qFormat="1"/>
-    <w:lsdException w:name="table of figures" w:semiHidden="1" w:unhideWhenUsed="1"/>
-    <w:lsdException w:name="envelope address" w:semiHidden="1" w:unhideWhenUsed="1"/>
-    <w:lsdException w:name="envelope return" w:semiHidden="1" w:unhideWhenUsed="1"/>
-    <w:lsdException w:name="footnote reference" w:semiHidden="1" w:unhideWhenUsed="1"/>
-    <w:lsdException w:name="annotation reference" w:semiHidden="1" w:unhideWhenUsed="1"/>
-    <w:lsdException w:name="line number" w:semiHidden="1" w:unhideWhenUsed="1"/>
-    <w:lsdException w:name="page number" w:semiHidden="1" w:unhideWhenUsed="1"/>
-    <w:lsdException w:name="endnote reference" w:semiHidden="1" w:unhideWhenUsed="1"/>
-    <w:lsdException w:name="endnote text" w:semiHidden="1" w:unhideWhenUsed="1"/>
-    <w:lsdException w:name="table of authorities" w:semiHidden="1" w:unhideWhenUsed="1"/>
-    <w:lsdException w:name="macro" w:semiHidden="1" w:unhideWhenUsed="1"/>
-    <w:lsdException w:name="toa heading" w:semiHidden="1" w:unhideWhenUsed="1"/>
-    <w:lsdException w:name="List" w:semiHidden="1" w:unhideWhenUsed="1"/>
-    <w:lsdException w:name="List Bullet" w:semiHidden="1" w:unhideWhenUsed="1"/>
-    <w:lsdException w:name="List Number" w:semiHidden="1" w:unhideWhenUsed="1"/>
-    <w:lsdException w:name="List 2" w:semiHidden="1" w:unhideWhenUsed="1"/>
-    <w:lsdException w:name="List 3" w:semiHidden="1" w:unhideWhenUsed="1"/>
-    <w:lsdException w:name="List 4" w:semiHidden="1" w:unhideWhenUsed="1"/>
-    <w:lsdException w:name="List 5" w:semiHidden="1" w:unhideWhenUsed="1"/>
-    <w:lsdException w:name="List Bullet 2" w:semiHidden="1" w:unhideWhenUsed="1"/>
-    <w:lsdException w:name="List Bullet 3" w:semiHidden="1" w:unhideWhenUsed="1"/>
-    <w:lsdException w:name="List Bullet 4" w:semiHidden="1" w:unhideWhenUsed="1"/>
-    <w:lsdException w:name="List Bullet 5" w:semiHidden="1" w:unhideWhenUsed="1"/>
-    <w:lsdException w:name="List Number 2" w:semiHidden="1" w:unhideWhenUsed="1"/>
-    <w:lsdException w:name="List Number 3" w:semiHidden="1" w:unhideWhenUsed="1"/>
-    <w:lsdException w:name="List Number 4" w:semiHidden="1" w:unhideWhenUsed="1"/>
-    <w:lsdException w:name="List Number 5" w:semiHidden="1" w:unhideWhenUsed="1"/>
-    <w:lsdException w:name="Title" w:uiPriority="10" w:qFormat="1"/>
-    <w:lsdException w:name="Closing" w:semiHidden="1" w:unhideWhenUsed="1"/>
-    <w:lsdException w:name="Signature" w:semiHidden="1" w:unhideWhenUsed="1"/>
-    <w:lsdException w:name="Default Paragraph Font" w:semiHidden="1" w:uiPriority="1" w:unhideWhenUsed="1"/>
-    <w:lsdException w:name="Body Text" w:semiHidden="1" w:unhideWhenUsed="1"/>
-    <w:lsdException w:name="Body Text Indent" w:semiHidden="1" w:unhideWhenUsed="1"/>
-    <w:lsdException w:name="List Continue" w:semiHidden="1" w:unhideWhenUsed="1"/>
-    <w:lsdException w:name="List Continue 2" w:semiHidden="1" w:unhideWhenUsed="1"/>
-    <w:lsdException w:name="List Continue 3" w:semiHidden="1" w:unhideWhenUsed="1"/>
-    <w:lsdException w:name="List Continue 4" w:semiHidden="1" w:unhideWhenUsed="1"/>
-    <w:lsdException w:name="List Continue 5" w:semiHidden="1" w:unhideWhenUsed="1"/>
-    <w:lsdException w:name="Message Header" w:semiHidden="1" w:unhideWhenUsed="1"/>
-    <w:lsdException w:name="Subtitle" w:uiPriority="11" w:qFormat="1"/>
-    <w:lsdException w:name="Salutation" w:semiHidden="1" w:unhideWhenUsed="1"/>
-    <w:lsdException w:name="Date" w:semiHidden="1" w:unhideWhenUsed="1"/>
-    <w:lsdException w:name="Body Text First Indent" w:semiHidden="1" w:unhideWhenUsed="1"/>
-    <w:lsdException w:name="Body Text First Indent 2" w:semiHidden="1" w:unhideWhenUsed="1"/>
-    <w:lsdException w:name="Note Heading" w:semiHidden="1" w:unhideWhenUsed="1"/>
-    <w:lsdException w:name="Body Text 2" w:semiHidden="1" w:unhideWhenUsed="1"/>
-    <w:lsdException w:name="Body Text 3" w:semiHidden="1" w:unhideWhenUsed="1"/>
-    <w:lsdException w:name="Body Text Indent 2" w:semiHidden="1" w:unhideWhenUsed="1"/>
-    <w:lsdException w:name="Body Text Indent 3" w:semiHidden="1" w:unhideWhenUsed="1"/>
-    <w:lsdException w:name="Block Text" w:semiHidden="1" w:unhideWhenUsed="1"/>
-    <w:lsdException w:name="Hyperlink" w:semiHidden="1" w:unhideWhenUsed="1"/>
-    <w:lsdException w:name="FollowedHyperlink" w:semiHidden="1" w:unhideWhenUsed="1"/>
-    <w:lsdException w:name="Strong" w:uiPriority="22" w:qFormat="1"/>
-    <w:lsdException w:name="Emphasis" w:uiPriority="20" w:qFormat="1"/>
-    <w:lsdException w:name="Document Map" w:semiHidden="1" w:unhideWhenUsed="1"/>
-    <w:lsdException w:name="Plain Text" w:semiHidden="1" w:unhideWhenUsed="1"/>
-    <w:lsdException w:name="E-mail Signature" w:semiHidden="1" w:unhideWhenUsed="1"/>
-    <w:lsdException w:name="HTML Top of Form" w:semiHidden="1" w:unhideWhenUsed="1"/>
-    <w:lsdException w:name="HTML Bottom of Form" w:semiHidden="1" w:unhideWhenUsed="1"/>
-    <w:lsdException w:name="Normal (Web)" w:semiHidden="1" w:unhideWhenUsed="1"/>
-    <w:lsdException w:name="HTML Acronym" w:semiHidden="1" w:unhideWhenUsed="1"/>
-    <w:lsdException w:name="HTML Address" w:semiHidden="1" w:unhideWhenUsed="1"/>
-    <w:lsdException w:name="HTML Cite" w:semiHidden="1" w:unhideWhenUsed="1"/>
-    <w:lsdException w:name="HTML Code" w:semiHidden="1" w:unhideWhenUsed="1"/>
-    <w:lsdException w:name="HTML Definition" w:semiHidden="1" w:unhideWhenUsed="1"/>
-    <w:lsdException w:name="HTML Keyboard" w:semiHidden="1" w:unhideWhenUsed="1"/>
-    <w:lsdException w:name="HTML Preformatted" w:semiHidden="1" w:unhideWhenUsed="1"/>
-    <w:lsdException w:name="HTML Sample" w:semiHidden="1" w:unhideWhenUsed="1"/>
-    <w:lsdException w:name="HTML Typewriter" w:semiHidden="1" w:unhideWhenUsed="1"/>
-    <w:lsdException w:name="HTML Variable" w:semiHidden="1" w:unhideWhenUsed="1"/>
-    <w:lsdException w:name="Normal Table" w:semiHidden="1" w:unhideWhenUsed="1"/>
-    <w:lsdException w:name="annotation subject" w:semiHidden="1" w:unhideWhenUsed="1"/>
-    <w:lsdException w:name="No List" w:semiHidden="1" w:unhideWhenUsed="1"/>
-    <w:lsdException w:name="Outline List 1" w:semiHidden="1" w:unhideWhenUsed="1"/>
-    <w:lsdException w:name="Outline List 2" w:semiHidden="1" w:unhideWhenUsed="1"/>
-    <w:lsdException w:name="Outline List 3" w:semiHidden="1" w:unhideWhenUsed="1"/>
-    <w:lsdException w:name="Table Simple 1" w:semiHidden="1" w:unhideWhenUsed="1"/>
-    <w:lsdException w:name="Table Simple 2" w:semiHidden="1" w:unhideWhenUsed="1"/>
-    <w:lsdException w:name="Table Simple 3" w:semiHidden="1" w:unhideWhenUsed="1"/>
-    <w:lsdException w:name="Table Classic 1" w:semiHidden="1" w:unhideWhenUsed="1"/>
-    <w:lsdException w:name="Table Classic 2" w:semiHidden="1" w:unhideWhenUsed="1"/>
-    <w:lsdException w:name="Table Classic 3" w:semiHidden="1" w:unhideWhenUsed="1"/>
-    <w:lsdException w:name="Table Classic 4" w:semiHidden="1" w:unhideWhenUsed="1"/>
-    <w:lsdException w:name="Table Colorful 1" w:semiHidden="1" w:unhideWhenUsed="1"/>
-    <w:lsdException w:name="Table Colorful 2" w:semiHidden="1" w:unhideWhenUsed="1"/>
-    <w:lsdException w:name="Table Colorful 3" w:semiHidden="1" w:unhideWhenUsed="1"/>
-    <w:lsdException w:name="Table Columns 1" w:semiHidden="1" w:unhideWhenUsed="1"/>
-    <w:lsdException w:name="Table Columns 2" w:semiHidden="1" w:unhideWhenUsed="1"/>
-    <w:lsdException w:name="Table Columns 3" w:semiHidden="1" w:unhideWhenUsed="1"/>
-    <w:lsdException w:name="Table Columns 4" w:semiHidden="1" w:unhideWhenUsed="1"/>
-    <w:lsdException w:name="Table Columns 5" w:semiHidden="1" w:unhideWhenUsed="1"/>
-    <w:lsdException w:name="Table Grid 1" w:semiHidden="1" w:unhideWhenUsed="1"/>
-    <w:lsdException w:name="Table Grid 2" w:semiHidden="1" w:unhideWhenUsed="1"/>
-    <w:lsdException w:name="Table Grid 3" w:semiHidden="1" w:unhideWhenUsed="1"/>
-    <w:lsdException w:name="Table Grid 4" w:semiHidden="1" w:unhideWhenUsed="1"/>
-    <w:lsdException w:name="Table Grid 5" w:semiHidden="1" w:unhideWhenUsed="1"/>
-    <w:lsdException w:name="Table Grid 6" w:semiHidden="1" w:unhideWhenUsed="1"/>
-    <w:lsdException w:name="Table Grid 7" w:semiHidden="1" w:unhideWhenUsed="1"/>
-    <w:lsdException w:name="Table Grid 8" w:semiHidden="1" w:unhideWhenUsed="1"/>
-    <w:lsdException w:name="Table List 1" w:semiHidden="1" w:unhideWhenUsed="1"/>
-    <w:lsdException w:name="Table List 2" w:semiHidden="1" w:unhideWhenUsed="1"/>
-    <w:lsdException w:name="Table List 3" w:semiHidden="1" w:unhideWhenUsed="1"/>
-    <w:lsdException w:name="Table List 4" w:semiHidden="1" w:unhideWhenUsed="1"/>
-    <w:lsdException w:name="Table List 5" w:semiHidden="1" w:unhideWhenUsed="1"/>
-    <w:lsdException w:name="Table List 6" w:semiHidden="1" w:unhideWhenUsed="1"/>
-    <w:lsdException w:name="Table List 7" w:semiHidden="1" w:unhideWhenUsed="1"/>
-    <w:lsdException w:name="Table List 8" w:semiHidden="1" w:unhideWhenUsed="1"/>
-    <w:lsdException w:name="Table 3D effects 1" w:semiHidden="1" w:unhideWhenUsed="1"/>
-    <w:lsdException w:name="Table 3D effects 2" w:semiHidden="1" w:unhideWhenUsed="1"/>
-    <w:lsdException w:name="Table 3D effects 3" w:semiHidden="1" w:unhideWhenUsed="1"/>
-    <w:lsdException w:name="Table Contemporary" w:semiHidden="1" w:unhideWhenUsed="1"/>
-    <w:lsdException w:name="Table Elegant" w:semiHidden="1" w:unhideWhenUsed="1"/>
-    <w:lsdException w:name="Table Professional" w:semiHidden="1" w:unhideWhenUsed="1"/>
-    <w:lsdException w:name="Table Subtle 1" w:semiHidden="1" w:unhideWhenUsed="1"/>
-    <w:lsdException w:name="Table Subtle 2" w:semiHidden="1" w:unhideWhenUsed="1"/>
-    <w:lsdException w:name="Table Web 1" w:semiHidden="1" w:unhideWhenUsed="1"/>
-    <w:lsdException w:name="Table Web 2" w:semiHidden="1" w:unhideWhenUsed="1"/>
-    <w:lsdException w:name="Table Web 3" w:semiHidden="1" w:unhideWhenUsed="1"/>
-    <w:lsdException w:name="Balloon Text" w:semiHidden="1" w:unhideWhenUsed="1"/>
-    <w:lsdException w:name="Table Grid" w:uiPriority="39"/>
-    <w:lsdException w:name="Table Theme" w:semiHidden="1" w:unhideWhenUsed="1"/>
-    <w:lsdException w:name="Placeholder Text" w:semiHidden="1"/>
-    <w:lsdException w:name="No Spacing" w:uiPriority="1" w:qFormat="1"/>
-    <w:lsdException w:name="Light Shading" w:uiPriority="60"/>
-    <w:lsdException w:name="Light List" w:uiPriority="61"/>
-    <w:lsdException w:name="Light Grid" w:uiPriority="62"/>
-    <w:lsdException w:name="Medium Shading 1" w:uiPriority="63"/>
-    <w:lsdException w:name="Medium Shading 2" w:uiPriority="64"/>
-    <w:lsdException w:name="Medium List 1" w:uiPriority="65"/>
-    <w:lsdException w:name="Medium List 2" w:uiPriority="66"/>
-    <w:lsdException w:name="Medium Grid 1" w:uiPriority="67"/>
-    <w:lsdException w:name="Medium Grid 2" w:uiPriority="68"/>
-    <w:lsdException w:name="Medium Grid 3" w:uiPriority="69"/>
-    <w:lsdException w:name="Dark List" w:uiPriority="70"/>
-    <w:lsdException w:name="Colorful Shading" w:uiPriority="71"/>
-    <w:lsdException w:name="Colorful List" w:uiPriority="72"/>
-    <w:lsdException w:name="Colorful Grid" w:uiPriority="73"/>
-    <w:lsdException w:name="Light Shading Accent 1" w:uiPriority="60"/>
-    <w:lsdException w:name="Light List Accent 1" w:uiPriority="61"/>
-    <w:lsdException w:name="Light Grid Accent 1" w:uiPriority="62"/>
-    <w:lsdException w:name="Medium Shading 1 Accent 1" w:uiPriority="63"/>
-    <w:lsdException w:name="Medium Shading 2 Accent 1" w:uiPriority="64"/>
-    <w:lsdException w:name="Medium List 1 Accent 1" w:uiPriority="65"/>
-    <w:lsdException w:name="Revision" w:semiHidden="1"/>
-    <w:lsdException w:name="List Paragraph" w:uiPriority="34" w:qFormat="1"/>
-    <w:lsdException w:name="Quote" w:uiPriority="29" w:qFormat="1"/>
-    <w:lsdException w:name="Intense Quote" w:uiPriority="30" w:qFormat="1"/>
-    <w:lsdException w:name="Medium List 2 Accent 1" w:uiPriority="66"/>
-    <w:lsdException w:name="Medium Grid 1 Accent 1" w:uiPriority="67"/>
-    <w:lsdException w:name="Medium Grid 2 Accent 1" w:uiPriority="68"/>
-    <w:lsdException w:name="Medium Grid 3 Accent 1" w:uiPriority="69"/>
-    <w:lsdException w:name="Dark List Accent 1" w:uiPriority="70"/>
-    <w:lsdException w:name="Colorful Shading Accent 1" w:uiPriority="71"/>
-    <w:lsdException w:name="Colorful List Accent 1" w:uiPriority="72"/>
-    <w:lsdException w:name="Colorful Grid Accent 1" w:uiPriority="73"/>
-    <w:lsdException w:name="Light Shading Accent 2" w:uiPriority="60"/>
-    <w:lsdException w:name="Light List Accent 2" w:uiPriority="61"/>
-    <w:lsdException w:name="Light Grid Accent 2" w:uiPriority="62"/>
-    <w:lsdException w:name="Medium Shading 1 Accent 2" w:uiPriority="63"/>
-    <w:lsdException w:name="Medium Shading 2 Accent 2" w:uiPriority="64"/>
-    <w:lsdException w:name="Medium List 1 Accent 2" w:uiPriority="65"/>
-    <w:lsdException w:name="Medium List 2 Accent 2" w:uiPriority="66"/>
-    <w:lsdException w:name="Medium Grid 1 Accent 2" w:uiPriority="67"/>
-    <w:lsdException w:name="Medium Grid 2 Accent 2" w:uiPriority="68"/>
-    <w:lsdException w:name="Medium Grid 3 Accent 2" w:uiPriority="69"/>
-    <w:lsdException w:name="Dark List Accent 2" w:uiPriority="70"/>
-    <w:lsdException w:name="Colorful Shading Accent 2" w:uiPriority="71"/>
-    <w:lsdException w:name="Colorful List Accent 2" w:uiPriority="72"/>
-    <w:lsdException w:name="Colorful Grid Accent 2" w:uiPriority="73"/>
-    <w:lsdException w:name="Light Shading Accent 3" w:uiPriority="60"/>
-    <w:lsdException w:name="Light List Accent 3" w:uiPriority="61"/>
-    <w:lsdException w:name="Light Grid Accent 3" w:uiPriority="62"/>
-    <w:lsdException w:name="Medium Shading 1 Accent 3" w:uiPriority="63"/>
-    <w:lsdException w:name="Medium Shading 2 Accent 3" w:uiPriority="64"/>
-    <w:lsdException w:name="Medium List 1 Accent 3" w:uiPriority="65"/>
-    <w:lsdException w:name="Medium List 2 Accent 3" w:uiPriority="66"/>
-    <w:lsdException w:name="Medium Grid 1 Accent 3" w:uiPriority="67"/>
-    <w:lsdException w:name="Medium Grid 2 Accent 3" w:uiPriority="68"/>
-    <w:lsdException w:name="Medium Grid 3 Accent 3" w:uiPriority="69"/>
-    <w:lsdException w:name="Dark List Accent 3" w:uiPriority="70"/>
-    <w:lsdException w:name="Colorful Shading Accent 3" w:uiPriority="71"/>
-    <w:lsdException w:name="Colorful List Accent 3" w:uiPriority="72"/>
-    <w:lsdException w:name="Colorful Grid Accent 3" w:uiPriority="73"/>
-    <w:lsdException w:name="Light Shading Accent 4" w:uiPriority="60"/>
-    <w:lsdException w:name="Light List Accent 4" w:uiPriority="61"/>
-    <w:lsdException w:name="Light Grid Accent 4" w:uiPriority="62"/>
-    <w:lsdException w:name="Medium Shading 1 Accent 4" w:uiPriority="63"/>
-    <w:lsdException w:name="Medium Shading 2 Accent 4" w:uiPriority="64"/>
-    <w:lsdException w:name="Medium List 1 Accent 4" w:uiPriority="65"/>
-    <w:lsdException w:name="Medium List 2 Accent 4" w:uiPriority="66"/>
-    <w:lsdException w:name="Medium Grid 1 Accent 4" w:uiPriority="67"/>
-    <w:lsdException w:name="Medium Grid 2 Accent 4" w:uiPriority="68"/>
-    <w:lsdException w:name="Medium Grid 3 Accent 4" w:uiPriority="69"/>
-    <w:lsdException w:name="Dark List Accent 4" w:uiPriority="70"/>
-    <w:lsdException w:name="Colorful Shading Accent 4" w:uiPriority="71"/>
-    <w:lsdException w:name="Colorful List Accent 4" w:uiPriority="72"/>
-    <w:lsdException w:name="Colorful Grid Accent 4" w:uiPriority="73"/>
-    <w:lsdException w:name="Light Shading Accent 5" w:uiPriority="60"/>
-    <w:lsdException w:name="Light List Accent 5" w:uiPriority="61"/>
-    <w:lsdException w:name="Light Grid Accent 5" w:uiPriority="62"/>
-    <w:lsdException w:name="Medium Shading 1 Accent 5" w:uiPriority="63"/>
-    <w:lsdException w:name="Medium Shading 2 Accent 5" w:uiPriority="64"/>
-    <w:lsdException w:name="Medium List 1 Accent 5" w:uiPriority="65"/>
-    <w:lsdException w:name="Medium List 2 Accent 5" w:uiPriority="66"/>
-    <w:lsdException w:name="Medium Grid 1 Accent 5" w:uiPriority="67"/>
-    <w:lsdException w:name="Medium Grid 2 Accent 5" w:uiPriority="68"/>
-    <w:lsdException w:name="Medium Grid 3 Accent 5" w:uiPriority="69"/>
-    <w:lsdException w:name="Dark List Accent 5" w:uiPriority="70"/>
-    <w:lsdException w:name="Colorful Shading Accent 5" w:uiPriority="71"/>
-    <w:lsdException w:name="Colorful List Accent 5" w:uiPriority="72"/>
-    <w:lsdException w:name="Colorful Grid Accent 5" w:uiPriority="73"/>
-    <w:lsdException w:name="Light Shading Accent 6" w:uiPriority="60"/>
-    <w:lsdException w:name="Light List Accent 6" w:uiPriority="61"/>
-    <w:lsdException w:name="Light Grid Accent 6" w:uiPriority="62"/>
-    <w:lsdException w:name="Medium Shading 1 Accent 6" w:uiPriority="63"/>
-    <w:lsdException w:name="Medium Shading 2 Accent 6" w:uiPriority="64"/>
-    <w:lsdException w:name="Medium List 1 Accent 6" w:uiPriority="65"/>
-    <w:lsdException w:name="Medium List 2 Accent 6" w:uiPriority="66"/>
-    <w:lsdException w:name="Medium Grid 1 Accent 6" w:uiPriority="67"/>
-    <w:lsdException w:name="Medium Grid 2 Accent 6" w:uiPriority="68"/>
-    <w:lsdException w:name="Medium Grid 3 Accent 6" w:uiPriority="69"/>
-    <w:lsdException w:name="Dark List Accent 6" w:uiPriority="70"/>
-    <w:lsdException w:name="Colorful Shading Accent 6" w:uiPriority="71"/>
-    <w:lsdException w:name="Colorful List Accent 6" w:uiPriority="72"/>
-    <w:lsdException w:name="Colorful Grid Accent 6" w:uiPriority="73"/>
-    <w:lsdException w:name="Subtle Emphasis" w:uiPriority="19" w:qFormat="1"/>
-    <w:lsdException w:name="Intense Emphasis" w:uiPriority="21" w:qFormat="1"/>
-    <w:lsdException w:name="Subtle Reference" w:uiPriority="31" w:qFormat="1"/>
-    <w:lsdException w:name="Intense Reference" w:uiPriority="32" w:qFormat="1"/>
-    <w:lsdException w:name="Book Title" w:uiPriority="33" w:qFormat="1"/>
-    <w:lsdException w:name="Bibliography" w:semiHidden="1" w:uiPriority="37" w:unhideWhenUsed="1"/>
-    <w:lsdException w:name="TOC Heading" w:semiHidden="1" w:uiPriority="39" w:unhideWhenUsed="1" w:qFormat="1"/>
-    <w:lsdException w:name="Plain Table 1" w:uiPriority="41"/>
-    <w:lsdException w:name="Plain Table 2" w:uiPriority="42"/>
-    <w:lsdException w:name="Plain Table 3" w:uiPriority="43"/>
-    <w:lsdException w:name="Plain Table 4" w:uiPriority="44"/>
-    <w:lsdException w:name="Plain Table 5" w:uiPriority="45"/>
-    <w:lsdException w:name="Grid Table Light" w:uiPriority="40"/>
-    <w:lsdException w:name="Grid Table 1 Light" w:uiPriority="46"/>
-    <w:lsdException w:name="Grid Table 2" w:uiPriority="47"/>
-    <w:lsdException w:name="Grid Table 3" w:uiPriority="48"/>
-    <w:lsdException w:name="Grid Table 4" w:uiPriority="49"/>
-    <w:lsdException w:name="Grid Table 5 Dark" w:uiPriority="50"/>
-    <w:lsdException w:name="Grid Table 6 Colorful" w:uiPriority="51"/>
-    <w:lsdException w:name="Grid Table 7 Colorful" w:uiPriority="52"/>
-    <w:lsdException w:name="Grid Table 1 Light Accent 1" w:uiPriority="46"/>
-    <w:lsdException w:name="Grid Table 2 Accent 1" w:uiPriority="47"/>
-    <w:lsdException w:name="Grid Table 3 Accent 1" w:uiPriority="48"/>
-    <w:lsdException w:name="Grid Table 4 Accent 1" w:uiPriority="49"/>
-    <w:lsdException w:name="Grid Table 5 Dark Accent 1" w:uiPriority="50"/>
-    <w:lsdException w:name="Grid Table 6 Colorful Accent 1" w:uiPriority="51"/>
-    <w:lsdException w:name="Grid Table 7 Colorful Accent 1" w:uiPriority="52"/>
-    <w:lsdException w:name="Grid Table 1 Light Accent 2" w:uiPriority="46"/>
-    <w:lsdException w:name="Grid Table 2 Accent 2" w:uiPriority="47"/>
-    <w:lsdException w:name="Grid Table 3 Accent 2" w:uiPriority="48"/>
-    <w:lsdException w:name="Grid Table 4 Accent 2" w:uiPriority="49"/>
-    <w:lsdException w:name="Grid Table 5 Dark Accent 2" w:uiPriority="50"/>
-    <w:lsdException w:name="Grid Table 6 Colorful Accent 2" w:uiPriority="51"/>
-    <w:lsdException w:name="Grid Table 7 Colorful Accent 2" w:uiPriority="52"/>
-    <w:lsdException w:name="Grid Table 1 Light Accent 3" w:uiPriority="46"/>
-    <w:lsdException w:name="Grid Table 2 Accent 3" w:uiPriority="47"/>
-    <w:lsdException w:name="Grid Table 3 Accent 3" w:uiPriority="48"/>
-    <w:lsdException w:name="Grid Table 4 Accent 3" w:uiPriority="49"/>
-    <w:lsdException w:name="Grid Table 5 Dark Accent 3" w:uiPriority="50"/>
-    <w:lsdException w:name="Grid Table 6 Colorful Accent 3" w:uiPriority="51"/>
-    <w:lsdException w:name="Grid Table 7 Colorful Accent 3" w:uiPriority="52"/>
-    <w:lsdException w:name="Grid Table 1 Light Accent 4" w:uiPriority="46"/>
-    <w:lsdException w:name="Grid Table 2 Accent 4" w:uiPriority="47"/>
-    <w:lsdException w:name="Grid Table 3 Accent 4" w:uiPriority="48"/>
-    <w:lsdException w:name="Grid Table 4 Accent 4" w:uiPriority="49"/>
-    <w:lsdException w:name="Grid Table 5 Dark Accent 4" w:uiPriority="50"/>
-    <w:lsdException w:name="Grid Table 6 Colorful Accent 4" w:uiPriority="51"/>
-    <w:lsdException w:name="Grid Table 7 Colorful Accent 4" w:uiPriority="52"/>
-    <w:lsdException w:name="Grid Table 1 Light Accent 5" w:uiPriority="46"/>
-    <w:lsdException w:name="Grid Table 2 Accent 5" w:uiPriority="47"/>
-    <w:lsdException w:name="Grid Table 3 Accent 5" w:uiPriority="48"/>
-    <w:lsdException w:name="Grid Table 4 Accent 5" w:uiPriority="49"/>
-    <w:lsdException w:name="Grid Table 5 Dark Accent 5" w:uiPriority="50"/>
-    <w:lsdException w:name="Grid Table 6 Colorful Accent 5" w:uiPriority="51"/>
-    <w:lsdException w:name="Grid Table 7 Colorful Accent 5" w:uiPriority="52"/>
-    <w:lsdException w:name="Grid Table 1 Light Accent 6" w:uiPriority="46"/>
-    <w:lsdException w:name="Grid Table 2 Accent 6" w:uiPriority="47"/>
-    <w:lsdException w:name="Grid Table 3 Accent 6" w:uiPriority="48"/>
-    <w:lsdException w:name="Grid Table 4 Accent 6" w:uiPriority="49"/>
-    <w:lsdException w:name="Grid Table 5 Dark Accent 6" w:uiPriority="50"/>
-    <w:lsdException w:name="Grid Table 6 Colorful Accent 6" w:uiPriority="51"/>
-    <w:lsdException w:name="Grid Table 7 Colorful Accent 6" w:uiPriority="52"/>
-    <w:lsdException w:name="List Table 1 Light" w:uiPriority="46"/>
-    <w:lsdException w:name="List Table 2" w:uiPriority="47"/>
-    <w:lsdException w:name="List Table 3" w:uiPriority="48"/>
-    <w:lsdException w:name="List Table 4" w:uiPriority="49"/>
-    <w:lsdException w:name="List Table 5 Dark" w:uiPriority="50"/>
-    <w:lsdException w:name="List Table 6 Colorful" w:uiPriority="51"/>
-    <w:lsdException w:name="List Table 7 Colorful" w:uiPriority="52"/>
-    <w:lsdException w:name="List Table 1 Light Accent 1" w:uiPriority="46"/>
-    <w:lsdException w:name="List Table 2 Accent 1" w:uiPriority="47"/>
-    <w:lsdException w:name="List Table 3 Accent 1" w:uiPriority="48"/>
-    <w:lsdException w:name="List Table 4 Accent 1" w:uiPriority="49"/>
-    <w:lsdException w:name="List Table 5 Dark Accent 1" w:uiPriority="50"/>
-    <w:lsdException w:name="List Table 6 Colorful Accent 1" w:uiPriority="51"/>
-    <w:lsdException w:name="List Table 7 Colorful Accent 1" w:uiPriority="52"/>
-    <w:lsdException w:name="List Table 1 Light Accent 2" w:uiPriority="46"/>
-    <w:lsdException w:name="List Table 2 Accent 2" w:uiPriority="47"/>
-    <w:lsdException w:name="List Table 3 Accent 2" w:uiPriority="48"/>
-    <w:lsdException w:name="List Table 4 Accent 2" w:uiPriority="49"/>
-    <w:lsdException w:name="List Table 5 Dark Accent 2" w:uiPriority="50"/>
-    <w:lsdException w:name="List Table 6 Colorful Accent 2" w:uiPriority="51"/>
-    <w:lsdException w:name="List Table 7 Colorful Accent 2" w:uiPriority="52"/>
-    <w:lsdException w:name="List Table 1 Light Accent 3" w:uiPriority="46"/>
-    <w:lsdException w:name="List Table 2 Accent 3" w:uiPriority="47"/>
-    <w:lsdException w:name="List Table 3 Accent 3" w:uiPriority="48"/>
-    <w:lsdException w:name="List Table 4 Accent 3" w:uiPriority="49"/>
-    <w:lsdException w:name="List Table 5 Dark Accent 3" w:uiPriority="50"/>
-    <w:lsdException w:name="List Table 6 Colorful Accent 3" w:uiPriority="51"/>
-    <w:lsdException w:name="List Table 7 Colorful Accent 3" w:uiPriority="52"/>
-    <w:lsdException w:name="List Table 1 Light Accent 4" w:uiPriority="46"/>
-    <w:lsdException w:name="List Table 2 Accent 4" w:uiPriority="47"/>
-    <w:lsdException w:name="List Table 3 Accent 4" w:uiPriority="48"/>
-    <w:lsdException w:name="List Table 4 Accent 4" w:uiPriority="49"/>
-    <w:lsdException w:name="List Table 5 Dark Accent 4" w:uiPriority="50"/>
-    <w:lsdException w:name="List Table 6 Colorful Accent 4" w:uiPriority="51"/>
-    <w:lsdException w:name="List Table 7 Colorful Accent 4" w:uiPriority="52"/>
-    <w:lsdException w:name="List Table 1 Light Accent 5" w:uiPriority="46"/>
-    <w:lsdException w:name="List Table 2 Accent 5" w:uiPriority="47"/>
-    <w:lsdException w:name="List Table 3 Accent 5" w:uiPriority="48"/>
-    <w:lsdException w:name="List Table 4 Accent 5" w:uiPriority="49"/>
-    <w:lsdException w:name="List Table 5 Dark Accent 5" w:uiPriority="50"/>
-    <w:lsdException w:name="List Table 6 Colorful Accent 5" w:uiPriority="51"/>
-    <w:lsdException w:name="List Table 7 Colorful Accent 5" w:uiPriority="52"/>
-    <w:lsdException w:name="List Table 1 Light Accent 6" w:uiPriority="46"/>
-    <w:lsdException w:name="List Table 2 Accent 6" w:uiPriority="47"/>
-    <w:lsdException w:name="List Table 3 Accent 6" w:uiPriority="48"/>
-    <w:lsdException w:name="List Table 4 Accent 6" w:uiPriority="49"/>
-    <w:lsdException w:name="List Table 5 Dark Accent 6" w:uiPriority="50"/>
-    <w:lsdException w:name="List Table 6 Colorful Accent 6" w:uiPriority="51"/>
-    <w:lsdException w:name="List Table 7 Colorful Accent 6" w:uiPriority="52"/>
-    <w:lsdException w:name="Mention" w:semiHidden="1" w:unhideWhenUsed="1"/>
-    <w:lsdException w:name="Smart Hyperlink" w:semiHidden="1" w:unhideWhenUsed="1"/>
-    <w:lsdException w:name="Hashtag" w:semiHidden="1" w:unhideWhenUsed="1"/>
-    <w:lsdException w:name="Unresolved Mention" w:semiHidden="1" w:unhideWhenUsed="1"/>
+  <w:latentStyles w:defLockedState="0" w:defUIPriority="99" w:defSemiHidden="1" w:defUnhideWhenUsed="1" w:defQFormat="0" w:count="276">
+    <w:lsdException w:name="Normal" w:semiHidden="0" w:uiPriority="0" w:unhideWhenUsed="0" w:qFormat="1"/>
+    <w:lsdException w:name="heading 1" w:semiHidden="0" w:uiPriority="9" w:unhideWhenUsed="0" w:qFormat="1"/>
+    <w:lsdException w:name="heading 2" w:uiPriority="9" w:qFormat="1"/>
+    <w:lsdException w:name="heading 3" w:uiPriority="9" w:qFormat="1"/>
+    <w:lsdException w:name="heading 4" w:uiPriority="9" w:qFormat="1"/>
+    <w:lsdException w:name="heading 5" w:uiPriority="9" w:qFormat="1"/>
+    <w:lsdException w:name="heading 6" w:uiPriority="9" w:qFormat="1"/>
+    <w:lsdException w:name="heading 7" w:uiPriority="9" w:qFormat="1"/>
+    <w:lsdException w:name="heading 8" w:uiPriority="9" w:qFormat="1"/>
+    <w:lsdException w:name="heading 9" w:uiPriority="9" w:qFormat="1"/>
+    <w:lsdException w:name="toc 1" w:uiPriority="39"/>
+    <w:lsdException w:name="toc 2" w:uiPriority="39"/>
+    <w:lsdException w:name="toc 3" w:uiPriority="39"/>
+    <w:lsdException w:name="toc 4" w:uiPriority="39"/>
+    <w:lsdException w:name="toc 5" w:uiPriority="39"/>
+    <w:lsdException w:name="toc 6" w:uiPriority="39"/>
+    <w:lsdException w:name="toc 7" w:uiPriority="39"/>
+    <w:lsdException w:name="toc 8" w:uiPriority="39"/>
+    <w:lsdException w:name="toc 9" w:uiPriority="39"/>
+    <w:lsdException w:name="caption" w:uiPriority="35" w:qFormat="1"/>
+    <w:lsdException w:name="Title" w:semiHidden="0" w:uiPriority="10" w:unhideWhenUsed="0" w:qFormat="1"/>
+    <w:lsdException w:name="Default Paragraph Font" w:uiPriority="1"/>
+    <w:lsdException w:name="Subtitle" w:semiHidden="0" w:uiPriority="11" w:unhideWhenUsed="0" w:qFormat="1"/>
+    <w:lsdException w:name="Strong" w:semiHidden="0" w:uiPriority="22" w:unhideWhenUsed="0" w:qFormat="1"/>
+    <w:lsdException w:name="Emphasis" w:semiHidden="0" w:uiPriority="20" w:unhideWhenUsed="0" w:qFormat="1"/>
+    <w:lsdException w:name="Table Grid" w:semiHidden="0" w:uiPriority="39" w:unhideWhenUsed="0"/>
+    <w:lsdException w:name="Note Level 1" w:semiHidden="0" w:unhideWhenUsed="0"/>
+    <w:lsdException w:name="Note Level 2" w:semiHidden="0" w:unhideWhenUsed="0"/>
+    <w:lsdException w:name="Note Level 3" w:semiHidden="0" w:unhideWhenUsed="0"/>
+    <w:lsdException w:name="Note Level 4" w:semiHidden="0" w:unhideWhenUsed="0"/>
+    <w:lsdException w:name="Note Level 5" w:semiHidden="0" w:unhideWhenUsed="0"/>
+    <w:lsdException w:name="Note Level 6" w:semiHidden="0" w:unhideWhenUsed="0"/>
+    <w:lsdException w:name="Note Level 7" w:semiHidden="0" w:unhideWhenUsed="0"/>
+    <w:lsdException w:name="Note Level 8" w:semiHidden="0" w:unhideWhenUsed="0"/>
+    <w:lsdException w:name="Note Level 9" w:semiHidden="0" w:unhideWhenUsed="0"/>
+    <w:lsdException w:name="Placeholder Text" w:unhideWhenUsed="0"/>
+    <w:lsdException w:name="No Spacing" w:semiHidden="0" w:uiPriority="1" w:unhideWhenUsed="0" w:qFormat="1"/>
+    <w:lsdException w:name="Light Shading" w:semiHidden="0" w:uiPriority="60" w:unhideWhenUsed="0"/>
+    <w:lsdException w:name="Light List" w:semiHidden="0" w:uiPriority="61" w:unhideWhenUsed="0"/>
+    <w:lsdException w:name="Light Grid" w:semiHidden="0" w:uiPriority="62" w:unhideWhenUsed="0"/>
+    <w:lsdException w:name="Medium Shading 1" w:semiHidden="0" w:uiPriority="63" w:unhideWhenUsed="0"/>
+    <w:lsdException w:name="Medium Shading 2" w:semiHidden="0" w:uiPriority="64" w:unhideWhenUsed="0"/>
+    <w:lsdException w:name="Medium List 1" w:semiHidden="0" w:uiPriority="65" w:unhideWhenUsed="0"/>
+    <w:lsdException w:name="Medium List 2" w:semiHidden="0" w:uiPriority="66" w:unhideWhenUsed="0"/>
+    <w:lsdException w:name="Medium Grid 1" w:semiHidden="0" w:uiPriority="67" w:unhideWhenUsed="0"/>
+    <w:lsdException w:name="Medium Grid 2" w:semiHidden="0" w:uiPriority="68" w:unhideWhenUsed="0"/>
+    <w:lsdException w:name="Medium Grid 3" w:semiHidden="0" w:uiPriority="69" w:unhideWhenUsed="0"/>
+    <w:lsdException w:name="Dark List" w:semiHidden="0" w:uiPriority="70" w:unhideWhenUsed="0"/>
+    <w:lsdException w:name="Colorful Shading" w:semiHidden="0" w:uiPriority="71" w:unhideWhenUsed="0"/>
+    <w:lsdException w:name="Colorful List" w:semiHidden="0" w:uiPriority="72" w:unhideWhenUsed="0"/>
+    <w:lsdException w:name="Colorful Grid" w:semiHidden="0" w:uiPriority="73" w:unhideWhenUsed="0"/>
+    <w:lsdException w:name="Light Shading Accent 1" w:semiHidden="0" w:uiPriority="60" w:unhideWhenUsed="0"/>
+    <w:lsdException w:name="Light List Accent 1" w:semiHidden="0" w:uiPriority="61" w:unhideWhenUsed="0"/>
+    <w:lsdException w:name="Light Grid Accent 1" w:semiHidden="0" w:uiPriority="62" w:unhideWhenUsed="0"/>
+    <w:lsdException w:name="Medium Shading 1 Accent 1" w:semiHidden="0" w:uiPriority="63" w:unhideWhenUsed="0"/>
+    <w:lsdException w:name="Medium Shading 2 Accent 1" w:semiHidden="0" w:uiPriority="64" w:unhideWhenUsed="0"/>
+    <w:lsdException w:name="Medium List 1 Accent 1" w:semiHidden="0" w:uiPriority="65" w:unhideWhenUsed="0"/>
+    <w:lsdException w:name="Revision" w:unhideWhenUsed="0"/>
+    <w:lsdException w:name="List Paragraph" w:semiHidden="0" w:uiPriority="34" w:unhideWhenUsed="0" w:qFormat="1"/>
+    <w:lsdException w:name="Quote" w:semiHidden="0" w:uiPriority="29" w:unhideWhenUsed="0" w:qFormat="1"/>
+    <w:lsdException w:name="Intense Quote" w:semiHidden="0" w:uiPriority="30" w:unhideWhenUsed="0" w:qFormat="1"/>
+    <w:lsdException w:name="Medium List 2 Accent 1" w:semiHidden="0" w:uiPriority="66" w:unhideWhenUsed="0"/>
+    <w:lsdException w:name="Medium Grid 1 Accent 1" w:semiHidden="0" w:uiPriority="67" w:unhideWhenUsed="0"/>
+    <w:lsdException w:name="Medium Grid 2 Accent 1" w:semiHidden="0" w:uiPriority="68" w:unhideWhenUsed="0"/>
+    <w:lsdException w:name="Medium Grid 3 Accent 1" w:semiHidden="0" w:uiPriority="69" w:unhideWhenUsed="0"/>
+    <w:lsdException w:name="Dark List Accent 1" w:semiHidden="0" w:uiPriority="70" w:unhideWhenUsed="0"/>
+    <w:lsdException w:name="Colorful Shading Accent 1" w:semiHidden="0" w:uiPriority="71" w:unhideWhenUsed="0"/>
+    <w:lsdException w:name="Colorful List Accent 1" w:semiHidden="0" w:uiPriority="72" w:unhideWhenUsed="0"/>
+    <w:lsdException w:name="Colorful Grid Accent 1" w:semiHidden="0" w:uiPriority="73" w:unhideWhenUsed="0"/>
+    <w:lsdException w:name="Light Shading Accent 2" w:semiHidden="0" w:uiPriority="60" w:unhideWhenUsed="0"/>
+    <w:lsdException w:name="Light List Accent 2" w:semiHidden="0" w:uiPriority="61" w:unhideWhenUsed="0"/>
+    <w:lsdException w:name="Light Grid Accent 2" w:semiHidden="0" w:uiPriority="62" w:unhideWhenUsed="0"/>
+    <w:lsdException w:name="Medium Shading 1 Accent 2" w:semiHidden="0" w:uiPriority="63" w:unhideWhenUsed="0"/>
+    <w:lsdException w:name="Medium Shading 2 Accent 2" w:semiHidden="0" w:uiPriority="64" w:unhideWhenUsed="0"/>
+    <w:lsdException w:name="Medium List 1 Accent 2" w:semiHidden="0" w:uiPriority="65" w:unhideWhenUsed="0"/>
+    <w:lsdException w:name="Medium List 2 Accent 2" w:semiHidden="0" w:uiPriority="66" w:unhideWhenUsed="0"/>
+    <w:lsdException w:name="Medium Grid 1 Accent 2" w:semiHidden="0" w:uiPriority="67" w:unhideWhenUsed="0"/>
+    <w:lsdException w:name="Medium Grid 2 Accent 2" w:semiHidden="0" w:uiPriority="68" w:unhideWhenUsed="0"/>
+    <w:lsdException w:name="Medium Grid 3 Accent 2" w:semiHidden="0" w:uiPriority="69" w:unhideWhenUsed="0"/>
+    <w:lsdException w:name="Dark List Accent 2" w:semiHidden="0" w:uiPriority="70" w:unhideWhenUsed="0"/>
+    <w:lsdException w:name="Colorful Shading Accent 2" w:semiHidden="0" w:uiPriority="71" w:unhideWhenUsed="0"/>
+    <w:lsdException w:name="Colorful List Accent 2" w:semiHidden="0" w:uiPriority="72" w:unhideWhenUsed="0"/>
+    <w:lsdException w:name="Colorful Grid Accent 2" w:semiHidden="0" w:uiPriority="73" w:unhideWhenUsed="0"/>
+    <w:lsdException w:name="Light Shading Accent 3" w:semiHidden="0" w:uiPriority="60" w:unhideWhenUsed="0"/>
+    <w:lsdException w:name="Light List Accent 3" w:semiHidden="0" w:uiPriority="61" w:unhideWhenUsed="0"/>
+    <w:lsdException w:name="Light Grid Accent 3" w:semiHidden="0" w:uiPriority="62" w:unhideWhenUsed="0"/>
+    <w:lsdException w:name="Medium Shading 1 Accent 3" w:semiHidden="0" w:uiPriority="63" w:unhideWhenUsed="0"/>
+    <w:lsdException w:name="Medium Shading 2 Accent 3" w:semiHidden="0" w:uiPriority="64" w:unhideWhenUsed="0"/>
+    <w:lsdException w:name="Medium List 1 Accent 3" w:semiHidden="0" w:uiPriority="65" w:unhideWhenUsed="0"/>
+    <w:lsdException w:name="Medium List 2 Accent 3" w:semiHidden="0" w:uiPriority="66" w:unhideWhenUsed="0"/>
+    <w:lsdException w:name="Medium Grid 1 Accent 3" w:semiHidden="0" w:uiPriority="67" w:unhideWhenUsed="0"/>
+    <w:lsdException w:name="Medium Grid 2 Accent 3" w:semiHidden="0" w:uiPriority="68" w:unhideWhenUsed="0"/>
+    <w:lsdException w:name="Medium Grid 3 Accent 3" w:semiHidden="0" w:uiPriority="69" w:unhideWhenUsed="0"/>
+    <w:lsdException w:name="Dark List Accent 3" w:semiHidden="0" w:uiPriority="70" w:unhideWhenUsed="0"/>
+    <w:lsdException w:name="Colorful Shading Accent 3" w:semiHidden="0" w:uiPriority="71" w:unhideWhenUsed="0"/>
+    <w:lsdException w:name="Colorful List Accent 3" w:semiHidden="0" w:uiPriority="72" w:unhideWhenUsed="0"/>
+    <w:lsdException w:name="Colorful Grid Accent 3" w:semiHidden="0" w:uiPriority="73" w:unhideWhenUsed="0"/>
+    <w:lsdException w:name="Light Shading Accent 4" w:semiHidden="0" w:uiPriority="60" w:unhideWhenUsed="0"/>
+    <w:lsdException w:name="Light List Accent 4" w:semiHidden="0" w:uiPriority="61" w:unhideWhenUsed="0"/>
+    <w:lsdException w:name="Light Grid Accent 4" w:semiHidden="0" w:uiPriority="62" w:unhideWhenUsed="0"/>
+    <w:lsdException w:name="Medium Shading 1 Accent 4" w:semiHidden="0" w:uiPriority="63" w:unhideWhenUsed="0"/>
+    <w:lsdException w:name="Medium Shading 2 Accent 4" w:semiHidden="0" w:uiPriority="64" w:unhideWhenUsed="0"/>
+    <w:lsdException w:name="Medium List 1 Accent 4" w:semiHidden="0" w:uiPriority="65" w:unhideWhenUsed="0"/>
+    <w:lsdException w:name="Medium List 2 Accent 4" w:semiHidden="0" w:uiPriority="66" w:unhideWhenUsed="0"/>
+    <w:lsdException w:name="Medium Grid 1 Accent 4" w:semiHidden="0" w:uiPriority="67" w:unhideWhenUsed="0"/>
+    <w:lsdException w:name="Medium Grid 2 Accent 4" w:semiHidden="0" w:uiPriority="68" w:unhideWhenUsed="0"/>
+    <w:lsdException w:name="Medium Grid 3 Accent 4" w:semiHidden="0" w:uiPriority="69" w:unhideWhenUsed="0"/>
+    <w:lsdException w:name="Dark List Accent 4" w:semiHidden="0" w:uiPriority="70" w:unhideWhenUsed="0"/>
+    <w:lsdException w:name="Colorful Shading Accent 4" w:semiHidden="0" w:uiPriority="71" w:unhideWhenUsed="0"/>
+    <w:lsdException w:name="Colorful List Accent 4" w:semiHidden="0" w:uiPriority="72" w:unhideWhenUsed="0"/>
+    <w:lsdException w:name="Colorful Grid Accent 4" w:semiHidden="0" w:uiPriority="73" w:unhideWhenUsed="0"/>
+    <w:lsdException w:name="Light Shading Accent 5" w:semiHidden="0" w:uiPriority="60" w:unhideWhenUsed="0"/>
+    <w:lsdException w:name="Light List Accent 5" w:semiHidden="0" w:uiPriority="61" w:unhideWhenUsed="0"/>
+    <w:lsdException w:name="Light Grid Accent 5" w:semiHidden="0" w:uiPriority="62" w:unhideWhenUsed="0"/>
+    <w:lsdException w:name="Medium Shading 1 Accent 5" w:semiHidden="0" w:uiPriority="63" w:unhideWhenUsed="0"/>
+    <w:lsdException w:name="Medium Shading 2 Accent 5" w:semiHidden="0" w:uiPriority="64" w:unhideWhenUsed="0"/>
+    <w:lsdException w:name="Medium List 1 Accent 5" w:semiHidden="0" w:uiPriority="65" w:unhideWhenUsed="0"/>
+    <w:lsdException w:name="Medium List 2 Accent 5" w:semiHidden="0" w:uiPriority="66" w:unhideWhenUsed="0"/>
+    <w:lsdException w:name="Medium Grid 1 Accent 5" w:semiHidden="0" w:uiPriority="67" w:unhideWhenUsed="0"/>
+    <w:lsdException w:name="Medium Grid 2 Accent 5" w:semiHidden="0" w:uiPriority="68" w:unhideWhenUsed="0"/>
+    <w:lsdException w:name="Medium Grid 3 Accent 5" w:semiHidden="0" w:uiPriority="69" w:unhideWhenUsed="0"/>
+    <w:lsdException w:name="Dark List Accent 5" w:semiHidden="0" w:uiPriority="70" w:unhideWhenUsed="0"/>
+    <w:lsdException w:name="Colorful Shading Accent 5" w:semiHidden="0" w:uiPriority="71" w:unhideWhenUsed="0"/>
+    <w:lsdException w:name="Colorful List Accent 5" w:semiHidden="0" w:uiPriority="72" w:unhideWhenUsed="0"/>
+    <w:lsdException w:name="Colorful Grid Accent 5" w:semiHidden="0" w:uiPriority="73" w:unhideWhenUsed="0"/>
+    <w:lsdException w:name="Light Shading Accent 6" w:semiHidden="0" w:uiPriority="60" w:unhideWhenUsed="0"/>
+    <w:lsdException w:name="Light List Accent 6" w:semiHidden="0" w:uiPriority="61" w:unhideWhenUsed="0"/>
+    <w:lsdException w:name="Light Grid Accent 6" w:semiHidden="0" w:uiPriority="62" w:unhideWhenUsed="0"/>
+    <w:lsdException w:name="Medium Shading 1 Accent 6" w:semiHidden="0" w:uiPriority="63" w:unhideWhenUsed="0"/>
+    <w:lsdException w:name="Medium Shading 2 Accent 6" w:semiHidden="0" w:uiPriority="64" w:unhideWhenUsed="0"/>
+    <w:lsdException w:name="Medium List 1 Accent 6" w:semiHidden="0" w:uiPriority="65" w:unhideWhenUsed="0"/>
+    <w:lsdException w:name="Medium List 2 Accent 6" w:semiHidden="0" w:uiPriority="66" w:unhideWhenUsed="0"/>
+    <w:lsdException w:name="Medium Grid 1 Accent 6" w:semiHidden="0" w:uiPriority="67" w:unhideWhenUsed="0"/>
+    <w:lsdException w:name="Medium Grid 2 Accent 6" w:semiHidden="0" w:uiPriority="68" w:unhideWhenUsed="0"/>
+    <w:lsdException w:name="Medium Grid 3 Accent 6" w:semiHidden="0" w:uiPriority="69" w:unhideWhenUsed="0"/>
+    <w:lsdException w:name="Dark List Accent 6" w:semiHidden="0" w:uiPriority="70" w:unhideWhenUsed="0"/>
+    <w:lsdException w:name="Colorful Shading Accent 6" w:semiHidden="0" w:uiPriority="71" w:unhideWhenUsed="0"/>
+    <w:lsdException w:name="Colorful List Accent 6" w:semiHidden="0" w:uiPriority="72" w:unhideWhenUsed="0"/>
+    <w:lsdException w:name="Colorful Grid Accent 6" w:semiHidden="0" w:uiPriority="73" w:unhideWhenUsed="0"/>
+    <w:lsdException w:name="Subtle Emphasis" w:semiHidden="0" w:uiPriority="19" w:unhideWhenUsed="0" w:qFormat="1"/>
+    <w:lsdException w:name="Intense Emphasis" w:semiHidden="0" w:uiPriority="21" w:unhideWhenUsed="0" w:qFormat="1"/>
+    <w:lsdException w:name="Subtle Reference" w:semiHidden="0" w:uiPriority="31" w:unhideWhenUsed="0" w:qFormat="1"/>
+    <w:lsdException w:name="Intense Reference" w:semiHidden="0" w:uiPriority="32" w:unhideWhenUsed="0" w:qFormat="1"/>
+    <w:lsdException w:name="Book Title" w:semiHidden="0" w:uiPriority="33" w:unhideWhenUsed="0" w:qFormat="1"/>
+    <w:lsdException w:name="Bibliography" w:uiPriority="37"/>
+    <w:lsdException w:name="TOC Heading" w:uiPriority="39" w:qFormat="1"/>
   </w:latentStyles>
   <w:style w:type="paragraph" w:default="1" w:styleId="Normal">
     <w:name w:val="Normal"/>
@@ -3623,6 +4808,29 @@
       <w:kern w:val="36"/>
       <w:sz w:val="48"/>
       <w:szCs w:val="48"/>
+    </w:rPr>
+  </w:style>
+  <w:style w:type="paragraph" w:styleId="Heading3">
+    <w:name w:val="heading 3"/>
+    <w:basedOn w:val="Normal"/>
+    <w:next w:val="Normal"/>
+    <w:link w:val="Heading3Char"/>
+    <w:uiPriority w:val="9"/>
+    <w:semiHidden/>
+    <w:unhideWhenUsed/>
+    <w:qFormat/>
+    <w:rsid w:val="00590F4F"/>
+    <w:pPr>
+      <w:keepNext/>
+      <w:keepLines/>
+      <w:spacing w:before="200"/>
+      <w:outlineLvl w:val="2"/>
+    </w:pPr>
+    <w:rPr>
+      <w:rFonts w:asciiTheme="majorHAnsi" w:eastAsiaTheme="majorEastAsia" w:hAnsiTheme="majorHAnsi" w:cstheme="majorBidi"/>
+      <w:b/>
+      <w:bCs/>
+      <w:color w:val="4472C4" w:themeColor="accent1"/>
     </w:rPr>
   </w:style>
   <w:style w:type="character" w:default="1" w:styleId="DefaultParagraphFont">
@@ -3737,6 +4945,414 @@
       <w:szCs w:val="48"/>
     </w:rPr>
   </w:style>
+  <w:style w:type="paragraph" w:styleId="BalloonText">
+    <w:name w:val="Balloon Text"/>
+    <w:basedOn w:val="Normal"/>
+    <w:link w:val="BalloonTextChar"/>
+    <w:uiPriority w:val="99"/>
+    <w:semiHidden/>
+    <w:unhideWhenUsed/>
+    <w:rsid w:val="002A2452"/>
+    <w:rPr>
+      <w:rFonts w:ascii="Lucida Grande" w:hAnsi="Lucida Grande" w:cs="Lucida Grande"/>
+      <w:sz w:val="18"/>
+      <w:szCs w:val="18"/>
+    </w:rPr>
+  </w:style>
+  <w:style w:type="character" w:customStyle="1" w:styleId="BalloonTextChar">
+    <w:name w:val="Balloon Text Char"/>
+    <w:basedOn w:val="DefaultParagraphFont"/>
+    <w:link w:val="BalloonText"/>
+    <w:uiPriority w:val="99"/>
+    <w:semiHidden/>
+    <w:rsid w:val="002A2452"/>
+    <w:rPr>
+      <w:rFonts w:ascii="Lucida Grande" w:eastAsia="Times New Roman" w:hAnsi="Lucida Grande" w:cs="Lucida Grande"/>
+      <w:sz w:val="18"/>
+      <w:szCs w:val="18"/>
+    </w:rPr>
+  </w:style>
+  <w:style w:type="character" w:customStyle="1" w:styleId="Heading3Char">
+    <w:name w:val="Heading 3 Char"/>
+    <w:basedOn w:val="DefaultParagraphFont"/>
+    <w:link w:val="Heading3"/>
+    <w:uiPriority w:val="9"/>
+    <w:semiHidden/>
+    <w:rsid w:val="00590F4F"/>
+    <w:rPr>
+      <w:rFonts w:asciiTheme="majorHAnsi" w:eastAsiaTheme="majorEastAsia" w:hAnsiTheme="majorHAnsi" w:cstheme="majorBidi"/>
+      <w:b/>
+      <w:bCs/>
+      <w:color w:val="4472C4" w:themeColor="accent1"/>
+    </w:rPr>
+  </w:style>
+</w:styles>
+</file>
+
+<file path=word/stylesWithEffects.xml><?xml version="1.0" encoding="utf-8"?>
+<w:styles xmlns:wpc="http://schemas.microsoft.com/office/word/2010/wordprocessingCanvas" xmlns:mo="http://schemas.microsoft.com/office/mac/office/2008/main" xmlns:mc="http://schemas.openxmlformats.org/markup-compatibility/2006" xmlns:mv="urn:schemas-microsoft-com:mac:vml" xmlns:o="urn:schemas-microsoft-com:office:office" xmlns:r="http://schemas.openxmlformats.org/officeDocument/2006/relationships" xmlns:m="http://schemas.openxmlformats.org/officeDocument/2006/math" xmlns:v="urn:schemas-microsoft-com:vml" xmlns:wp14="http://schemas.microsoft.com/office/word/2010/wordprocessingDrawing" xmlns:wp="http://schemas.openxmlformats.org/drawingml/2006/wordprocessingDrawing" xmlns:w10="urn:schemas-microsoft-com:office:word" xmlns:w="http://schemas.openxmlformats.org/wordprocessingml/2006/main" xmlns:w14="http://schemas.microsoft.com/office/word/2010/wordml" xmlns:wpg="http://schemas.microsoft.com/office/word/2010/wordprocessingGroup" xmlns:wpi="http://schemas.microsoft.com/office/word/2010/wordprocessingInk" xmlns:wne="http://schemas.microsoft.com/office/word/2006/wordml" xmlns:wps="http://schemas.microsoft.com/office/word/2010/wordprocessingShape" mc:Ignorable="w14 wp14">
+  <w:docDefaults>
+    <w:rPrDefault>
+      <w:rPr>
+        <w:rFonts w:asciiTheme="minorHAnsi" w:eastAsiaTheme="minorHAnsi" w:hAnsiTheme="minorHAnsi" w:cstheme="minorBidi"/>
+        <w:sz w:val="24"/>
+        <w:szCs w:val="24"/>
+        <w:lang w:val="en-US" w:eastAsia="en-US" w:bidi="ar-SA"/>
+      </w:rPr>
+    </w:rPrDefault>
+    <w:pPrDefault/>
+  </w:docDefaults>
+  <w:latentStyles w:defLockedState="0" w:defUIPriority="99" w:defSemiHidden="1" w:defUnhideWhenUsed="1" w:defQFormat="0" w:count="276">
+    <w:lsdException w:name="Normal" w:semiHidden="0" w:uiPriority="0" w:unhideWhenUsed="0" w:qFormat="1"/>
+    <w:lsdException w:name="heading 1" w:semiHidden="0" w:uiPriority="9" w:unhideWhenUsed="0" w:qFormat="1"/>
+    <w:lsdException w:name="heading 2" w:uiPriority="9" w:qFormat="1"/>
+    <w:lsdException w:name="heading 3" w:uiPriority="9" w:qFormat="1"/>
+    <w:lsdException w:name="heading 4" w:uiPriority="9" w:qFormat="1"/>
+    <w:lsdException w:name="heading 5" w:uiPriority="9" w:qFormat="1"/>
+    <w:lsdException w:name="heading 6" w:uiPriority="9" w:qFormat="1"/>
+    <w:lsdException w:name="heading 7" w:uiPriority="9" w:qFormat="1"/>
+    <w:lsdException w:name="heading 8" w:uiPriority="9" w:qFormat="1"/>
+    <w:lsdException w:name="heading 9" w:uiPriority="9" w:qFormat="1"/>
+    <w:lsdException w:name="toc 1" w:uiPriority="39"/>
+    <w:lsdException w:name="toc 2" w:uiPriority="39"/>
+    <w:lsdException w:name="toc 3" w:uiPriority="39"/>
+    <w:lsdException w:name="toc 4" w:uiPriority="39"/>
+    <w:lsdException w:name="toc 5" w:uiPriority="39"/>
+    <w:lsdException w:name="toc 6" w:uiPriority="39"/>
+    <w:lsdException w:name="toc 7" w:uiPriority="39"/>
+    <w:lsdException w:name="toc 8" w:uiPriority="39"/>
+    <w:lsdException w:name="toc 9" w:uiPriority="39"/>
+    <w:lsdException w:name="caption" w:uiPriority="35" w:qFormat="1"/>
+    <w:lsdException w:name="Title" w:semiHidden="0" w:uiPriority="10" w:unhideWhenUsed="0" w:qFormat="1"/>
+    <w:lsdException w:name="Default Paragraph Font" w:uiPriority="1"/>
+    <w:lsdException w:name="Subtitle" w:semiHidden="0" w:uiPriority="11" w:unhideWhenUsed="0" w:qFormat="1"/>
+    <w:lsdException w:name="Strong" w:semiHidden="0" w:uiPriority="22" w:unhideWhenUsed="0" w:qFormat="1"/>
+    <w:lsdException w:name="Emphasis" w:semiHidden="0" w:uiPriority="20" w:unhideWhenUsed="0" w:qFormat="1"/>
+    <w:lsdException w:name="Table Grid" w:semiHidden="0" w:uiPriority="39" w:unhideWhenUsed="0"/>
+    <w:lsdException w:name="Note Level 1" w:semiHidden="0" w:unhideWhenUsed="0"/>
+    <w:lsdException w:name="Note Level 2" w:semiHidden="0" w:unhideWhenUsed="0"/>
+    <w:lsdException w:name="Note Level 3" w:semiHidden="0" w:unhideWhenUsed="0"/>
+    <w:lsdException w:name="Note Level 4" w:semiHidden="0" w:unhideWhenUsed="0"/>
+    <w:lsdException w:name="Note Level 5" w:semiHidden="0" w:unhideWhenUsed="0"/>
+    <w:lsdException w:name="Note Level 6" w:semiHidden="0" w:unhideWhenUsed="0"/>
+    <w:lsdException w:name="Note Level 7" w:semiHidden="0" w:unhideWhenUsed="0"/>
+    <w:lsdException w:name="Note Level 8" w:semiHidden="0" w:unhideWhenUsed="0"/>
+    <w:lsdException w:name="Note Level 9" w:semiHidden="0" w:unhideWhenUsed="0"/>
+    <w:lsdException w:name="Placeholder Text" w:unhideWhenUsed="0"/>
+    <w:lsdException w:name="No Spacing" w:semiHidden="0" w:uiPriority="1" w:unhideWhenUsed="0" w:qFormat="1"/>
+    <w:lsdException w:name="Light Shading" w:semiHidden="0" w:uiPriority="60" w:unhideWhenUsed="0"/>
+    <w:lsdException w:name="Light List" w:semiHidden="0" w:uiPriority="61" w:unhideWhenUsed="0"/>
+    <w:lsdException w:name="Light Grid" w:semiHidden="0" w:uiPriority="62" w:unhideWhenUsed="0"/>
+    <w:lsdException w:name="Medium Shading 1" w:semiHidden="0" w:uiPriority="63" w:unhideWhenUsed="0"/>
+    <w:lsdException w:name="Medium Shading 2" w:semiHidden="0" w:uiPriority="64" w:unhideWhenUsed="0"/>
+    <w:lsdException w:name="Medium List 1" w:semiHidden="0" w:uiPriority="65" w:unhideWhenUsed="0"/>
+    <w:lsdException w:name="Medium List 2" w:semiHidden="0" w:uiPriority="66" w:unhideWhenUsed="0"/>
+    <w:lsdException w:name="Medium Grid 1" w:semiHidden="0" w:uiPriority="67" w:unhideWhenUsed="0"/>
+    <w:lsdException w:name="Medium Grid 2" w:semiHidden="0" w:uiPriority="68" w:unhideWhenUsed="0"/>
+    <w:lsdException w:name="Medium Grid 3" w:semiHidden="0" w:uiPriority="69" w:unhideWhenUsed="0"/>
+    <w:lsdException w:name="Dark List" w:semiHidden="0" w:uiPriority="70" w:unhideWhenUsed="0"/>
+    <w:lsdException w:name="Colorful Shading" w:semiHidden="0" w:uiPriority="71" w:unhideWhenUsed="0"/>
+    <w:lsdException w:name="Colorful List" w:semiHidden="0" w:uiPriority="72" w:unhideWhenUsed="0"/>
+    <w:lsdException w:name="Colorful Grid" w:semiHidden="0" w:uiPriority="73" w:unhideWhenUsed="0"/>
+    <w:lsdException w:name="Light Shading Accent 1" w:semiHidden="0" w:uiPriority="60" w:unhideWhenUsed="0"/>
+    <w:lsdException w:name="Light List Accent 1" w:semiHidden="0" w:uiPriority="61" w:unhideWhenUsed="0"/>
+    <w:lsdException w:name="Light Grid Accent 1" w:semiHidden="0" w:uiPriority="62" w:unhideWhenUsed="0"/>
+    <w:lsdException w:name="Medium Shading 1 Accent 1" w:semiHidden="0" w:uiPriority="63" w:unhideWhenUsed="0"/>
+    <w:lsdException w:name="Medium Shading 2 Accent 1" w:semiHidden="0" w:uiPriority="64" w:unhideWhenUsed="0"/>
+    <w:lsdException w:name="Medium List 1 Accent 1" w:semiHidden="0" w:uiPriority="65" w:unhideWhenUsed="0"/>
+    <w:lsdException w:name="Revision" w:unhideWhenUsed="0"/>
+    <w:lsdException w:name="List Paragraph" w:semiHidden="0" w:uiPriority="34" w:unhideWhenUsed="0" w:qFormat="1"/>
+    <w:lsdException w:name="Quote" w:semiHidden="0" w:uiPriority="29" w:unhideWhenUsed="0" w:qFormat="1"/>
+    <w:lsdException w:name="Intense Quote" w:semiHidden="0" w:uiPriority="30" w:unhideWhenUsed="0" w:qFormat="1"/>
+    <w:lsdException w:name="Medium List 2 Accent 1" w:semiHidden="0" w:uiPriority="66" w:unhideWhenUsed="0"/>
+    <w:lsdException w:name="Medium Grid 1 Accent 1" w:semiHidden="0" w:uiPriority="67" w:unhideWhenUsed="0"/>
+    <w:lsdException w:name="Medium Grid 2 Accent 1" w:semiHidden="0" w:uiPriority="68" w:unhideWhenUsed="0"/>
+    <w:lsdException w:name="Medium Grid 3 Accent 1" w:semiHidden="0" w:uiPriority="69" w:unhideWhenUsed="0"/>
+    <w:lsdException w:name="Dark List Accent 1" w:semiHidden="0" w:uiPriority="70" w:unhideWhenUsed="0"/>
+    <w:lsdException w:name="Colorful Shading Accent 1" w:semiHidden="0" w:uiPriority="71" w:unhideWhenUsed="0"/>
+    <w:lsdException w:name="Colorful List Accent 1" w:semiHidden="0" w:uiPriority="72" w:unhideWhenUsed="0"/>
+    <w:lsdException w:name="Colorful Grid Accent 1" w:semiHidden="0" w:uiPriority="73" w:unhideWhenUsed="0"/>
+    <w:lsdException w:name="Light Shading Accent 2" w:semiHidden="0" w:uiPriority="60" w:unhideWhenUsed="0"/>
+    <w:lsdException w:name="Light List Accent 2" w:semiHidden="0" w:uiPriority="61" w:unhideWhenUsed="0"/>
+    <w:lsdException w:name="Light Grid Accent 2" w:semiHidden="0" w:uiPriority="62" w:unhideWhenUsed="0"/>
+    <w:lsdException w:name="Medium Shading 1 Accent 2" w:semiHidden="0" w:uiPriority="63" w:unhideWhenUsed="0"/>
+    <w:lsdException w:name="Medium Shading 2 Accent 2" w:semiHidden="0" w:uiPriority="64" w:unhideWhenUsed="0"/>
+    <w:lsdException w:name="Medium List 1 Accent 2" w:semiHidden="0" w:uiPriority="65" w:unhideWhenUsed="0"/>
+    <w:lsdException w:name="Medium List 2 Accent 2" w:semiHidden="0" w:uiPriority="66" w:unhideWhenUsed="0"/>
+    <w:lsdException w:name="Medium Grid 1 Accent 2" w:semiHidden="0" w:uiPriority="67" w:unhideWhenUsed="0"/>
+    <w:lsdException w:name="Medium Grid 2 Accent 2" w:semiHidden="0" w:uiPriority="68" w:unhideWhenUsed="0"/>
+    <w:lsdException w:name="Medium Grid 3 Accent 2" w:semiHidden="0" w:uiPriority="69" w:unhideWhenUsed="0"/>
+    <w:lsdException w:name="Dark List Accent 2" w:semiHidden="0" w:uiPriority="70" w:unhideWhenUsed="0"/>
+    <w:lsdException w:name="Colorful Shading Accent 2" w:semiHidden="0" w:uiPriority="71" w:unhideWhenUsed="0"/>
+    <w:lsdException w:name="Colorful List Accent 2" w:semiHidden="0" w:uiPriority="72" w:unhideWhenUsed="0"/>
+    <w:lsdException w:name="Colorful Grid Accent 2" w:semiHidden="0" w:uiPriority="73" w:unhideWhenUsed="0"/>
+    <w:lsdException w:name="Light Shading Accent 3" w:semiHidden="0" w:uiPriority="60" w:unhideWhenUsed="0"/>
+    <w:lsdException w:name="Light List Accent 3" w:semiHidden="0" w:uiPriority="61" w:unhideWhenUsed="0"/>
+    <w:lsdException w:name="Light Grid Accent 3" w:semiHidden="0" w:uiPriority="62" w:unhideWhenUsed="0"/>
+    <w:lsdException w:name="Medium Shading 1 Accent 3" w:semiHidden="0" w:uiPriority="63" w:unhideWhenUsed="0"/>
+    <w:lsdException w:name="Medium Shading 2 Accent 3" w:semiHidden="0" w:uiPriority="64" w:unhideWhenUsed="0"/>
+    <w:lsdException w:name="Medium List 1 Accent 3" w:semiHidden="0" w:uiPriority="65" w:unhideWhenUsed="0"/>
+    <w:lsdException w:name="Medium List 2 Accent 3" w:semiHidden="0" w:uiPriority="66" w:unhideWhenUsed="0"/>
+    <w:lsdException w:name="Medium Grid 1 Accent 3" w:semiHidden="0" w:uiPriority="67" w:unhideWhenUsed="0"/>
+    <w:lsdException w:name="Medium Grid 2 Accent 3" w:semiHidden="0" w:uiPriority="68" w:unhideWhenUsed="0"/>
+    <w:lsdException w:name="Medium Grid 3 Accent 3" w:semiHidden="0" w:uiPriority="69" w:unhideWhenUsed="0"/>
+    <w:lsdException w:name="Dark List Accent 3" w:semiHidden="0" w:uiPriority="70" w:unhideWhenUsed="0"/>
+    <w:lsdException w:name="Colorful Shading Accent 3" w:semiHidden="0" w:uiPriority="71" w:unhideWhenUsed="0"/>
+    <w:lsdException w:name="Colorful List Accent 3" w:semiHidden="0" w:uiPriority="72" w:unhideWhenUsed="0"/>
+    <w:lsdException w:name="Colorful Grid Accent 3" w:semiHidden="0" w:uiPriority="73" w:unhideWhenUsed="0"/>
+    <w:lsdException w:name="Light Shading Accent 4" w:semiHidden="0" w:uiPriority="60" w:unhideWhenUsed="0"/>
+    <w:lsdException w:name="Light List Accent 4" w:semiHidden="0" w:uiPriority="61" w:unhideWhenUsed="0"/>
+    <w:lsdException w:name="Light Grid Accent 4" w:semiHidden="0" w:uiPriority="62" w:unhideWhenUsed="0"/>
+    <w:lsdException w:name="Medium Shading 1 Accent 4" w:semiHidden="0" w:uiPriority="63" w:unhideWhenUsed="0"/>
+    <w:lsdException w:name="Medium Shading 2 Accent 4" w:semiHidden="0" w:uiPriority="64" w:unhideWhenUsed="0"/>
+    <w:lsdException w:name="Medium List 1 Accent 4" w:semiHidden="0" w:uiPriority="65" w:unhideWhenUsed="0"/>
+    <w:lsdException w:name="Medium List 2 Accent 4" w:semiHidden="0" w:uiPriority="66" w:unhideWhenUsed="0"/>
+    <w:lsdException w:name="Medium Grid 1 Accent 4" w:semiHidden="0" w:uiPriority="67" w:unhideWhenUsed="0"/>
+    <w:lsdException w:name="Medium Grid 2 Accent 4" w:semiHidden="0" w:uiPriority="68" w:unhideWhenUsed="0"/>
+    <w:lsdException w:name="Medium Grid 3 Accent 4" w:semiHidden="0" w:uiPriority="69" w:unhideWhenUsed="0"/>
+    <w:lsdException w:name="Dark List Accent 4" w:semiHidden="0" w:uiPriority="70" w:unhideWhenUsed="0"/>
+    <w:lsdException w:name="Colorful Shading Accent 4" w:semiHidden="0" w:uiPriority="71" w:unhideWhenUsed="0"/>
+    <w:lsdException w:name="Colorful List Accent 4" w:semiHidden="0" w:uiPriority="72" w:unhideWhenUsed="0"/>
+    <w:lsdException w:name="Colorful Grid Accent 4" w:semiHidden="0" w:uiPriority="73" w:unhideWhenUsed="0"/>
+    <w:lsdException w:name="Light Shading Accent 5" w:semiHidden="0" w:uiPriority="60" w:unhideWhenUsed="0"/>
+    <w:lsdException w:name="Light List Accent 5" w:semiHidden="0" w:uiPriority="61" w:unhideWhenUsed="0"/>
+    <w:lsdException w:name="Light Grid Accent 5" w:semiHidden="0" w:uiPriority="62" w:unhideWhenUsed="0"/>
+    <w:lsdException w:name="Medium Shading 1 Accent 5" w:semiHidden="0" w:uiPriority="63" w:unhideWhenUsed="0"/>
+    <w:lsdException w:name="Medium Shading 2 Accent 5" w:semiHidden="0" w:uiPriority="64" w:unhideWhenUsed="0"/>
+    <w:lsdException w:name="Medium List 1 Accent 5" w:semiHidden="0" w:uiPriority="65" w:unhideWhenUsed="0"/>
+    <w:lsdException w:name="Medium List 2 Accent 5" w:semiHidden="0" w:uiPriority="66" w:unhideWhenUsed="0"/>
+    <w:lsdException w:name="Medium Grid 1 Accent 5" w:semiHidden="0" w:uiPriority="67" w:unhideWhenUsed="0"/>
+    <w:lsdException w:name="Medium Grid 2 Accent 5" w:semiHidden="0" w:uiPriority="68" w:unhideWhenUsed="0"/>
+    <w:lsdException w:name="Medium Grid 3 Accent 5" w:semiHidden="0" w:uiPriority="69" w:unhideWhenUsed="0"/>
+    <w:lsdException w:name="Dark List Accent 5" w:semiHidden="0" w:uiPriority="70" w:unhideWhenUsed="0"/>
+    <w:lsdException w:name="Colorful Shading Accent 5" w:semiHidden="0" w:uiPriority="71" w:unhideWhenUsed="0"/>
+    <w:lsdException w:name="Colorful List Accent 5" w:semiHidden="0" w:uiPriority="72" w:unhideWhenUsed="0"/>
+    <w:lsdException w:name="Colorful Grid Accent 5" w:semiHidden="0" w:uiPriority="73" w:unhideWhenUsed="0"/>
+    <w:lsdException w:name="Light Shading Accent 6" w:semiHidden="0" w:uiPriority="60" w:unhideWhenUsed="0"/>
+    <w:lsdException w:name="Light List Accent 6" w:semiHidden="0" w:uiPriority="61" w:unhideWhenUsed="0"/>
+    <w:lsdException w:name="Light Grid Accent 6" w:semiHidden="0" w:uiPriority="62" w:unhideWhenUsed="0"/>
+    <w:lsdException w:name="Medium Shading 1 Accent 6" w:semiHidden="0" w:uiPriority="63" w:unhideWhenUsed="0"/>
+    <w:lsdException w:name="Medium Shading 2 Accent 6" w:semiHidden="0" w:uiPriority="64" w:unhideWhenUsed="0"/>
+    <w:lsdException w:name="Medium List 1 Accent 6" w:semiHidden="0" w:uiPriority="65" w:unhideWhenUsed="0"/>
+    <w:lsdException w:name="Medium List 2 Accent 6" w:semiHidden="0" w:uiPriority="66" w:unhideWhenUsed="0"/>
+    <w:lsdException w:name="Medium Grid 1 Accent 6" w:semiHidden="0" w:uiPriority="67" w:unhideWhenUsed="0"/>
+    <w:lsdException w:name="Medium Grid 2 Accent 6" w:semiHidden="0" w:uiPriority="68" w:unhideWhenUsed="0"/>
+    <w:lsdException w:name="Medium Grid 3 Accent 6" w:semiHidden="0" w:uiPriority="69" w:unhideWhenUsed="0"/>
+    <w:lsdException w:name="Dark List Accent 6" w:semiHidden="0" w:uiPriority="70" w:unhideWhenUsed="0"/>
+    <w:lsdException w:name="Colorful Shading Accent 6" w:semiHidden="0" w:uiPriority="71" w:unhideWhenUsed="0"/>
+    <w:lsdException w:name="Colorful List Accent 6" w:semiHidden="0" w:uiPriority="72" w:unhideWhenUsed="0"/>
+    <w:lsdException w:name="Colorful Grid Accent 6" w:semiHidden="0" w:uiPriority="73" w:unhideWhenUsed="0"/>
+    <w:lsdException w:name="Subtle Emphasis" w:semiHidden="0" w:uiPriority="19" w:unhideWhenUsed="0" w:qFormat="1"/>
+    <w:lsdException w:name="Intense Emphasis" w:semiHidden="0" w:uiPriority="21" w:unhideWhenUsed="0" w:qFormat="1"/>
+    <w:lsdException w:name="Subtle Reference" w:semiHidden="0" w:uiPriority="31" w:unhideWhenUsed="0" w:qFormat="1"/>
+    <w:lsdException w:name="Intense Reference" w:semiHidden="0" w:uiPriority="32" w:unhideWhenUsed="0" w:qFormat="1"/>
+    <w:lsdException w:name="Book Title" w:semiHidden="0" w:uiPriority="33" w:unhideWhenUsed="0" w:qFormat="1"/>
+    <w:lsdException w:name="Bibliography" w:uiPriority="37"/>
+    <w:lsdException w:name="TOC Heading" w:uiPriority="39" w:qFormat="1"/>
+  </w:latentStyles>
+  <w:style w:type="paragraph" w:default="1" w:styleId="Normal">
+    <w:name w:val="Normal"/>
+    <w:qFormat/>
+    <w:rsid w:val="00C23E1B"/>
+    <w:rPr>
+      <w:rFonts w:ascii="Times New Roman" w:eastAsia="Times New Roman" w:hAnsi="Times New Roman" w:cs="Times New Roman"/>
+    </w:rPr>
+  </w:style>
+  <w:style w:type="paragraph" w:styleId="Heading1">
+    <w:name w:val="heading 1"/>
+    <w:basedOn w:val="Normal"/>
+    <w:link w:val="Heading1Char"/>
+    <w:uiPriority w:val="9"/>
+    <w:qFormat/>
+    <w:rsid w:val="004F722D"/>
+    <w:pPr>
+      <w:spacing w:before="100" w:beforeAutospacing="1" w:after="100" w:afterAutospacing="1"/>
+      <w:outlineLvl w:val="0"/>
+    </w:pPr>
+    <w:rPr>
+      <w:b/>
+      <w:bCs/>
+      <w:kern w:val="36"/>
+      <w:sz w:val="48"/>
+      <w:szCs w:val="48"/>
+    </w:rPr>
+  </w:style>
+  <w:style w:type="paragraph" w:styleId="Heading3">
+    <w:name w:val="heading 3"/>
+    <w:basedOn w:val="Normal"/>
+    <w:next w:val="Normal"/>
+    <w:link w:val="Heading3Char"/>
+    <w:uiPriority w:val="9"/>
+    <w:semiHidden/>
+    <w:unhideWhenUsed/>
+    <w:qFormat/>
+    <w:rsid w:val="00590F4F"/>
+    <w:pPr>
+      <w:keepNext/>
+      <w:keepLines/>
+      <w:spacing w:before="200"/>
+      <w:outlineLvl w:val="2"/>
+    </w:pPr>
+    <w:rPr>
+      <w:rFonts w:asciiTheme="majorHAnsi" w:eastAsiaTheme="majorEastAsia" w:hAnsiTheme="majorHAnsi" w:cstheme="majorBidi"/>
+      <w:b/>
+      <w:bCs/>
+      <w:color w:val="4472C4" w:themeColor="accent1"/>
+    </w:rPr>
+  </w:style>
+  <w:style w:type="character" w:default="1" w:styleId="DefaultParagraphFont">
+    <w:name w:val="Default Paragraph Font"/>
+    <w:uiPriority w:val="1"/>
+    <w:semiHidden/>
+    <w:unhideWhenUsed/>
+  </w:style>
+  <w:style w:type="table" w:default="1" w:styleId="TableNormal">
+    <w:name w:val="Normal Table"/>
+    <w:uiPriority w:val="99"/>
+    <w:semiHidden/>
+    <w:unhideWhenUsed/>
+    <w:tblPr>
+      <w:tblInd w:w="0" w:type="dxa"/>
+      <w:tblCellMar>
+        <w:top w:w="0" w:type="dxa"/>
+        <w:left w:w="108" w:type="dxa"/>
+        <w:bottom w:w="0" w:type="dxa"/>
+        <w:right w:w="108" w:type="dxa"/>
+      </w:tblCellMar>
+    </w:tblPr>
+  </w:style>
+  <w:style w:type="numbering" w:default="1" w:styleId="NoList">
+    <w:name w:val="No List"/>
+    <w:uiPriority w:val="99"/>
+    <w:semiHidden/>
+    <w:unhideWhenUsed/>
+  </w:style>
+  <w:style w:type="character" w:styleId="Strong">
+    <w:name w:val="Strong"/>
+    <w:basedOn w:val="DefaultParagraphFont"/>
+    <w:uiPriority w:val="22"/>
+    <w:qFormat/>
+    <w:rsid w:val="00325649"/>
+    <w:rPr>
+      <w:b/>
+      <w:bCs/>
+    </w:rPr>
+  </w:style>
+  <w:style w:type="character" w:customStyle="1" w:styleId="apple-converted-space">
+    <w:name w:val="apple-converted-space"/>
+    <w:basedOn w:val="DefaultParagraphFont"/>
+    <w:rsid w:val="00325649"/>
+  </w:style>
+  <w:style w:type="paragraph" w:styleId="NormalWeb">
+    <w:name w:val="Normal (Web)"/>
+    <w:basedOn w:val="Normal"/>
+    <w:uiPriority w:val="99"/>
+    <w:semiHidden/>
+    <w:unhideWhenUsed/>
+    <w:rsid w:val="007E7516"/>
+    <w:pPr>
+      <w:spacing w:before="100" w:beforeAutospacing="1" w:after="100" w:afterAutospacing="1"/>
+    </w:pPr>
+  </w:style>
+  <w:style w:type="character" w:styleId="Hyperlink">
+    <w:name w:val="Hyperlink"/>
+    <w:basedOn w:val="DefaultParagraphFont"/>
+    <w:uiPriority w:val="99"/>
+    <w:semiHidden/>
+    <w:unhideWhenUsed/>
+    <w:rsid w:val="007E7516"/>
+    <w:rPr>
+      <w:color w:val="0000FF"/>
+      <w:u w:val="single"/>
+    </w:rPr>
+  </w:style>
+  <w:style w:type="character" w:customStyle="1" w:styleId="screenreader-only">
+    <w:name w:val="screenreader-only"/>
+    <w:basedOn w:val="DefaultParagraphFont"/>
+    <w:rsid w:val="007E7516"/>
+  </w:style>
+  <w:style w:type="character" w:styleId="FollowedHyperlink">
+    <w:name w:val="FollowedHyperlink"/>
+    <w:basedOn w:val="DefaultParagraphFont"/>
+    <w:uiPriority w:val="99"/>
+    <w:semiHidden/>
+    <w:unhideWhenUsed/>
+    <w:rsid w:val="00AE093B"/>
+    <w:rPr>
+      <w:color w:val="954F72" w:themeColor="followedHyperlink"/>
+      <w:u w:val="single"/>
+    </w:rPr>
+  </w:style>
+  <w:style w:type="paragraph" w:styleId="ListParagraph">
+    <w:name w:val="List Paragraph"/>
+    <w:basedOn w:val="Normal"/>
+    <w:uiPriority w:val="34"/>
+    <w:qFormat/>
+    <w:rsid w:val="00AE093B"/>
+    <w:pPr>
+      <w:ind w:left="720"/>
+      <w:contextualSpacing/>
+    </w:pPr>
+    <w:rPr>
+      <w:rFonts w:asciiTheme="minorHAnsi" w:eastAsiaTheme="minorHAnsi" w:hAnsiTheme="minorHAnsi" w:cstheme="minorBidi"/>
+    </w:rPr>
+  </w:style>
+  <w:style w:type="character" w:customStyle="1" w:styleId="Heading1Char">
+    <w:name w:val="Heading 1 Char"/>
+    <w:basedOn w:val="DefaultParagraphFont"/>
+    <w:link w:val="Heading1"/>
+    <w:uiPriority w:val="9"/>
+    <w:rsid w:val="004F722D"/>
+    <w:rPr>
+      <w:rFonts w:ascii="Times New Roman" w:eastAsia="Times New Roman" w:hAnsi="Times New Roman" w:cs="Times New Roman"/>
+      <w:b/>
+      <w:bCs/>
+      <w:kern w:val="36"/>
+      <w:sz w:val="48"/>
+      <w:szCs w:val="48"/>
+    </w:rPr>
+  </w:style>
+  <w:style w:type="paragraph" w:styleId="BalloonText">
+    <w:name w:val="Balloon Text"/>
+    <w:basedOn w:val="Normal"/>
+    <w:link w:val="BalloonTextChar"/>
+    <w:uiPriority w:val="99"/>
+    <w:semiHidden/>
+    <w:unhideWhenUsed/>
+    <w:rsid w:val="002A2452"/>
+    <w:rPr>
+      <w:rFonts w:ascii="Lucida Grande" w:hAnsi="Lucida Grande" w:cs="Lucida Grande"/>
+      <w:sz w:val="18"/>
+      <w:szCs w:val="18"/>
+    </w:rPr>
+  </w:style>
+  <w:style w:type="character" w:customStyle="1" w:styleId="BalloonTextChar">
+    <w:name w:val="Balloon Text Char"/>
+    <w:basedOn w:val="DefaultParagraphFont"/>
+    <w:link w:val="BalloonText"/>
+    <w:uiPriority w:val="99"/>
+    <w:semiHidden/>
+    <w:rsid w:val="002A2452"/>
+    <w:rPr>
+      <w:rFonts w:ascii="Lucida Grande" w:eastAsia="Times New Roman" w:hAnsi="Lucida Grande" w:cs="Lucida Grande"/>
+      <w:sz w:val="18"/>
+      <w:szCs w:val="18"/>
+    </w:rPr>
+  </w:style>
+  <w:style w:type="character" w:customStyle="1" w:styleId="Heading3Char">
+    <w:name w:val="Heading 3 Char"/>
+    <w:basedOn w:val="DefaultParagraphFont"/>
+    <w:link w:val="Heading3"/>
+    <w:uiPriority w:val="9"/>
+    <w:semiHidden/>
+    <w:rsid w:val="00590F4F"/>
+    <w:rPr>
+      <w:rFonts w:asciiTheme="majorHAnsi" w:eastAsiaTheme="majorEastAsia" w:hAnsiTheme="majorHAnsi" w:cstheme="majorBidi"/>
+      <w:b/>
+      <w:bCs/>
+      <w:color w:val="4472C4" w:themeColor="accent1"/>
+    </w:rPr>
+  </w:style>
 </w:styles>
 </file>
 
@@ -3783,7 +5399,7 @@
     </a:clrScheme>
     <a:fontScheme name="Office">
       <a:majorFont>
-        <a:latin typeface="Calibri Light" panose="020F0302020204030204"/>
+        <a:latin typeface="Calibri Light"/>
         <a:ea typeface=""/>
         <a:cs typeface=""/>
         <a:font script="Jpan" typeface="游ゴシック Light"/>
@@ -3835,7 +5451,7 @@
         <a:font script="Tfng" typeface="Ebrima"/>
       </a:majorFont>
       <a:minorFont>
-        <a:latin typeface="Calibri" panose="020F0502020204030204"/>
+        <a:latin typeface="Calibri"/>
         <a:ea typeface=""/>
         <a:cs typeface=""/>
         <a:font script="Jpan" typeface="游明朝"/>
@@ -4029,7 +5645,7 @@
   <a:extraClrSchemeLst/>
   <a:extLst>
     <a:ext uri="{05A4C25C-085E-4340-85A3-A5531E510DB2}">
-      <thm15:themeFamily xmlns:thm15="http://schemas.microsoft.com/office/thememl/2012/main" name="Office Theme" id="{62F939B6-93AF-4DB8-9C6B-D6C7DFDC589F}" vid="{4A3C46E8-61CC-4603-A589-7422A47A8E4A}"/>
+      <thm15:themeFamily xmlns:thm15="http://schemas.microsoft.com/office/thememl/2012/main" xmlns="" name="Office Theme" id="{62F939B6-93AF-4DB8-9C6B-D6C7DFDC589F}" vid="{4A3C46E8-61CC-4603-A589-7422A47A8E4A}"/>
     </a:ext>
   </a:extLst>
 </a:theme>
@@ -4040,7 +5656,7 @@
 </file>
 
 <file path=customXml/itemProps1.xml><?xml version="1.0" encoding="utf-8"?>
-<ds:datastoreItem xmlns:ds="http://schemas.openxmlformats.org/officeDocument/2006/customXml" ds:itemID="{C8A1813C-B48B-E54F-B021-9CC141F2C21F}">
+<ds:datastoreItem xmlns:ds="http://schemas.openxmlformats.org/officeDocument/2006/customXml" ds:itemID="{7D9F89CD-CAA9-7141-ADD0-88B6C31B99A3}">
   <ds:schemaRefs>
     <ds:schemaRef ds:uri="http://schemas.openxmlformats.org/officeDocument/2006/bibliography"/>
   </ds:schemaRefs>

</xml_diff>